<commit_message>
descw-1267 fix report template
* format date for display at top of report
* change aliases for report fields
* add new fields to report
* add new fields to report model
* upgrade timeout on report to 10000ms (10s)
* add helper function to format date for display
</commit_message>
<xml_diff>
--- a/backend/reports/docx/Tab_32_rpt_PA_Registered.docx
+++ b/backend/reports/docx/Tab_32_rpt_PA_Registered.docx
@@ -148,32 +148,32 @@
               </w:rPr>
               <w:t>Projects Registered on or after {</w:t>
             </w:r>
-            <w:proofErr w:type="spellStart"/>
             <w:r>
               <w:rPr>
                 <w:rFonts w:ascii="BC Sans" w:hAnsi="BC Sans"/>
                 <w:b/>
                 <w:sz w:val="36"/>
               </w:rPr>
-              <w:t>d.report_as_of_date</w:t>
-            </w:r>
+              <w:t>$</w:t>
+            </w:r>
+            <w:proofErr w:type="spellStart"/>
             <w:r>
               <w:rPr>
                 <w:rFonts w:ascii="BC Sans" w:hAnsi="BC Sans"/>
                 <w:b/>
                 <w:sz w:val="36"/>
               </w:rPr>
-              <w:t>:formatD</w:t>
-            </w:r>
-            <w:proofErr w:type="spellEnd"/>
+              <w:t>afterD</w:t>
+            </w:r>
             <w:r>
               <w:rPr>
                 <w:rFonts w:ascii="BC Sans" w:hAnsi="BC Sans"/>
                 <w:b/>
                 <w:sz w:val="36"/>
               </w:rPr>
-              <w:t>(DD-MMM-YY)</w:t>
-            </w:r>
+              <w:t>ate</w:t>
+            </w:r>
+            <w:proofErr w:type="spellEnd"/>
             <w:r>
               <w:rPr>
                 <w:rFonts w:ascii="BC Sans" w:hAnsi="BC Sans"/>
@@ -522,7 +522,43 @@
                 <w:sz w:val="28"/>
                 <w:szCs w:val="28"/>
               </w:rPr>
-              <w:t>{d.projectsRegistered[i].portfolio}</w:t>
+              <w:t>{$r</w:t>
+            </w:r>
+            <w:r>
+              <w:rPr>
+                <w:rFonts w:ascii="BC Sans" w:hAnsi="BC Sans" w:cstheme="minorHAnsi"/>
+                <w:b/>
+                <w:bCs/>
+                <w:noProof/>
+                <w:color w:val="595959" w:themeColor="text1" w:themeTint="A6"/>
+                <w:sz w:val="28"/>
+                <w:szCs w:val="28"/>
+              </w:rPr>
+              <w:t>.</w:t>
+            </w:r>
+            <w:r>
+              <w:rPr>
+                <w:rFonts w:ascii="BC Sans" w:hAnsi="BC Sans" w:cstheme="minorHAnsi"/>
+                <w:b/>
+                <w:bCs/>
+                <w:noProof/>
+                <w:color w:val="595959" w:themeColor="text1" w:themeTint="A6"/>
+                <w:sz w:val="28"/>
+                <w:szCs w:val="28"/>
+              </w:rPr>
+              <w:t>portfolio_name</w:t>
+            </w:r>
+            <w:r>
+              <w:rPr>
+                <w:rFonts w:ascii="BC Sans" w:hAnsi="BC Sans" w:cstheme="minorHAnsi"/>
+                <w:b/>
+                <w:bCs/>
+                <w:noProof/>
+                <w:color w:val="595959" w:themeColor="text1" w:themeTint="A6"/>
+                <w:sz w:val="28"/>
+                <w:szCs w:val="28"/>
+              </w:rPr>
+              <w:t>}</w:t>
             </w:r>
           </w:p>
         </w:tc>
@@ -555,7 +591,37 @@
                 <w:sz w:val="18"/>
                 <w:szCs w:val="18"/>
               </w:rPr>
-              <w:t>{d.projectsRegistered[i].project_number}</w:t>
+              <w:t>{$r</w:t>
+            </w:r>
+            <w:r>
+              <w:rPr>
+                <w:rFonts w:ascii="BC Sans" w:hAnsi="BC Sans"/>
+                <w:noProof/>
+                <w:color w:val="595959" w:themeColor="text1" w:themeTint="A6"/>
+                <w:sz w:val="18"/>
+                <w:szCs w:val="18"/>
+              </w:rPr>
+              <w:t>.</w:t>
+            </w:r>
+            <w:r>
+              <w:rPr>
+                <w:rFonts w:ascii="BC Sans" w:hAnsi="BC Sans"/>
+                <w:noProof/>
+                <w:color w:val="595959" w:themeColor="text1" w:themeTint="A6"/>
+                <w:sz w:val="18"/>
+                <w:szCs w:val="18"/>
+              </w:rPr>
+              <w:t>#</w:t>
+            </w:r>
+            <w:r>
+              <w:rPr>
+                <w:rFonts w:ascii="BC Sans" w:hAnsi="BC Sans"/>
+                <w:noProof/>
+                <w:color w:val="595959" w:themeColor="text1" w:themeTint="A6"/>
+                <w:sz w:val="18"/>
+                <w:szCs w:val="18"/>
+              </w:rPr>
+              <w:t>}</w:t>
             </w:r>
           </w:p>
         </w:tc>
@@ -583,7 +649,37 @@
                 <w:sz w:val="18"/>
                 <w:szCs w:val="18"/>
               </w:rPr>
-              <w:t>{d.projectsRegistered[i].project_name }</w:t>
+              <w:t>{$r</w:t>
+            </w:r>
+            <w:r>
+              <w:rPr>
+                <w:rFonts w:ascii="BC Sans" w:hAnsi="BC Sans"/>
+                <w:noProof/>
+                <w:color w:val="595959" w:themeColor="text1" w:themeTint="A6"/>
+                <w:sz w:val="18"/>
+                <w:szCs w:val="18"/>
+              </w:rPr>
+              <w:t>.</w:t>
+            </w:r>
+            <w:r>
+              <w:rPr>
+                <w:rFonts w:ascii="BC Sans" w:hAnsi="BC Sans"/>
+                <w:noProof/>
+                <w:color w:val="595959" w:themeColor="text1" w:themeTint="A6"/>
+                <w:sz w:val="18"/>
+                <w:szCs w:val="18"/>
+              </w:rPr>
+              <w:t>name</w:t>
+            </w:r>
+            <w:r>
+              <w:rPr>
+                <w:rFonts w:ascii="BC Sans" w:hAnsi="BC Sans"/>
+                <w:noProof/>
+                <w:color w:val="595959" w:themeColor="text1" w:themeTint="A6"/>
+                <w:sz w:val="18"/>
+                <w:szCs w:val="18"/>
+              </w:rPr>
+              <w:t xml:space="preserve"> }</w:t>
             </w:r>
           </w:p>
           <w:p>
@@ -624,7 +720,17 @@
                 <w:sz w:val="18"/>
                 <w:szCs w:val="18"/>
               </w:rPr>
-              <w:t>{d.projectsRegistered[i].project_manager}</w:t>
+              <w:t>{$r</w:t>
+            </w:r>
+            <w:r>
+              <w:rPr>
+                <w:rFonts w:ascii="BC Sans" w:hAnsi="BC Sans"/>
+                <w:noProof/>
+                <w:color w:val="595959" w:themeColor="text1" w:themeTint="A6"/>
+                <w:sz w:val="18"/>
+                <w:szCs w:val="18"/>
+              </w:rPr>
+              <w:t>.project_manager}</w:t>
             </w:r>
           </w:p>
         </w:tc>
@@ -651,7 +757,17 @@
                 <w:sz w:val="18"/>
                 <w:szCs w:val="18"/>
               </w:rPr>
-              <w:t>{d.projectsRegistered[i].description}</w:t>
+              <w:t>{$r</w:t>
+            </w:r>
+            <w:r>
+              <w:rPr>
+                <w:rFonts w:ascii="BC Sans" w:hAnsi="BC Sans"/>
+                <w:noProof/>
+                <w:color w:val="595959" w:themeColor="text1" w:themeTint="A6"/>
+                <w:sz w:val="18"/>
+                <w:szCs w:val="18"/>
+              </w:rPr>
+              <w:t>.description}</w:t>
             </w:r>
           </w:p>
         </w:tc>
@@ -678,37 +794,37 @@
                 <w:sz w:val="18"/>
                 <w:szCs w:val="18"/>
               </w:rPr>
-              <w:t>{d.projectsRegistered[i].</w:t>
-            </w:r>
-            <w:r>
-              <w:rPr>
-                <w:rFonts w:ascii="BC Sans" w:hAnsi="BC Sans"/>
-                <w:noProof/>
-                <w:color w:val="595959" w:themeColor="text1" w:themeTint="A6"/>
-                <w:sz w:val="18"/>
-                <w:szCs w:val="18"/>
-              </w:rPr>
-              <w:t>initiation_date</w:t>
-            </w:r>
-            <w:r>
-              <w:rPr>
-                <w:rFonts w:ascii="BC Sans" w:hAnsi="BC Sans"/>
-                <w:noProof/>
-                <w:color w:val="595959" w:themeColor="text1" w:themeTint="A6"/>
-                <w:sz w:val="18"/>
-                <w:szCs w:val="18"/>
-              </w:rPr>
-              <w:t>:formatD(DD-MMM-YY)</w:t>
-            </w:r>
-            <w:r>
-              <w:rPr>
-                <w:rFonts w:ascii="BC Sans" w:hAnsi="BC Sans"/>
-                <w:noProof/>
-                <w:color w:val="595959" w:themeColor="text1" w:themeTint="A6"/>
-                <w:sz w:val="18"/>
-                <w:szCs w:val="18"/>
-              </w:rPr>
-              <w:t>}</w:t>
+              <w:t>{$r</w:t>
+            </w:r>
+            <w:r>
+              <w:rPr>
+                <w:rFonts w:ascii="BC Sans" w:hAnsi="BC Sans"/>
+                <w:noProof/>
+                <w:color w:val="595959" w:themeColor="text1" w:themeTint="A6"/>
+                <w:sz w:val="18"/>
+                <w:szCs w:val="18"/>
+              </w:rPr>
+              <w:t>.</w:t>
+            </w:r>
+            <w:r>
+              <w:rPr>
+                <w:rFonts w:ascii="BC Sans" w:hAnsi="BC Sans"/>
+                <w:noProof/>
+                <w:color w:val="595959" w:themeColor="text1" w:themeTint="A6"/>
+                <w:sz w:val="18"/>
+                <w:szCs w:val="18"/>
+              </w:rPr>
+              <w:t>initiation_dat</w:t>
+            </w:r>
+            <w:r>
+              <w:rPr>
+                <w:rFonts w:ascii="BC Sans" w:hAnsi="BC Sans"/>
+                <w:noProof/>
+                <w:color w:val="595959" w:themeColor="text1" w:themeTint="A6"/>
+                <w:sz w:val="18"/>
+                <w:szCs w:val="18"/>
+              </w:rPr>
+              <w:t>e}</w:t>
             </w:r>
           </w:p>
         </w:tc>
@@ -735,7 +851,37 @@
                 <w:sz w:val="18"/>
                 <w:szCs w:val="18"/>
               </w:rPr>
-              <w:t>{d.projectsRegistered[i].planned_start_date</w:t>
+              <w:t>{$r</w:t>
+            </w:r>
+            <w:r>
+              <w:rPr>
+                <w:rFonts w:ascii="BC Sans" w:hAnsi="BC Sans"/>
+                <w:noProof/>
+                <w:color w:val="595959" w:themeColor="text1" w:themeTint="A6"/>
+                <w:sz w:val="18"/>
+                <w:szCs w:val="18"/>
+              </w:rPr>
+              <w:t>.</w:t>
+            </w:r>
+            <w:r>
+              <w:rPr>
+                <w:rFonts w:ascii="BC Sans" w:hAnsi="BC Sans"/>
+                <w:noProof/>
+                <w:color w:val="595959" w:themeColor="text1" w:themeTint="A6"/>
+                <w:sz w:val="18"/>
+                <w:szCs w:val="18"/>
+              </w:rPr>
+              <w:t xml:space="preserve"> </w:t>
+            </w:r>
+            <w:r>
+              <w:rPr>
+                <w:rFonts w:ascii="BC Sans" w:hAnsi="BC Sans"/>
+                <w:noProof/>
+                <w:color w:val="595959" w:themeColor="text1" w:themeTint="A6"/>
+                <w:sz w:val="18"/>
+                <w:szCs w:val="18"/>
+              </w:rPr>
+              <w:t>start_date</w:t>
             </w:r>
             <w:r>
               <w:rPr>
@@ -782,17 +928,37 @@
                 <w:sz w:val="18"/>
                 <w:szCs w:val="18"/>
               </w:rPr>
-              <w:t>{d.projectsRegistered[i].planned_end_date</w:t>
-            </w:r>
-            <w:r>
-              <w:rPr>
-                <w:rFonts w:ascii="BC Sans" w:hAnsi="BC Sans"/>
-                <w:noProof/>
-                <w:color w:val="595959" w:themeColor="text1" w:themeTint="A6"/>
-                <w:sz w:val="18"/>
-                <w:szCs w:val="18"/>
-              </w:rPr>
-              <w:t>:formatD(DD-MMM-YY)</w:t>
+              <w:t>{$r</w:t>
+            </w:r>
+            <w:r>
+              <w:rPr>
+                <w:rFonts w:ascii="BC Sans" w:hAnsi="BC Sans"/>
+                <w:noProof/>
+                <w:color w:val="595959" w:themeColor="text1" w:themeTint="A6"/>
+                <w:sz w:val="18"/>
+                <w:szCs w:val="18"/>
+              </w:rPr>
+              <w:t>.</w:t>
+            </w:r>
+            <w:r>
+              <w:rPr>
+                <w:rFonts w:ascii="BC Sans" w:hAnsi="BC Sans"/>
+                <w:noProof/>
+                <w:color w:val="595959" w:themeColor="text1" w:themeTint="A6"/>
+                <w:sz w:val="18"/>
+                <w:szCs w:val="18"/>
+              </w:rPr>
+              <w:t xml:space="preserve"> </w:t>
+            </w:r>
+            <w:r>
+              <w:rPr>
+                <w:rFonts w:ascii="BC Sans" w:hAnsi="BC Sans"/>
+                <w:noProof/>
+                <w:color w:val="595959" w:themeColor="text1" w:themeTint="A6"/>
+                <w:sz w:val="18"/>
+                <w:szCs w:val="18"/>
+              </w:rPr>
+              <w:t>end_date</w:t>
             </w:r>
             <w:r>
               <w:rPr>
@@ -829,7 +995,17 @@
                 <w:sz w:val="18"/>
                 <w:szCs w:val="18"/>
               </w:rPr>
-              <w:t>{d.projectsRegistered[i].planned_budget}</w:t>
+              <w:t>{$r</w:t>
+            </w:r>
+            <w:r>
+              <w:rPr>
+                <w:rFonts w:ascii="BC Sans" w:hAnsi="BC Sans"/>
+                <w:noProof/>
+                <w:color w:val="595959" w:themeColor="text1" w:themeTint="A6"/>
+                <w:sz w:val="18"/>
+                <w:szCs w:val="18"/>
+              </w:rPr>
+              <w:t>.planned_budget}</w:t>
             </w:r>
           </w:p>
         </w:tc>
@@ -856,7 +1032,17 @@
                 <w:sz w:val="18"/>
                 <w:szCs w:val="18"/>
               </w:rPr>
-              <w:t>{d.projectsRegistered[i].ministry}</w:t>
+              <w:t>{$r</w:t>
+            </w:r>
+            <w:r>
+              <w:rPr>
+                <w:rFonts w:ascii="BC Sans" w:hAnsi="BC Sans"/>
+                <w:noProof/>
+                <w:color w:val="595959" w:themeColor="text1" w:themeTint="A6"/>
+                <w:sz w:val="18"/>
+                <w:szCs w:val="18"/>
+              </w:rPr>
+              <w:t>.ministry}</w:t>
             </w:r>
           </w:p>
         </w:tc>
@@ -892,7 +1078,37 @@
                 <w:sz w:val="18"/>
                 <w:szCs w:val="18"/>
               </w:rPr>
-              <w:t>{d.projectsRegistered[i+1].project_number}</w:t>
+              <w:t>{$r1</w:t>
+            </w:r>
+            <w:r>
+              <w:rPr>
+                <w:rFonts w:ascii="BC Sans" w:hAnsi="BC Sans"/>
+                <w:noProof/>
+                <w:color w:val="595959" w:themeColor="text1" w:themeTint="A6"/>
+                <w:sz w:val="18"/>
+                <w:szCs w:val="18"/>
+              </w:rPr>
+              <w:t>.</w:t>
+            </w:r>
+            <w:r>
+              <w:rPr>
+                <w:rFonts w:ascii="BC Sans" w:hAnsi="BC Sans"/>
+                <w:noProof/>
+                <w:color w:val="595959" w:themeColor="text1" w:themeTint="A6"/>
+                <w:sz w:val="18"/>
+                <w:szCs w:val="18"/>
+              </w:rPr>
+              <w:t>#</w:t>
+            </w:r>
+            <w:r>
+              <w:rPr>
+                <w:rFonts w:ascii="BC Sans" w:hAnsi="BC Sans"/>
+                <w:noProof/>
+                <w:color w:val="595959" w:themeColor="text1" w:themeTint="A6"/>
+                <w:sz w:val="18"/>
+                <w:szCs w:val="18"/>
+              </w:rPr>
+              <w:t>}</w:t>
             </w:r>
           </w:p>
         </w:tc>
@@ -923,7 +1139,37 @@
                 <w:sz w:val="18"/>
                 <w:szCs w:val="18"/>
               </w:rPr>
-              <w:t>{d.projectsRegistered[i+1].project_name}</w:t>
+              <w:t>{$r1</w:t>
+            </w:r>
+            <w:r>
+              <w:rPr>
+                <w:rFonts w:ascii="BC Sans" w:hAnsi="BC Sans"/>
+                <w:noProof/>
+                <w:color w:val="595959" w:themeColor="text1" w:themeTint="A6"/>
+                <w:sz w:val="18"/>
+                <w:szCs w:val="18"/>
+              </w:rPr>
+              <w:t>.</w:t>
+            </w:r>
+            <w:r>
+              <w:rPr>
+                <w:rFonts w:ascii="BC Sans" w:hAnsi="BC Sans"/>
+                <w:noProof/>
+                <w:color w:val="595959" w:themeColor="text1" w:themeTint="A6"/>
+                <w:sz w:val="18"/>
+                <w:szCs w:val="18"/>
+              </w:rPr>
+              <w:t>name</w:t>
+            </w:r>
+            <w:r>
+              <w:rPr>
+                <w:rFonts w:ascii="BC Sans" w:hAnsi="BC Sans"/>
+                <w:noProof/>
+                <w:color w:val="595959" w:themeColor="text1" w:themeTint="A6"/>
+                <w:sz w:val="18"/>
+                <w:szCs w:val="18"/>
+              </w:rPr>
+              <w:t>}</w:t>
             </w:r>
           </w:p>
           <w:p>
@@ -967,7 +1213,17 @@
                 <w:sz w:val="18"/>
                 <w:szCs w:val="18"/>
               </w:rPr>
-              <w:t>{d.projectsRegistered[i+1].project_manager}</w:t>
+              <w:t>{$r1</w:t>
+            </w:r>
+            <w:r>
+              <w:rPr>
+                <w:rFonts w:ascii="BC Sans" w:hAnsi="BC Sans"/>
+                <w:noProof/>
+                <w:color w:val="595959" w:themeColor="text1" w:themeTint="A6"/>
+                <w:sz w:val="18"/>
+                <w:szCs w:val="18"/>
+              </w:rPr>
+              <w:t>.project_manager}</w:t>
             </w:r>
           </w:p>
         </w:tc>
@@ -997,7 +1253,17 @@
                 <w:sz w:val="18"/>
                 <w:szCs w:val="18"/>
               </w:rPr>
-              <w:t>{d.projectsRegistered[i+1].description}</w:t>
+              <w:t>{$r1</w:t>
+            </w:r>
+            <w:r>
+              <w:rPr>
+                <w:rFonts w:ascii="BC Sans" w:hAnsi="BC Sans"/>
+                <w:noProof/>
+                <w:color w:val="595959" w:themeColor="text1" w:themeTint="A6"/>
+                <w:sz w:val="18"/>
+                <w:szCs w:val="18"/>
+              </w:rPr>
+              <w:t>.description}</w:t>
             </w:r>
           </w:p>
         </w:tc>
@@ -1027,7 +1293,17 @@
                 <w:sz w:val="18"/>
                 <w:szCs w:val="18"/>
               </w:rPr>
-              <w:t>{d.projectsRegistered[i+1].</w:t>
+              <w:t>{$r1</w:t>
+            </w:r>
+            <w:r>
+              <w:rPr>
+                <w:rFonts w:ascii="BC Sans" w:hAnsi="BC Sans"/>
+                <w:noProof/>
+                <w:color w:val="595959" w:themeColor="text1" w:themeTint="A6"/>
+                <w:sz w:val="18"/>
+                <w:szCs w:val="18"/>
+              </w:rPr>
+              <w:t>.</w:t>
             </w:r>
             <w:r>
               <w:rPr>
@@ -1038,16 +1314,6 @@
                 <w:szCs w:val="18"/>
               </w:rPr>
               <w:t>initiation_date</w:t>
-            </w:r>
-            <w:r>
-              <w:rPr>
-                <w:rFonts w:ascii="BC Sans" w:hAnsi="BC Sans"/>
-                <w:noProof/>
-                <w:color w:val="595959" w:themeColor="text1" w:themeTint="A6"/>
-                <w:sz w:val="18"/>
-                <w:szCs w:val="18"/>
-              </w:rPr>
-              <w:t>:formatD(DD-MMM-YY)</w:t>
             </w:r>
             <w:r>
               <w:rPr>
@@ -1087,17 +1353,37 @@
                 <w:sz w:val="18"/>
                 <w:szCs w:val="18"/>
               </w:rPr>
-              <w:t>{d.projectsRegistered[i+1].planned_start_date</w:t>
-            </w:r>
-            <w:r>
-              <w:rPr>
-                <w:rFonts w:ascii="BC Sans" w:hAnsi="BC Sans"/>
-                <w:noProof/>
-                <w:color w:val="595959" w:themeColor="text1" w:themeTint="A6"/>
-                <w:sz w:val="18"/>
-                <w:szCs w:val="18"/>
-              </w:rPr>
-              <w:t>:formatD(DD-MMM-YY)</w:t>
+              <w:t>{$r1</w:t>
+            </w:r>
+            <w:r>
+              <w:rPr>
+                <w:rFonts w:ascii="BC Sans" w:hAnsi="BC Sans"/>
+                <w:noProof/>
+                <w:color w:val="595959" w:themeColor="text1" w:themeTint="A6"/>
+                <w:sz w:val="18"/>
+                <w:szCs w:val="18"/>
+              </w:rPr>
+              <w:t>.</w:t>
+            </w:r>
+            <w:r>
+              <w:rPr>
+                <w:rFonts w:ascii="BC Sans" w:hAnsi="BC Sans"/>
+                <w:noProof/>
+                <w:color w:val="595959" w:themeColor="text1" w:themeTint="A6"/>
+                <w:sz w:val="18"/>
+                <w:szCs w:val="18"/>
+              </w:rPr>
+              <w:t xml:space="preserve"> </w:t>
+            </w:r>
+            <w:r>
+              <w:rPr>
+                <w:rFonts w:ascii="BC Sans" w:hAnsi="BC Sans"/>
+                <w:noProof/>
+                <w:color w:val="595959" w:themeColor="text1" w:themeTint="A6"/>
+                <w:sz w:val="18"/>
+                <w:szCs w:val="18"/>
+              </w:rPr>
+              <w:t>start_date</w:t>
             </w:r>
             <w:r>
               <w:rPr>
@@ -1137,27 +1423,27 @@
                 <w:sz w:val="18"/>
                 <w:szCs w:val="18"/>
               </w:rPr>
-              <w:t>{d.projectsRegistered[i+1].planned_end_date</w:t>
-            </w:r>
-            <w:r>
-              <w:rPr>
-                <w:rFonts w:ascii="BC Sans" w:hAnsi="BC Sans"/>
-                <w:noProof/>
-                <w:color w:val="595959" w:themeColor="text1" w:themeTint="A6"/>
-                <w:sz w:val="18"/>
-                <w:szCs w:val="18"/>
-              </w:rPr>
-              <w:t>:formatD(DD-MMM-YY)</w:t>
-            </w:r>
-            <w:r>
-              <w:rPr>
-                <w:rFonts w:ascii="BC Sans" w:hAnsi="BC Sans"/>
-                <w:noProof/>
-                <w:color w:val="595959" w:themeColor="text1" w:themeTint="A6"/>
-                <w:sz w:val="18"/>
-                <w:szCs w:val="18"/>
-              </w:rPr>
-              <w:t>}</w:t>
+              <w:t>{$r1</w:t>
+            </w:r>
+            <w:r>
+              <w:rPr>
+                <w:rFonts w:ascii="BC Sans" w:hAnsi="BC Sans"/>
+                <w:noProof/>
+                <w:color w:val="595959" w:themeColor="text1" w:themeTint="A6"/>
+                <w:sz w:val="18"/>
+                <w:szCs w:val="18"/>
+              </w:rPr>
+              <w:t>.</w:t>
+            </w:r>
+            <w:r>
+              <w:rPr>
+                <w:rFonts w:ascii="BC Sans" w:hAnsi="BC Sans"/>
+                <w:noProof/>
+                <w:color w:val="595959" w:themeColor="text1" w:themeTint="A6"/>
+                <w:sz w:val="18"/>
+                <w:szCs w:val="18"/>
+              </w:rPr>
+              <w:t>end_date}</w:t>
             </w:r>
           </w:p>
         </w:tc>
@@ -1187,7 +1473,17 @@
                 <w:sz w:val="18"/>
                 <w:szCs w:val="18"/>
               </w:rPr>
-              <w:t>{d.projectsRegistered[i+1].planned_budget}</w:t>
+              <w:t>{$r1</w:t>
+            </w:r>
+            <w:r>
+              <w:rPr>
+                <w:rFonts w:ascii="BC Sans" w:hAnsi="BC Sans"/>
+                <w:noProof/>
+                <w:color w:val="595959" w:themeColor="text1" w:themeTint="A6"/>
+                <w:sz w:val="18"/>
+                <w:szCs w:val="18"/>
+              </w:rPr>
+              <w:t>.planned_budget}</w:t>
             </w:r>
           </w:p>
         </w:tc>
@@ -1217,7 +1513,17 @@
                 <w:sz w:val="18"/>
                 <w:szCs w:val="18"/>
               </w:rPr>
-              <w:t>{d.projectsRegistered[i+1].ministry}</w:t>
+              <w:t>{$r1</w:t>
+            </w:r>
+            <w:r>
+              <w:rPr>
+                <w:rFonts w:ascii="BC Sans" w:hAnsi="BC Sans"/>
+                <w:noProof/>
+                <w:color w:val="595959" w:themeColor="text1" w:themeTint="A6"/>
+                <w:sz w:val="18"/>
+                <w:szCs w:val="18"/>
+              </w:rPr>
+              <w:t>.ministry}</w:t>
             </w:r>
           </w:p>
         </w:tc>
@@ -1262,7 +1568,397 @@
                 <w:sz w:val="28"/>
                 <w:szCs w:val="28"/>
               </w:rPr>
-              <w:t>{d.projectsRegistered[i+1].portfolio}</w:t>
+              <w:t>{$r1</w:t>
+            </w:r>
+            <w:r>
+              <w:rPr>
+                <w:rFonts w:ascii="BC Sans" w:hAnsi="BC Sans" w:cstheme="minorHAnsi"/>
+                <w:b/>
+                <w:bCs/>
+                <w:noProof/>
+                <w:color w:val="595959" w:themeColor="text1" w:themeTint="A6"/>
+                <w:sz w:val="28"/>
+                <w:szCs w:val="28"/>
+              </w:rPr>
+              <w:t>.</w:t>
+            </w:r>
+            <w:r>
+              <w:rPr>
+                <w:rFonts w:ascii="BC Sans" w:hAnsi="BC Sans" w:cstheme="minorHAnsi"/>
+                <w:b/>
+                <w:bCs/>
+                <w:noProof/>
+                <w:color w:val="595959" w:themeColor="text1" w:themeTint="A6"/>
+                <w:sz w:val="28"/>
+                <w:szCs w:val="28"/>
+              </w:rPr>
+              <w:t>portfolio_name</w:t>
+            </w:r>
+            <w:r>
+              <w:rPr>
+                <w:rFonts w:ascii="BC Sans" w:hAnsi="BC Sans" w:cstheme="minorHAnsi"/>
+                <w:b/>
+                <w:bCs/>
+                <w:noProof/>
+                <w:color w:val="595959" w:themeColor="text1" w:themeTint="A6"/>
+                <w:sz w:val="28"/>
+                <w:szCs w:val="28"/>
+              </w:rPr>
+              <w:t>}</w:t>
+            </w:r>
+          </w:p>
+        </w:tc>
+      </w:tr>
+    </w:tbl>
+    <w:p>
+      <w:pPr>
+        <w:rPr>
+          <w:rFonts w:ascii="BC Sans" w:hAnsi="BC Sans"/>
+        </w:rPr>
+      </w:pPr>
+    </w:p>
+    <w:tbl>
+      <w:tblPr>
+        <w:tblW w:w="5180" w:type="dxa"/>
+        <w:tblLook w:val="04A0" w:firstRow="1" w:lastRow="0" w:firstColumn="1" w:lastColumn="0" w:noHBand="0" w:noVBand="1"/>
+      </w:tblPr>
+      <w:tblGrid>
+        <w:gridCol w:w="5180"/>
+      </w:tblGrid>
+      <w:tr>
+        <w:trPr>
+          <w:trHeight w:val="380"/>
+        </w:trPr>
+        <w:tc>
+          <w:tcPr>
+            <w:tcW w:w="5180" w:type="dxa"/>
+            <w:tcBorders>
+              <w:top w:val="nil"/>
+              <w:left w:val="nil"/>
+              <w:bottom w:val="nil"/>
+              <w:right w:val="nil"/>
+            </w:tcBorders>
+            <w:shd w:val="clear" w:color="auto" w:fill="auto"/>
+            <w:noWrap/>
+            <w:vAlign w:val="bottom"/>
+            <w:hideMark/>
+          </w:tcPr>
+          <w:p>
+            <w:pPr>
+              <w:widowControl/>
+              <w:autoSpaceDE/>
+              <w:autoSpaceDN/>
+              <w:rPr>
+                <w:rFonts w:ascii="BCSans-Regular" w:eastAsia="Times New Roman" w:hAnsi="BCSans-Regular"/>
+                <w:color w:val="000000"/>
+                <w:sz w:val="24"/>
+                <w:szCs w:val="24"/>
+                <w:lang w:val="en-CA" w:bidi="ar-SA"/>
+              </w:rPr>
+            </w:pPr>
+            <w:r>
+              <w:rPr>
+                <w:rFonts w:ascii="BCSans-Regular" w:eastAsia="Times New Roman" w:hAnsi="BCSans-Regular"/>
+                <w:color w:val="000000"/>
+                <w:sz w:val="24"/>
+                <w:szCs w:val="24"/>
+                <w:lang w:val="en-CA" w:bidi="ar-SA"/>
+              </w:rPr>
+              <w:t>{#r=d.report[i]}</w:t>
+            </w:r>
+          </w:p>
+        </w:tc>
+      </w:tr>
+      <w:tr>
+        <w:trPr>
+          <w:trHeight w:val="380"/>
+        </w:trPr>
+        <w:tc>
+          <w:tcPr>
+            <w:tcW w:w="5180" w:type="dxa"/>
+            <w:tcBorders>
+              <w:top w:val="nil"/>
+              <w:left w:val="nil"/>
+              <w:bottom w:val="nil"/>
+              <w:right w:val="nil"/>
+            </w:tcBorders>
+            <w:shd w:val="clear" w:color="auto" w:fill="auto"/>
+            <w:noWrap/>
+            <w:vAlign w:val="bottom"/>
+            <w:hideMark/>
+          </w:tcPr>
+          <w:p>
+            <w:pPr>
+              <w:widowControl/>
+              <w:autoSpaceDE/>
+              <w:autoSpaceDN/>
+              <w:rPr>
+                <w:rFonts w:ascii="BCSans-Regular" w:eastAsia="Times New Roman" w:hAnsi="BCSans-Regular"/>
+                <w:color w:val="000000"/>
+                <w:sz w:val="24"/>
+                <w:szCs w:val="24"/>
+                <w:lang w:val="en-CA" w:bidi="ar-SA"/>
+              </w:rPr>
+            </w:pPr>
+            <w:r>
+              <w:rPr>
+                <w:rFonts w:ascii="BCSans-Regular" w:eastAsia="Times New Roman" w:hAnsi="BCSans-Regular"/>
+                <w:color w:val="000000"/>
+                <w:sz w:val="24"/>
+                <w:szCs w:val="24"/>
+                <w:lang w:val="en-CA" w:bidi="ar-SA"/>
+              </w:rPr>
+              <w:t>{#r1=d.report[i+1]}</w:t>
+            </w:r>
+          </w:p>
+        </w:tc>
+      </w:tr>
+      <w:tr>
+        <w:trPr>
+          <w:trHeight w:val="380"/>
+        </w:trPr>
+        <w:tc>
+          <w:tcPr>
+            <w:tcW w:w="5180" w:type="dxa"/>
+            <w:tcBorders>
+              <w:top w:val="nil"/>
+              <w:left w:val="nil"/>
+              <w:bottom w:val="nil"/>
+              <w:right w:val="nil"/>
+            </w:tcBorders>
+            <w:shd w:val="clear" w:color="auto" w:fill="auto"/>
+            <w:noWrap/>
+            <w:vAlign w:val="bottom"/>
+            <w:hideMark/>
+          </w:tcPr>
+          <w:p>
+            <w:pPr>
+              <w:widowControl/>
+              <w:autoSpaceDE/>
+              <w:autoSpaceDN/>
+              <w:rPr>
+                <w:rFonts w:ascii="BCSans-Regular" w:eastAsia="Times New Roman" w:hAnsi="BCSans-Regular"/>
+                <w:color w:val="000000"/>
+                <w:sz w:val="24"/>
+                <w:szCs w:val="24"/>
+                <w:lang w:val="en-CA" w:bidi="ar-SA"/>
+              </w:rPr>
+            </w:pPr>
+            <w:r>
+              <w:rPr>
+                <w:rFonts w:ascii="BCSans-Regular" w:eastAsia="Times New Roman" w:hAnsi="BCSans-Regular"/>
+                <w:color w:val="000000"/>
+                <w:sz w:val="24"/>
+                <w:szCs w:val="24"/>
+                <w:lang w:val="en-CA" w:bidi="ar-SA"/>
+              </w:rPr>
+              <w:t>{#t=d.report_totals[i]}</w:t>
+            </w:r>
+          </w:p>
+        </w:tc>
+      </w:tr>
+      <w:tr>
+        <w:trPr>
+          <w:trHeight w:val="380"/>
+        </w:trPr>
+        <w:tc>
+          <w:tcPr>
+            <w:tcW w:w="5180" w:type="dxa"/>
+            <w:tcBorders>
+              <w:top w:val="nil"/>
+              <w:left w:val="nil"/>
+              <w:bottom w:val="nil"/>
+              <w:right w:val="nil"/>
+            </w:tcBorders>
+            <w:shd w:val="clear" w:color="auto" w:fill="auto"/>
+            <w:noWrap/>
+            <w:vAlign w:val="bottom"/>
+            <w:hideMark/>
+          </w:tcPr>
+          <w:p>
+            <w:pPr>
+              <w:widowControl/>
+              <w:autoSpaceDE/>
+              <w:autoSpaceDN/>
+              <w:rPr>
+                <w:rFonts w:ascii="BCSans-Regular" w:eastAsia="Times New Roman" w:hAnsi="BCSans-Regular"/>
+                <w:color w:val="000000"/>
+                <w:sz w:val="24"/>
+                <w:szCs w:val="24"/>
+                <w:lang w:val="en-CA" w:bidi="ar-SA"/>
+              </w:rPr>
+            </w:pPr>
+          </w:p>
+        </w:tc>
+      </w:tr>
+      <w:tr>
+        <w:trPr>
+          <w:trHeight w:val="380"/>
+        </w:trPr>
+        <w:tc>
+          <w:tcPr>
+            <w:tcW w:w="5180" w:type="dxa"/>
+            <w:tcBorders>
+              <w:top w:val="nil"/>
+              <w:left w:val="nil"/>
+              <w:bottom w:val="nil"/>
+              <w:right w:val="nil"/>
+            </w:tcBorders>
+            <w:shd w:val="clear" w:color="auto" w:fill="auto"/>
+            <w:noWrap/>
+            <w:vAlign w:val="bottom"/>
+            <w:hideMark/>
+          </w:tcPr>
+          <w:p>
+            <w:pPr>
+              <w:widowControl/>
+              <w:autoSpaceDE/>
+              <w:autoSpaceDN/>
+              <w:rPr>
+                <w:rFonts w:ascii="BCSans-Regular" w:eastAsia="Times New Roman" w:hAnsi="BCSans-Regular"/>
+                <w:color w:val="000000"/>
+                <w:sz w:val="24"/>
+                <w:szCs w:val="24"/>
+                <w:lang w:val="en-CA" w:bidi="ar-SA"/>
+              </w:rPr>
+            </w:pPr>
+            <w:r>
+              <w:rPr>
+                <w:rFonts w:ascii="BCSans-Regular" w:eastAsia="Times New Roman" w:hAnsi="BCSans-Regular"/>
+                <w:color w:val="000000"/>
+                <w:sz w:val="24"/>
+                <w:szCs w:val="24"/>
+                <w:lang w:val="en-CA" w:bidi="ar-SA"/>
+              </w:rPr>
+              <w:t>{#fy=d.fiscal_year}</w:t>
+            </w:r>
+          </w:p>
+        </w:tc>
+      </w:tr>
+      <w:tr>
+        <w:trPr>
+          <w:trHeight w:val="380"/>
+        </w:trPr>
+        <w:tc>
+          <w:tcPr>
+            <w:tcW w:w="5180" w:type="dxa"/>
+            <w:tcBorders>
+              <w:top w:val="nil"/>
+              <w:left w:val="nil"/>
+              <w:bottom w:val="nil"/>
+              <w:right w:val="nil"/>
+            </w:tcBorders>
+            <w:shd w:val="clear" w:color="auto" w:fill="auto"/>
+            <w:noWrap/>
+            <w:vAlign w:val="bottom"/>
+            <w:hideMark/>
+          </w:tcPr>
+          <w:p>
+            <w:pPr>
+              <w:widowControl/>
+              <w:autoSpaceDE/>
+              <w:autoSpaceDN/>
+              <w:rPr>
+                <w:rFonts w:ascii="BCSans-Regular" w:eastAsia="Times New Roman" w:hAnsi="BCSans-Regular"/>
+                <w:color w:val="000000"/>
+                <w:sz w:val="24"/>
+                <w:szCs w:val="24"/>
+                <w:lang w:val="en-CA" w:bidi="ar-SA"/>
+              </w:rPr>
+            </w:pPr>
+            <w:r>
+              <w:rPr>
+                <w:rFonts w:ascii="BCSans-Regular" w:eastAsia="Times New Roman" w:hAnsi="BCSans-Regular"/>
+                <w:color w:val="000000"/>
+                <w:sz w:val="24"/>
+                <w:szCs w:val="24"/>
+                <w:lang w:val="en-CA" w:bidi="ar-SA"/>
+              </w:rPr>
+              <w:t>{#</w:t>
+            </w:r>
+            <w:r>
+              <w:rPr>
+                <w:rFonts w:ascii="BCSans-Regular" w:eastAsia="Times New Roman" w:hAnsi="BCSans-Regular"/>
+                <w:color w:val="000000"/>
+                <w:sz w:val="24"/>
+                <w:szCs w:val="24"/>
+                <w:lang w:val="en-CA" w:bidi="ar-SA"/>
+              </w:rPr>
+              <w:t>afterD</w:t>
+            </w:r>
+            <w:r>
+              <w:rPr>
+                <w:rFonts w:ascii="BCSans-Regular" w:eastAsia="Times New Roman" w:hAnsi="BCSans-Regular"/>
+                <w:color w:val="000000"/>
+                <w:sz w:val="24"/>
+                <w:szCs w:val="24"/>
+                <w:lang w:val="en-CA" w:bidi="ar-SA"/>
+              </w:rPr>
+              <w:t>ate=d.</w:t>
+            </w:r>
+            <w:r>
+              <w:rPr>
+                <w:rFonts w:ascii="BCSans-Regular" w:eastAsia="Times New Roman" w:hAnsi="BCSans-Regular"/>
+                <w:color w:val="000000"/>
+                <w:sz w:val="24"/>
+                <w:szCs w:val="24"/>
+                <w:lang w:val="en-CA" w:bidi="ar-SA"/>
+              </w:rPr>
+              <w:t>afterD</w:t>
+            </w:r>
+            <w:r>
+              <w:rPr>
+                <w:rFonts w:ascii="BCSans-Regular" w:eastAsia="Times New Roman" w:hAnsi="BCSans-Regular"/>
+                <w:color w:val="000000"/>
+                <w:sz w:val="24"/>
+                <w:szCs w:val="24"/>
+                <w:lang w:val="en-CA" w:bidi="ar-SA"/>
+              </w:rPr>
+              <w:t>ate}</w:t>
+            </w:r>
+          </w:p>
+        </w:tc>
+      </w:tr>
+      <w:tr>
+        <w:trPr>
+          <w:trHeight w:val="380"/>
+        </w:trPr>
+        <w:tc>
+          <w:tcPr>
+            <w:tcW w:w="5180" w:type="dxa"/>
+            <w:tcBorders>
+              <w:top w:val="nil"/>
+              <w:left w:val="nil"/>
+              <w:bottom w:val="nil"/>
+              <w:right w:val="nil"/>
+            </w:tcBorders>
+            <w:shd w:val="clear" w:color="auto" w:fill="auto"/>
+            <w:noWrap/>
+            <w:vAlign w:val="bottom"/>
+            <w:hideMark/>
+          </w:tcPr>
+          <w:p>
+            <w:pPr>
+              <w:widowControl/>
+              <w:autoSpaceDE/>
+              <w:autoSpaceDN/>
+              <w:rPr>
+                <w:rFonts w:ascii="BCSans-Regular" w:eastAsia="Times New Roman" w:hAnsi="BCSans-Regular"/>
+                <w:color w:val="000000"/>
+                <w:sz w:val="24"/>
+                <w:szCs w:val="24"/>
+                <w:lang w:val="en-CA" w:bidi="ar-SA"/>
+              </w:rPr>
+            </w:pPr>
+            <w:r>
+              <w:rPr>
+                <w:rFonts w:ascii="BCSans-Regular" w:eastAsia="Times New Roman" w:hAnsi="BCSans-Regular"/>
+                <w:color w:val="000000"/>
+                <w:sz w:val="24"/>
+                <w:szCs w:val="24"/>
+                <w:lang w:val="en-CA" w:bidi="ar-SA"/>
+              </w:rPr>
+              <w:t>{#date=d.date}</w:t>
             </w:r>
           </w:p>
         </w:tc>
@@ -1276,12 +1972,8 @@
       </w:pPr>
     </w:p>
     <w:sectPr>
-      <w:headerReference w:type="even" r:id="rId9"/>
-      <w:headerReference w:type="default" r:id="rId10"/>
-      <w:footerReference w:type="even" r:id="rId11"/>
-      <w:footerReference w:type="default" r:id="rId12"/>
-      <w:headerReference w:type="first" r:id="rId13"/>
-      <w:footerReference w:type="first" r:id="rId14"/>
+      <w:headerReference w:type="default" r:id="rId9"/>
+      <w:footerReference w:type="default" r:id="rId10"/>
       <w:type w:val="continuous"/>
       <w:pgSz w:w="15850" w:h="12250" w:orient="landscape"/>
       <w:pgMar w:top="360" w:right="280" w:bottom="720" w:left="240" w:header="113" w:footer="720" w:gutter="0"/>
@@ -1316,16 +2008,6 @@
   <w:p>
     <w:pPr>
       <w:pStyle w:val="Footer"/>
-    </w:pPr>
-  </w:p>
-</w:ftr>
-</file>
-
-<file path=word/footer2.xml><?xml version="1.0" encoding="utf-8"?>
-<w:ftr xmlns:wpc="http://schemas.microsoft.com/office/word/2010/wordprocessingCanvas" xmlns:cx="http://schemas.microsoft.com/office/drawing/2014/chartex" xmlns:cx1="http://schemas.microsoft.com/office/drawing/2015/9/8/chartex" xmlns:cx2="http://schemas.microsoft.com/office/drawing/2015/10/21/chartex" xmlns:cx3="http://schemas.microsoft.com/office/drawing/2016/5/9/chartex" xmlns:cx4="http://schemas.microsoft.com/office/drawing/2016/5/10/chartex" xmlns:cx5="http://schemas.microsoft.com/office/drawing/2016/5/11/chartex" xmlns:cx6="http://schemas.microsoft.com/office/drawing/2016/5/12/chartex" xmlns:cx7="http://schemas.microsoft.com/office/drawing/2016/5/13/chartex" xmlns:cx8="http://schemas.microsoft.com/office/drawing/2016/5/14/chartex" xmlns:mc="http://schemas.openxmlformats.org/markup-compatibility/2006" xmlns:aink="http://schemas.microsoft.com/office/drawing/2016/ink" xmlns:am3d="http://schemas.microsoft.com/office/drawing/2017/model3d" xmlns:o="urn:schemas-microsoft-com:office:office" xmlns:oel="http://schemas.microsoft.com/office/2019/extlst" xmlns:r="http://schemas.openxmlformats.org/officeDocument/2006/relationships" xmlns:m="http://schemas.openxmlformats.org/officeDocument/2006/math" xmlns:v="urn:schemas-microsoft-com:vml" xmlns:wp14="http://schemas.microsoft.com/office/word/2010/wordprocessingDrawing" xmlns:wp="http://schemas.openxmlformats.org/drawingml/2006/wordprocessingDrawing" xmlns:w10="urn:schemas-microsoft-com:office:word" xmlns:w="http://schemas.openxmlformats.org/wordprocessingml/2006/main" xmlns:w14="http://schemas.microsoft.com/office/word/2010/wordml" xmlns:w15="http://schemas.microsoft.com/office/word/2012/wordml" xmlns:w16cex="http://schemas.microsoft.com/office/word/2018/wordml/cex" xmlns:w16cid="http://schemas.microsoft.com/office/word/2016/wordml/cid" xmlns:w16="http://schemas.microsoft.com/office/word/2018/wordml" xmlns:w16sdtdh="http://schemas.microsoft.com/office/word/2020/wordml/sdtdatahash" xmlns:w16se="http://schemas.microsoft.com/office/word/2015/wordml/symex" xmlns:wpg="http://schemas.microsoft.com/office/word/2010/wordprocessingGroup" xmlns:wpi="http://schemas.microsoft.com/office/word/2010/wordprocessingInk" xmlns:wne="http://schemas.microsoft.com/office/word/2006/wordml" xmlns:wps="http://schemas.microsoft.com/office/word/2010/wordprocessingShape" mc:Ignorable="w14 w15 w16se w16cid w16 w16cex w16sdtdh wp14">
-  <w:p>
-    <w:pPr>
-      <w:pStyle w:val="Footer"/>
       <w:pBdr>
         <w:top w:val="single" w:sz="2" w:space="1" w:color="AEAAAA" w:themeColor="background2" w:themeShade="BF"/>
       </w:pBdr>
@@ -1339,34 +2021,33 @@
       </w:tabs>
       <w:rPr>
         <w:rFonts w:ascii="BC Sans" w:hAnsi="BC Sans"/>
+        <w:b/>
+        <w:bCs/>
         <w:sz w:val="20"/>
         <w:szCs w:val="20"/>
       </w:rPr>
     </w:pPr>
-    <w:proofErr w:type="spellStart"/>
     <w:r>
       <w:rPr>
         <w:rFonts w:ascii="BC Sans" w:hAnsi="BC Sans"/>
+        <w:b/>
+        <w:bCs/>
         <w:color w:val="404040"/>
-      </w:rPr>
-      <w:t>rpt_</w:t>
+        <w:sz w:val="20"/>
+        <w:szCs w:val="20"/>
+      </w:rPr>
+      <w:t>Tab_32_</w:t>
     </w:r>
     <w:r>
       <w:rPr>
         <w:rFonts w:ascii="BC Sans" w:hAnsi="BC Sans"/>
+        <w:b/>
+        <w:bCs/>
         <w:color w:val="404040"/>
-      </w:rPr>
-      <w:t>PA_ProjectsRegistered</w:t>
-    </w:r>
-    <w:proofErr w:type="spellEnd"/>
-    <w:r>
-      <w:rPr>
-        <w:rFonts w:ascii="BC Sans" w:hAnsi="BC Sans"/>
         <w:sz w:val="20"/>
         <w:szCs w:val="20"/>
       </w:rPr>
-      <w:tab/>
-      <w:t>Page</w:t>
+      <w:t>rpt_PA_Registered</w:t>
     </w:r>
     <w:r>
       <w:rPr>
@@ -1376,7 +2057,8 @@
         <w:sz w:val="20"/>
         <w:szCs w:val="20"/>
       </w:rPr>
-      <w:fldChar w:fldCharType="begin"/>
+      <w:tab/>
+      <w:t>Page</w:t>
     </w:r>
     <w:r>
       <w:rPr>
@@ -1386,7 +2068,7 @@
         <w:sz w:val="20"/>
         <w:szCs w:val="20"/>
       </w:rPr>
-      <w:instrText xml:space="preserve"> PAGE  \* Arabic  \* MERGEFORMAT </w:instrText>
+      <w:t xml:space="preserve"> </w:t>
     </w:r>
     <w:r>
       <w:rPr>
@@ -1396,7 +2078,7 @@
         <w:sz w:val="20"/>
         <w:szCs w:val="20"/>
       </w:rPr>
-      <w:fldChar w:fldCharType="separate"/>
+      <w:fldChar w:fldCharType="begin"/>
     </w:r>
     <w:r>
       <w:rPr>
@@ -1406,7 +2088,7 @@
         <w:sz w:val="20"/>
         <w:szCs w:val="20"/>
       </w:rPr>
-      <w:t>2</w:t>
+      <w:instrText xml:space="preserve"> PAGE  \* Arabic  \* MERGEFORMAT </w:instrText>
     </w:r>
     <w:r>
       <w:rPr>
@@ -1416,15 +2098,7 @@
         <w:sz w:val="20"/>
         <w:szCs w:val="20"/>
       </w:rPr>
-      <w:fldChar w:fldCharType="end"/>
-    </w:r>
-    <w:r>
-      <w:rPr>
-        <w:rFonts w:ascii="BC Sans" w:hAnsi="BC Sans"/>
-        <w:sz w:val="20"/>
-        <w:szCs w:val="20"/>
-      </w:rPr>
-      <w:t xml:space="preserve"> of </w:t>
+      <w:fldChar w:fldCharType="separate"/>
     </w:r>
     <w:r>
       <w:rPr>
@@ -1434,7 +2108,7 @@
         <w:sz w:val="20"/>
         <w:szCs w:val="20"/>
       </w:rPr>
-      <w:fldChar w:fldCharType="begin"/>
+      <w:t>2</w:t>
     </w:r>
     <w:r>
       <w:rPr>
@@ -1444,7 +2118,7 @@
         <w:sz w:val="20"/>
         <w:szCs w:val="20"/>
       </w:rPr>
-      <w:instrText xml:space="preserve"> NUMPAGES  \* Arabic  \* MERGEFORMAT </w:instrText>
+      <w:fldChar w:fldCharType="end"/>
     </w:r>
     <w:r>
       <w:rPr>
@@ -1454,7 +2128,7 @@
         <w:sz w:val="20"/>
         <w:szCs w:val="20"/>
       </w:rPr>
-      <w:fldChar w:fldCharType="separate"/>
+      <w:t xml:space="preserve"> of </w:t>
     </w:r>
     <w:r>
       <w:rPr>
@@ -1464,7 +2138,7 @@
         <w:sz w:val="20"/>
         <w:szCs w:val="20"/>
       </w:rPr>
-      <w:t>2</w:t>
+      <w:fldChar w:fldCharType="begin"/>
     </w:r>
     <w:r>
       <w:rPr>
@@ -1474,7 +2148,7 @@
         <w:sz w:val="20"/>
         <w:szCs w:val="20"/>
       </w:rPr>
-      <w:fldChar w:fldCharType="end"/>
+      <w:instrText xml:space="preserve"> NUMPAGES  \* Arabic  \* MERGEFORMAT </w:instrText>
     </w:r>
     <w:r>
       <w:rPr>
@@ -1484,29 +2158,54 @@
         <w:sz w:val="20"/>
         <w:szCs w:val="20"/>
       </w:rPr>
-      <w:tab/>
+      <w:fldChar w:fldCharType="separate"/>
     </w:r>
     <w:r>
       <w:rPr>
         <w:rFonts w:ascii="BC Sans" w:hAnsi="BC Sans"/>
+        <w:b/>
+        <w:bCs/>
         <w:sz w:val="20"/>
         <w:szCs w:val="20"/>
       </w:rPr>
+      <w:t>2</w:t>
+    </w:r>
+    <w:r>
+      <w:rPr>
+        <w:rFonts w:ascii="BC Sans" w:hAnsi="BC Sans"/>
+        <w:b/>
+        <w:bCs/>
+        <w:sz w:val="20"/>
+        <w:szCs w:val="20"/>
+      </w:rPr>
+      <w:fldChar w:fldCharType="end"/>
+    </w:r>
+    <w:r>
+      <w:rPr>
+        <w:rFonts w:ascii="BC Sans" w:hAnsi="BC Sans"/>
+        <w:b/>
+        <w:bCs/>
+        <w:sz w:val="20"/>
+        <w:szCs w:val="20"/>
+      </w:rPr>
+      <w:tab/>
       <w:t>{</w:t>
     </w:r>
-    <w:proofErr w:type="spellStart"/>
     <w:r>
       <w:rPr>
         <w:rFonts w:ascii="BC Sans" w:hAnsi="BC Sans"/>
+        <w:b/>
+        <w:bCs/>
         <w:sz w:val="20"/>
         <w:szCs w:val="20"/>
       </w:rPr>
-      <w:t>d.report_date</w:t>
+      <w:t>$date</w:t>
     </w:r>
-    <w:proofErr w:type="spellEnd"/>
     <w:r>
       <w:rPr>
         <w:rFonts w:ascii="BC Sans" w:hAnsi="BC Sans"/>
+        <w:b/>
+        <w:bCs/>
         <w:sz w:val="20"/>
         <w:szCs w:val="20"/>
       </w:rPr>
@@ -1517,16 +2216,10 @@
     <w:pPr>
       <w:pStyle w:val="BodyText"/>
       <w:spacing w:line="14" w:lineRule="auto"/>
-    </w:pPr>
-  </w:p>
-</w:ftr>
-</file>
-
-<file path=word/footer3.xml><?xml version="1.0" encoding="utf-8"?>
-<w:ftr xmlns:wpc="http://schemas.microsoft.com/office/word/2010/wordprocessingCanvas" xmlns:cx="http://schemas.microsoft.com/office/drawing/2014/chartex" xmlns:cx1="http://schemas.microsoft.com/office/drawing/2015/9/8/chartex" xmlns:cx2="http://schemas.microsoft.com/office/drawing/2015/10/21/chartex" xmlns:cx3="http://schemas.microsoft.com/office/drawing/2016/5/9/chartex" xmlns:cx4="http://schemas.microsoft.com/office/drawing/2016/5/10/chartex" xmlns:cx5="http://schemas.microsoft.com/office/drawing/2016/5/11/chartex" xmlns:cx6="http://schemas.microsoft.com/office/drawing/2016/5/12/chartex" xmlns:cx7="http://schemas.microsoft.com/office/drawing/2016/5/13/chartex" xmlns:cx8="http://schemas.microsoft.com/office/drawing/2016/5/14/chartex" xmlns:mc="http://schemas.openxmlformats.org/markup-compatibility/2006" xmlns:aink="http://schemas.microsoft.com/office/drawing/2016/ink" xmlns:am3d="http://schemas.microsoft.com/office/drawing/2017/model3d" xmlns:o="urn:schemas-microsoft-com:office:office" xmlns:oel="http://schemas.microsoft.com/office/2019/extlst" xmlns:r="http://schemas.openxmlformats.org/officeDocument/2006/relationships" xmlns:m="http://schemas.openxmlformats.org/officeDocument/2006/math" xmlns:v="urn:schemas-microsoft-com:vml" xmlns:wp14="http://schemas.microsoft.com/office/word/2010/wordprocessingDrawing" xmlns:wp="http://schemas.openxmlformats.org/drawingml/2006/wordprocessingDrawing" xmlns:w10="urn:schemas-microsoft-com:office:word" xmlns:w="http://schemas.openxmlformats.org/wordprocessingml/2006/main" xmlns:w14="http://schemas.microsoft.com/office/word/2010/wordml" xmlns:w15="http://schemas.microsoft.com/office/word/2012/wordml" xmlns:w16cex="http://schemas.microsoft.com/office/word/2018/wordml/cex" xmlns:w16cid="http://schemas.microsoft.com/office/word/2016/wordml/cid" xmlns:w16="http://schemas.microsoft.com/office/word/2018/wordml" xmlns:w16sdtdh="http://schemas.microsoft.com/office/word/2020/wordml/sdtdatahash" xmlns:w16se="http://schemas.microsoft.com/office/word/2015/wordml/symex" xmlns:wpg="http://schemas.microsoft.com/office/word/2010/wordprocessingGroup" xmlns:wpi="http://schemas.microsoft.com/office/word/2010/wordprocessingInk" xmlns:wne="http://schemas.microsoft.com/office/word/2006/wordml" xmlns:wps="http://schemas.microsoft.com/office/word/2010/wordprocessingShape" mc:Ignorable="w14 w15 w16se w16cid w16 w16cex w16sdtdh wp14">
-  <w:p>
-    <w:pPr>
-      <w:pStyle w:val="Footer"/>
+      <w:rPr>
+        <w:b/>
+        <w:bCs/>
+      </w:rPr>
     </w:pPr>
   </w:p>
 </w:ftr>
@@ -1555,28 +2248,8 @@
 <w:hdr xmlns:wpc="http://schemas.microsoft.com/office/word/2010/wordprocessingCanvas" xmlns:cx="http://schemas.microsoft.com/office/drawing/2014/chartex" xmlns:cx1="http://schemas.microsoft.com/office/drawing/2015/9/8/chartex" xmlns:cx2="http://schemas.microsoft.com/office/drawing/2015/10/21/chartex" xmlns:cx3="http://schemas.microsoft.com/office/drawing/2016/5/9/chartex" xmlns:cx4="http://schemas.microsoft.com/office/drawing/2016/5/10/chartex" xmlns:cx5="http://schemas.microsoft.com/office/drawing/2016/5/11/chartex" xmlns:cx6="http://schemas.microsoft.com/office/drawing/2016/5/12/chartex" xmlns:cx7="http://schemas.microsoft.com/office/drawing/2016/5/13/chartex" xmlns:cx8="http://schemas.microsoft.com/office/drawing/2016/5/14/chartex" xmlns:mc="http://schemas.openxmlformats.org/markup-compatibility/2006" xmlns:aink="http://schemas.microsoft.com/office/drawing/2016/ink" xmlns:am3d="http://schemas.microsoft.com/office/drawing/2017/model3d" xmlns:o="urn:schemas-microsoft-com:office:office" xmlns:oel="http://schemas.microsoft.com/office/2019/extlst" xmlns:r="http://schemas.openxmlformats.org/officeDocument/2006/relationships" xmlns:m="http://schemas.openxmlformats.org/officeDocument/2006/math" xmlns:v="urn:schemas-microsoft-com:vml" xmlns:wp14="http://schemas.microsoft.com/office/word/2010/wordprocessingDrawing" xmlns:wp="http://schemas.openxmlformats.org/drawingml/2006/wordprocessingDrawing" xmlns:w10="urn:schemas-microsoft-com:office:word" xmlns:w="http://schemas.openxmlformats.org/wordprocessingml/2006/main" xmlns:w14="http://schemas.microsoft.com/office/word/2010/wordml" xmlns:w15="http://schemas.microsoft.com/office/word/2012/wordml" xmlns:w16cex="http://schemas.microsoft.com/office/word/2018/wordml/cex" xmlns:w16cid="http://schemas.microsoft.com/office/word/2016/wordml/cid" xmlns:w16="http://schemas.microsoft.com/office/word/2018/wordml" xmlns:w16sdtdh="http://schemas.microsoft.com/office/word/2020/wordml/sdtdatahash" xmlns:w16se="http://schemas.microsoft.com/office/word/2015/wordml/symex" xmlns:wpg="http://schemas.microsoft.com/office/word/2010/wordprocessingGroup" xmlns:wpi="http://schemas.microsoft.com/office/word/2010/wordprocessingInk" xmlns:wne="http://schemas.microsoft.com/office/word/2006/wordml" xmlns:wps="http://schemas.microsoft.com/office/word/2010/wordprocessingShape" mc:Ignorable="w14 w15 w16se w16cid w16 w16cex w16sdtdh wp14">
   <w:p>
     <w:pPr>
-      <w:pStyle w:val="Header"/>
-    </w:pPr>
-  </w:p>
-</w:hdr>
-</file>
-
-<file path=word/header2.xml><?xml version="1.0" encoding="utf-8"?>
-<w:hdr xmlns:wpc="http://schemas.microsoft.com/office/word/2010/wordprocessingCanvas" xmlns:cx="http://schemas.microsoft.com/office/drawing/2014/chartex" xmlns:cx1="http://schemas.microsoft.com/office/drawing/2015/9/8/chartex" xmlns:cx2="http://schemas.microsoft.com/office/drawing/2015/10/21/chartex" xmlns:cx3="http://schemas.microsoft.com/office/drawing/2016/5/9/chartex" xmlns:cx4="http://schemas.microsoft.com/office/drawing/2016/5/10/chartex" xmlns:cx5="http://schemas.microsoft.com/office/drawing/2016/5/11/chartex" xmlns:cx6="http://schemas.microsoft.com/office/drawing/2016/5/12/chartex" xmlns:cx7="http://schemas.microsoft.com/office/drawing/2016/5/13/chartex" xmlns:cx8="http://schemas.microsoft.com/office/drawing/2016/5/14/chartex" xmlns:mc="http://schemas.openxmlformats.org/markup-compatibility/2006" xmlns:aink="http://schemas.microsoft.com/office/drawing/2016/ink" xmlns:am3d="http://schemas.microsoft.com/office/drawing/2017/model3d" xmlns:o="urn:schemas-microsoft-com:office:office" xmlns:oel="http://schemas.microsoft.com/office/2019/extlst" xmlns:r="http://schemas.openxmlformats.org/officeDocument/2006/relationships" xmlns:m="http://schemas.openxmlformats.org/officeDocument/2006/math" xmlns:v="urn:schemas-microsoft-com:vml" xmlns:wp14="http://schemas.microsoft.com/office/word/2010/wordprocessingDrawing" xmlns:wp="http://schemas.openxmlformats.org/drawingml/2006/wordprocessingDrawing" xmlns:w10="urn:schemas-microsoft-com:office:word" xmlns:w="http://schemas.openxmlformats.org/wordprocessingml/2006/main" xmlns:w14="http://schemas.microsoft.com/office/word/2010/wordml" xmlns:w15="http://schemas.microsoft.com/office/word/2012/wordml" xmlns:w16cex="http://schemas.microsoft.com/office/word/2018/wordml/cex" xmlns:w16cid="http://schemas.microsoft.com/office/word/2016/wordml/cid" xmlns:w16="http://schemas.microsoft.com/office/word/2018/wordml" xmlns:w16sdtdh="http://schemas.microsoft.com/office/word/2020/wordml/sdtdatahash" xmlns:w16se="http://schemas.microsoft.com/office/word/2015/wordml/symex" xmlns:wpg="http://schemas.microsoft.com/office/word/2010/wordprocessingGroup" xmlns:wpi="http://schemas.microsoft.com/office/word/2010/wordprocessingInk" xmlns:wne="http://schemas.microsoft.com/office/word/2006/wordml" xmlns:wps="http://schemas.microsoft.com/office/word/2010/wordprocessingShape" mc:Ignorable="w14 w15 w16se w16cid w16 w16cex w16sdtdh wp14">
-  <w:p>
-    <w:pPr>
       <w:pStyle w:val="BodyText"/>
       <w:spacing w:line="14" w:lineRule="auto"/>
-    </w:pPr>
-  </w:p>
-</w:hdr>
-</file>
-
-<file path=word/header3.xml><?xml version="1.0" encoding="utf-8"?>
-<w:hdr xmlns:wpc="http://schemas.microsoft.com/office/word/2010/wordprocessingCanvas" xmlns:cx="http://schemas.microsoft.com/office/drawing/2014/chartex" xmlns:cx1="http://schemas.microsoft.com/office/drawing/2015/9/8/chartex" xmlns:cx2="http://schemas.microsoft.com/office/drawing/2015/10/21/chartex" xmlns:cx3="http://schemas.microsoft.com/office/drawing/2016/5/9/chartex" xmlns:cx4="http://schemas.microsoft.com/office/drawing/2016/5/10/chartex" xmlns:cx5="http://schemas.microsoft.com/office/drawing/2016/5/11/chartex" xmlns:cx6="http://schemas.microsoft.com/office/drawing/2016/5/12/chartex" xmlns:cx7="http://schemas.microsoft.com/office/drawing/2016/5/13/chartex" xmlns:cx8="http://schemas.microsoft.com/office/drawing/2016/5/14/chartex" xmlns:mc="http://schemas.openxmlformats.org/markup-compatibility/2006" xmlns:aink="http://schemas.microsoft.com/office/drawing/2016/ink" xmlns:am3d="http://schemas.microsoft.com/office/drawing/2017/model3d" xmlns:o="urn:schemas-microsoft-com:office:office" xmlns:oel="http://schemas.microsoft.com/office/2019/extlst" xmlns:r="http://schemas.openxmlformats.org/officeDocument/2006/relationships" xmlns:m="http://schemas.openxmlformats.org/officeDocument/2006/math" xmlns:v="urn:schemas-microsoft-com:vml" xmlns:wp14="http://schemas.microsoft.com/office/word/2010/wordprocessingDrawing" xmlns:wp="http://schemas.openxmlformats.org/drawingml/2006/wordprocessingDrawing" xmlns:w10="urn:schemas-microsoft-com:office:word" xmlns:w="http://schemas.openxmlformats.org/wordprocessingml/2006/main" xmlns:w14="http://schemas.microsoft.com/office/word/2010/wordml" xmlns:w15="http://schemas.microsoft.com/office/word/2012/wordml" xmlns:w16cex="http://schemas.microsoft.com/office/word/2018/wordml/cex" xmlns:w16cid="http://schemas.microsoft.com/office/word/2016/wordml/cid" xmlns:w16="http://schemas.microsoft.com/office/word/2018/wordml" xmlns:w16sdtdh="http://schemas.microsoft.com/office/word/2020/wordml/sdtdatahash" xmlns:w16se="http://schemas.microsoft.com/office/word/2015/wordml/symex" xmlns:wpg="http://schemas.microsoft.com/office/word/2010/wordprocessingGroup" xmlns:wpi="http://schemas.microsoft.com/office/word/2010/wordprocessingInk" xmlns:wne="http://schemas.microsoft.com/office/word/2006/wordml" xmlns:wps="http://schemas.microsoft.com/office/word/2010/wordprocessingShape" mc:Ignorable="w14 w15 w16se w16cid w16 w16cex w16sdtdh wp14">
-  <w:p>
-    <w:pPr>
-      <w:pStyle w:val="Header"/>
     </w:pPr>
   </w:p>
 </w:hdr>

</xml_diff>

<commit_message>
descw-1267 add total and subtotal to report and section data by portfolio
</commit_message>
<xml_diff>
--- a/backend/reports/docx/Tab_32_rpt_PA_Registered.docx
+++ b/backend/reports/docx/Tab_32_rpt_PA_Registered.docx
@@ -522,7 +522,19 @@
                 <w:sz w:val="28"/>
                 <w:szCs w:val="28"/>
               </w:rPr>
-              <w:t>{$r</w:t>
+              <w:t>{</w:t>
+            </w:r>
+            <w:r>
+              <w:rPr>
+                <w:rFonts w:ascii="BC Sans" w:hAnsi="BC Sans" w:cstheme="minorHAnsi"/>
+                <w:b/>
+                <w:bCs/>
+                <w:noProof/>
+                <w:color w:val="595959" w:themeColor="text1" w:themeTint="A6"/>
+                <w:sz w:val="28"/>
+                <w:szCs w:val="28"/>
+              </w:rPr>
+              <w:t>$row</w:t>
             </w:r>
             <w:r>
               <w:rPr>
@@ -591,7 +603,17 @@
                 <w:sz w:val="18"/>
                 <w:szCs w:val="18"/>
               </w:rPr>
-              <w:t>{$r</w:t>
+              <w:t>{</w:t>
+            </w:r>
+            <w:r>
+              <w:rPr>
+                <w:rFonts w:ascii="BC Sans" w:hAnsi="BC Sans"/>
+                <w:noProof/>
+                <w:color w:val="595959" w:themeColor="text1" w:themeTint="A6"/>
+                <w:sz w:val="18"/>
+                <w:szCs w:val="18"/>
+              </w:rPr>
+              <w:t>$row</w:t>
             </w:r>
             <w:r>
               <w:rPr>
@@ -649,7 +671,17 @@
                 <w:sz w:val="18"/>
                 <w:szCs w:val="18"/>
               </w:rPr>
-              <w:t>{$r</w:t>
+              <w:t>{</w:t>
+            </w:r>
+            <w:r>
+              <w:rPr>
+                <w:rFonts w:ascii="BC Sans" w:hAnsi="BC Sans"/>
+                <w:noProof/>
+                <w:color w:val="595959" w:themeColor="text1" w:themeTint="A6"/>
+                <w:sz w:val="18"/>
+                <w:szCs w:val="18"/>
+              </w:rPr>
+              <w:t>$row</w:t>
             </w:r>
             <w:r>
               <w:rPr>
@@ -720,7 +752,17 @@
                 <w:sz w:val="18"/>
                 <w:szCs w:val="18"/>
               </w:rPr>
-              <w:t>{$r</w:t>
+              <w:t>{</w:t>
+            </w:r>
+            <w:r>
+              <w:rPr>
+                <w:rFonts w:ascii="BC Sans" w:hAnsi="BC Sans"/>
+                <w:noProof/>
+                <w:color w:val="595959" w:themeColor="text1" w:themeTint="A6"/>
+                <w:sz w:val="18"/>
+                <w:szCs w:val="18"/>
+              </w:rPr>
+              <w:t>$row</w:t>
             </w:r>
             <w:r>
               <w:rPr>
@@ -757,7 +799,17 @@
                 <w:sz w:val="18"/>
                 <w:szCs w:val="18"/>
               </w:rPr>
-              <w:t>{$r</w:t>
+              <w:t>{</w:t>
+            </w:r>
+            <w:r>
+              <w:rPr>
+                <w:rFonts w:ascii="BC Sans" w:hAnsi="BC Sans"/>
+                <w:noProof/>
+                <w:color w:val="595959" w:themeColor="text1" w:themeTint="A6"/>
+                <w:sz w:val="18"/>
+                <w:szCs w:val="18"/>
+              </w:rPr>
+              <w:t>$row</w:t>
             </w:r>
             <w:r>
               <w:rPr>
@@ -794,7 +846,17 @@
                 <w:sz w:val="18"/>
                 <w:szCs w:val="18"/>
               </w:rPr>
-              <w:t>{$r</w:t>
+              <w:t>{</w:t>
+            </w:r>
+            <w:r>
+              <w:rPr>
+                <w:rFonts w:ascii="BC Sans" w:hAnsi="BC Sans"/>
+                <w:noProof/>
+                <w:color w:val="595959" w:themeColor="text1" w:themeTint="A6"/>
+                <w:sz w:val="18"/>
+                <w:szCs w:val="18"/>
+              </w:rPr>
+              <w:t>$row</w:t>
             </w:r>
             <w:r>
               <w:rPr>
@@ -851,7 +913,17 @@
                 <w:sz w:val="18"/>
                 <w:szCs w:val="18"/>
               </w:rPr>
-              <w:t>{$r</w:t>
+              <w:t>{</w:t>
+            </w:r>
+            <w:r>
+              <w:rPr>
+                <w:rFonts w:ascii="BC Sans" w:hAnsi="BC Sans"/>
+                <w:noProof/>
+                <w:color w:val="595959" w:themeColor="text1" w:themeTint="A6"/>
+                <w:sz w:val="18"/>
+                <w:szCs w:val="18"/>
+              </w:rPr>
+              <w:t>$row</w:t>
             </w:r>
             <w:r>
               <w:rPr>
@@ -928,7 +1000,17 @@
                 <w:sz w:val="18"/>
                 <w:szCs w:val="18"/>
               </w:rPr>
-              <w:t>{$r</w:t>
+              <w:t>{</w:t>
+            </w:r>
+            <w:r>
+              <w:rPr>
+                <w:rFonts w:ascii="BC Sans" w:hAnsi="BC Sans"/>
+                <w:noProof/>
+                <w:color w:val="595959" w:themeColor="text1" w:themeTint="A6"/>
+                <w:sz w:val="18"/>
+                <w:szCs w:val="18"/>
+              </w:rPr>
+              <w:t>$row</w:t>
             </w:r>
             <w:r>
               <w:rPr>
@@ -995,7 +1077,17 @@
                 <w:sz w:val="18"/>
                 <w:szCs w:val="18"/>
               </w:rPr>
-              <w:t>{$r</w:t>
+              <w:t>{</w:t>
+            </w:r>
+            <w:r>
+              <w:rPr>
+                <w:rFonts w:ascii="BC Sans" w:hAnsi="BC Sans"/>
+                <w:noProof/>
+                <w:color w:val="595959" w:themeColor="text1" w:themeTint="A6"/>
+                <w:sz w:val="18"/>
+                <w:szCs w:val="18"/>
+              </w:rPr>
+              <w:t>$row</w:t>
             </w:r>
             <w:r>
               <w:rPr>
@@ -1032,7 +1124,17 @@
                 <w:sz w:val="18"/>
                 <w:szCs w:val="18"/>
               </w:rPr>
-              <w:t>{$r</w:t>
+              <w:t>{</w:t>
+            </w:r>
+            <w:r>
+              <w:rPr>
+                <w:rFonts w:ascii="BC Sans" w:hAnsi="BC Sans"/>
+                <w:noProof/>
+                <w:color w:val="595959" w:themeColor="text1" w:themeTint="A6"/>
+                <w:sz w:val="18"/>
+                <w:szCs w:val="18"/>
+              </w:rPr>
+              <w:t>$row</w:t>
             </w:r>
             <w:r>
               <w:rPr>
@@ -1078,7 +1180,17 @@
                 <w:sz w:val="18"/>
                 <w:szCs w:val="18"/>
               </w:rPr>
-              <w:t>{$r1</w:t>
+              <w:t>{</w:t>
+            </w:r>
+            <w:r>
+              <w:rPr>
+                <w:rFonts w:ascii="BC Sans" w:hAnsi="BC Sans"/>
+                <w:noProof/>
+                <w:color w:val="595959" w:themeColor="text1" w:themeTint="A6"/>
+                <w:sz w:val="18"/>
+                <w:szCs w:val="18"/>
+              </w:rPr>
+              <w:t>$rows</w:t>
             </w:r>
             <w:r>
               <w:rPr>
@@ -1139,7 +1251,17 @@
                 <w:sz w:val="18"/>
                 <w:szCs w:val="18"/>
               </w:rPr>
-              <w:t>{$r1</w:t>
+              <w:t>{</w:t>
+            </w:r>
+            <w:r>
+              <w:rPr>
+                <w:rFonts w:ascii="BC Sans" w:hAnsi="BC Sans"/>
+                <w:noProof/>
+                <w:color w:val="595959" w:themeColor="text1" w:themeTint="A6"/>
+                <w:sz w:val="18"/>
+                <w:szCs w:val="18"/>
+              </w:rPr>
+              <w:t>$rows</w:t>
             </w:r>
             <w:r>
               <w:rPr>
@@ -1213,7 +1335,17 @@
                 <w:sz w:val="18"/>
                 <w:szCs w:val="18"/>
               </w:rPr>
-              <w:t>{$r1</w:t>
+              <w:t>{</w:t>
+            </w:r>
+            <w:r>
+              <w:rPr>
+                <w:rFonts w:ascii="BC Sans" w:hAnsi="BC Sans"/>
+                <w:noProof/>
+                <w:color w:val="595959" w:themeColor="text1" w:themeTint="A6"/>
+                <w:sz w:val="18"/>
+                <w:szCs w:val="18"/>
+              </w:rPr>
+              <w:t>$rows</w:t>
             </w:r>
             <w:r>
               <w:rPr>
@@ -1253,7 +1385,17 @@
                 <w:sz w:val="18"/>
                 <w:szCs w:val="18"/>
               </w:rPr>
-              <w:t>{$r1</w:t>
+              <w:t>{</w:t>
+            </w:r>
+            <w:r>
+              <w:rPr>
+                <w:rFonts w:ascii="BC Sans" w:hAnsi="BC Sans"/>
+                <w:noProof/>
+                <w:color w:val="595959" w:themeColor="text1" w:themeTint="A6"/>
+                <w:sz w:val="18"/>
+                <w:szCs w:val="18"/>
+              </w:rPr>
+              <w:t>$rows</w:t>
             </w:r>
             <w:r>
               <w:rPr>
@@ -1293,7 +1435,17 @@
                 <w:sz w:val="18"/>
                 <w:szCs w:val="18"/>
               </w:rPr>
-              <w:t>{$r1</w:t>
+              <w:t>{</w:t>
+            </w:r>
+            <w:r>
+              <w:rPr>
+                <w:rFonts w:ascii="BC Sans" w:hAnsi="BC Sans"/>
+                <w:noProof/>
+                <w:color w:val="595959" w:themeColor="text1" w:themeTint="A6"/>
+                <w:sz w:val="18"/>
+                <w:szCs w:val="18"/>
+              </w:rPr>
+              <w:t>$rows</w:t>
             </w:r>
             <w:r>
               <w:rPr>
@@ -1353,7 +1505,17 @@
                 <w:sz w:val="18"/>
                 <w:szCs w:val="18"/>
               </w:rPr>
-              <w:t>{$r1</w:t>
+              <w:t>{</w:t>
+            </w:r>
+            <w:r>
+              <w:rPr>
+                <w:rFonts w:ascii="BC Sans" w:hAnsi="BC Sans"/>
+                <w:noProof/>
+                <w:color w:val="595959" w:themeColor="text1" w:themeTint="A6"/>
+                <w:sz w:val="18"/>
+                <w:szCs w:val="18"/>
+              </w:rPr>
+              <w:t>$rows</w:t>
             </w:r>
             <w:r>
               <w:rPr>
@@ -1423,7 +1585,17 @@
                 <w:sz w:val="18"/>
                 <w:szCs w:val="18"/>
               </w:rPr>
-              <w:t>{$r1</w:t>
+              <w:t>{</w:t>
+            </w:r>
+            <w:r>
+              <w:rPr>
+                <w:rFonts w:ascii="BC Sans" w:hAnsi="BC Sans"/>
+                <w:noProof/>
+                <w:color w:val="595959" w:themeColor="text1" w:themeTint="A6"/>
+                <w:sz w:val="18"/>
+                <w:szCs w:val="18"/>
+              </w:rPr>
+              <w:t>$rows</w:t>
             </w:r>
             <w:r>
               <w:rPr>
@@ -1473,7 +1645,17 @@
                 <w:sz w:val="18"/>
                 <w:szCs w:val="18"/>
               </w:rPr>
-              <w:t>{$r1</w:t>
+              <w:t>{</w:t>
+            </w:r>
+            <w:r>
+              <w:rPr>
+                <w:rFonts w:ascii="BC Sans" w:hAnsi="BC Sans"/>
+                <w:noProof/>
+                <w:color w:val="595959" w:themeColor="text1" w:themeTint="A6"/>
+                <w:sz w:val="18"/>
+                <w:szCs w:val="18"/>
+              </w:rPr>
+              <w:t>$rows</w:t>
             </w:r>
             <w:r>
               <w:rPr>
@@ -1513,7 +1695,17 @@
                 <w:sz w:val="18"/>
                 <w:szCs w:val="18"/>
               </w:rPr>
-              <w:t>{$r1</w:t>
+              <w:t>{</w:t>
+            </w:r>
+            <w:r>
+              <w:rPr>
+                <w:rFonts w:ascii="BC Sans" w:hAnsi="BC Sans"/>
+                <w:noProof/>
+                <w:color w:val="595959" w:themeColor="text1" w:themeTint="A6"/>
+                <w:sz w:val="18"/>
+                <w:szCs w:val="18"/>
+              </w:rPr>
+              <w:t>$rows</w:t>
             </w:r>
             <w:r>
               <w:rPr>
@@ -1525,6 +1717,30 @@
               </w:rPr>
               <w:t>.ministry}</w:t>
             </w:r>
+          </w:p>
+        </w:tc>
+      </w:tr>
+      <w:tr>
+        <w:trPr>
+          <w:trHeight w:val="460"/>
+        </w:trPr>
+        <w:tc>
+          <w:tcPr>
+            <w:tcW w:w="5000" w:type="pct"/>
+            <w:gridSpan w:val="10"/>
+            <w:tcBorders>
+              <w:top w:val="single" w:sz="4" w:space="0" w:color="auto"/>
+            </w:tcBorders>
+            <w:shd w:val="clear" w:color="auto" w:fill="F1F1F1"/>
+          </w:tcPr>
+          <w:p>
+            <w:pPr>
+              <w:spacing w:before="20"/>
+              <w:ind w:left="16"/>
+              <w:rPr>
+                <w:rFonts w:ascii="BC Sans" w:hAnsi="BC Sans"/>
+              </w:rPr>
+            </w:pPr>
           </w:p>
         </w:tc>
       </w:tr>
@@ -1568,7 +1784,19 @@
                 <w:sz w:val="28"/>
                 <w:szCs w:val="28"/>
               </w:rPr>
-              <w:t>{$r1</w:t>
+              <w:t>{</w:t>
+            </w:r>
+            <w:r>
+              <w:rPr>
+                <w:rFonts w:ascii="BC Sans" w:hAnsi="BC Sans" w:cstheme="minorHAnsi"/>
+                <w:b/>
+                <w:bCs/>
+                <w:noProof/>
+                <w:color w:val="595959" w:themeColor="text1" w:themeTint="A6"/>
+                <w:sz w:val="28"/>
+                <w:szCs w:val="28"/>
+              </w:rPr>
+              <w:t>$rows</w:t>
             </w:r>
             <w:r>
               <w:rPr>
@@ -1651,8 +1879,8 @@
               <w:rPr>
                 <w:rFonts w:ascii="BCSans-Regular" w:eastAsia="Times New Roman" w:hAnsi="BCSans-Regular"/>
                 <w:color w:val="000000"/>
-                <w:sz w:val="24"/>
-                <w:szCs w:val="24"/>
+                <w:sz w:val="18"/>
+                <w:szCs w:val="18"/>
                 <w:lang w:val="en-CA" w:bidi="ar-SA"/>
               </w:rPr>
             </w:pPr>
@@ -1660,11 +1888,11 @@
               <w:rPr>
                 <w:rFonts w:ascii="BCSans-Regular" w:eastAsia="Times New Roman" w:hAnsi="BCSans-Regular"/>
                 <w:color w:val="000000"/>
-                <w:sz w:val="24"/>
-                <w:szCs w:val="24"/>
+                <w:sz w:val="18"/>
+                <w:szCs w:val="18"/>
                 <w:lang w:val="en-CA" w:bidi="ar-SA"/>
               </w:rPr>
-              <w:t>{#r=d.report[i]}</w:t>
+              <w:t>{#row=d.report[i]}</w:t>
             </w:r>
           </w:p>
         </w:tc>
@@ -1695,8 +1923,8 @@
               <w:rPr>
                 <w:rFonts w:ascii="BCSans-Regular" w:eastAsia="Times New Roman" w:hAnsi="BCSans-Regular"/>
                 <w:color w:val="000000"/>
-                <w:sz w:val="24"/>
-                <w:szCs w:val="24"/>
+                <w:sz w:val="18"/>
+                <w:szCs w:val="18"/>
                 <w:lang w:val="en-CA" w:bidi="ar-SA"/>
               </w:rPr>
             </w:pPr>
@@ -1704,11 +1932,11 @@
               <w:rPr>
                 <w:rFonts w:ascii="BCSans-Regular" w:eastAsia="Times New Roman" w:hAnsi="BCSans-Regular"/>
                 <w:color w:val="000000"/>
-                <w:sz w:val="24"/>
-                <w:szCs w:val="24"/>
+                <w:sz w:val="18"/>
+                <w:szCs w:val="18"/>
                 <w:lang w:val="en-CA" w:bidi="ar-SA"/>
               </w:rPr>
-              <w:t>{#r1=d.report[i+1]}</w:t>
+              <w:t>{#rows=d.report[i+1]}</w:t>
             </w:r>
           </w:p>
         </w:tc>
@@ -1739,21 +1967,11 @@
               <w:rPr>
                 <w:rFonts w:ascii="BCSans-Regular" w:eastAsia="Times New Roman" w:hAnsi="BCSans-Regular"/>
                 <w:color w:val="000000"/>
-                <w:sz w:val="24"/>
-                <w:szCs w:val="24"/>
+                <w:sz w:val="18"/>
+                <w:szCs w:val="18"/>
                 <w:lang w:val="en-CA" w:bidi="ar-SA"/>
               </w:rPr>
             </w:pPr>
-            <w:r>
-              <w:rPr>
-                <w:rFonts w:ascii="BCSans-Regular" w:eastAsia="Times New Roman" w:hAnsi="BCSans-Regular"/>
-                <w:color w:val="000000"/>
-                <w:sz w:val="24"/>
-                <w:szCs w:val="24"/>
-                <w:lang w:val="en-CA" w:bidi="ar-SA"/>
-              </w:rPr>
-              <w:t>{#t=d.report_totals[i]}</w:t>
-            </w:r>
           </w:p>
         </w:tc>
       </w:tr>
@@ -1783,11 +2001,21 @@
               <w:rPr>
                 <w:rFonts w:ascii="BCSans-Regular" w:eastAsia="Times New Roman" w:hAnsi="BCSans-Regular"/>
                 <w:color w:val="000000"/>
-                <w:sz w:val="24"/>
-                <w:szCs w:val="24"/>
+                <w:sz w:val="18"/>
+                <w:szCs w:val="18"/>
                 <w:lang w:val="en-CA" w:bidi="ar-SA"/>
               </w:rPr>
             </w:pPr>
+            <w:r>
+              <w:rPr>
+                <w:rFonts w:ascii="BCSans-Regular" w:eastAsia="Times New Roman" w:hAnsi="BCSans-Regular"/>
+                <w:color w:val="000000"/>
+                <w:sz w:val="18"/>
+                <w:szCs w:val="18"/>
+                <w:lang w:val="en-CA" w:bidi="ar-SA"/>
+              </w:rPr>
+              <w:t>{#p=d.report[i].projects[i]}</w:t>
+            </w:r>
           </w:p>
         </w:tc>
       </w:tr>
@@ -1817,8 +2045,8 @@
               <w:rPr>
                 <w:rFonts w:ascii="BCSans-Regular" w:eastAsia="Times New Roman" w:hAnsi="BCSans-Regular"/>
                 <w:color w:val="000000"/>
-                <w:sz w:val="24"/>
-                <w:szCs w:val="24"/>
+                <w:sz w:val="18"/>
+                <w:szCs w:val="18"/>
                 <w:lang w:val="en-CA" w:bidi="ar-SA"/>
               </w:rPr>
             </w:pPr>
@@ -1826,11 +2054,11 @@
               <w:rPr>
                 <w:rFonts w:ascii="BCSans-Regular" w:eastAsia="Times New Roman" w:hAnsi="BCSans-Regular"/>
                 <w:color w:val="000000"/>
-                <w:sz w:val="24"/>
-                <w:szCs w:val="24"/>
+                <w:sz w:val="18"/>
+                <w:szCs w:val="18"/>
                 <w:lang w:val="en-CA" w:bidi="ar-SA"/>
               </w:rPr>
-              <w:t>{#fy=d.fiscal_year}</w:t>
+              <w:t>{#p1=d.report[i].projects[i+1]}</w:t>
             </w:r>
           </w:p>
         </w:tc>
@@ -1861,61 +2089,11 @@
               <w:rPr>
                 <w:rFonts w:ascii="BCSans-Regular" w:eastAsia="Times New Roman" w:hAnsi="BCSans-Regular"/>
                 <w:color w:val="000000"/>
-                <w:sz w:val="24"/>
-                <w:szCs w:val="24"/>
+                <w:sz w:val="18"/>
+                <w:szCs w:val="18"/>
                 <w:lang w:val="en-CA" w:bidi="ar-SA"/>
               </w:rPr>
             </w:pPr>
-            <w:r>
-              <w:rPr>
-                <w:rFonts w:ascii="BCSans-Regular" w:eastAsia="Times New Roman" w:hAnsi="BCSans-Regular"/>
-                <w:color w:val="000000"/>
-                <w:sz w:val="24"/>
-                <w:szCs w:val="24"/>
-                <w:lang w:val="en-CA" w:bidi="ar-SA"/>
-              </w:rPr>
-              <w:t>{#</w:t>
-            </w:r>
-            <w:r>
-              <w:rPr>
-                <w:rFonts w:ascii="BCSans-Regular" w:eastAsia="Times New Roman" w:hAnsi="BCSans-Regular"/>
-                <w:color w:val="000000"/>
-                <w:sz w:val="24"/>
-                <w:szCs w:val="24"/>
-                <w:lang w:val="en-CA" w:bidi="ar-SA"/>
-              </w:rPr>
-              <w:t>afterD</w:t>
-            </w:r>
-            <w:r>
-              <w:rPr>
-                <w:rFonts w:ascii="BCSans-Regular" w:eastAsia="Times New Roman" w:hAnsi="BCSans-Regular"/>
-                <w:color w:val="000000"/>
-                <w:sz w:val="24"/>
-                <w:szCs w:val="24"/>
-                <w:lang w:val="en-CA" w:bidi="ar-SA"/>
-              </w:rPr>
-              <w:t>ate=d.</w:t>
-            </w:r>
-            <w:r>
-              <w:rPr>
-                <w:rFonts w:ascii="BCSans-Regular" w:eastAsia="Times New Roman" w:hAnsi="BCSans-Regular"/>
-                <w:color w:val="000000"/>
-                <w:sz w:val="24"/>
-                <w:szCs w:val="24"/>
-                <w:lang w:val="en-CA" w:bidi="ar-SA"/>
-              </w:rPr>
-              <w:t>afterD</w:t>
-            </w:r>
-            <w:r>
-              <w:rPr>
-                <w:rFonts w:ascii="BCSans-Regular" w:eastAsia="Times New Roman" w:hAnsi="BCSans-Regular"/>
-                <w:color w:val="000000"/>
-                <w:sz w:val="24"/>
-                <w:szCs w:val="24"/>
-                <w:lang w:val="en-CA" w:bidi="ar-SA"/>
-              </w:rPr>
-              <w:t>ate}</w:t>
-            </w:r>
           </w:p>
         </w:tc>
       </w:tr>
@@ -1945,8 +2123,8 @@
               <w:rPr>
                 <w:rFonts w:ascii="BCSans-Regular" w:eastAsia="Times New Roman" w:hAnsi="BCSans-Regular"/>
                 <w:color w:val="000000"/>
-                <w:sz w:val="24"/>
-                <w:szCs w:val="24"/>
+                <w:sz w:val="18"/>
+                <w:szCs w:val="18"/>
                 <w:lang w:val="en-CA" w:bidi="ar-SA"/>
               </w:rPr>
             </w:pPr>
@@ -1954,11 +2132,304 @@
               <w:rPr>
                 <w:rFonts w:ascii="BCSans-Regular" w:eastAsia="Times New Roman" w:hAnsi="BCSans-Regular"/>
                 <w:color w:val="000000"/>
-                <w:sz w:val="24"/>
-                <w:szCs w:val="24"/>
+                <w:sz w:val="18"/>
+                <w:szCs w:val="18"/>
                 <w:lang w:val="en-CA" w:bidi="ar-SA"/>
               </w:rPr>
+              <w:t>{#subtotals=d.report[i].subtotals}</w:t>
+            </w:r>
+          </w:p>
+        </w:tc>
+      </w:tr>
+      <w:tr>
+        <w:trPr>
+          <w:trHeight w:val="380"/>
+        </w:trPr>
+        <w:tc>
+          <w:tcPr>
+            <w:tcW w:w="5180" w:type="dxa"/>
+            <w:tcBorders>
+              <w:top w:val="nil"/>
+              <w:left w:val="nil"/>
+              <w:bottom w:val="nil"/>
+              <w:right w:val="nil"/>
+            </w:tcBorders>
+            <w:shd w:val="clear" w:color="auto" w:fill="auto"/>
+            <w:noWrap/>
+            <w:vAlign w:val="bottom"/>
+            <w:hideMark/>
+          </w:tcPr>
+          <w:p>
+            <w:pPr>
+              <w:widowControl/>
+              <w:autoSpaceDE/>
+              <w:autoSpaceDN/>
+              <w:rPr>
+                <w:rFonts w:ascii="BCSans-Regular" w:eastAsia="Times New Roman" w:hAnsi="BCSans-Regular"/>
+                <w:color w:val="000000"/>
+                <w:sz w:val="18"/>
+                <w:szCs w:val="18"/>
+                <w:lang w:val="en-CA" w:bidi="ar-SA"/>
+              </w:rPr>
+            </w:pPr>
+            <w:r>
+              <w:rPr>
+                <w:rFonts w:ascii="BCSans-Regular" w:eastAsia="Times New Roman" w:hAnsi="BCSans-Regular"/>
+                <w:color w:val="000000"/>
+                <w:sz w:val="18"/>
+                <w:szCs w:val="18"/>
+                <w:lang w:val="en-CA" w:bidi="ar-SA"/>
+              </w:rPr>
+              <w:t>{#subtotals1=d.report[i].subtotals}</w:t>
+            </w:r>
+          </w:p>
+        </w:tc>
+      </w:tr>
+      <w:tr>
+        <w:trPr>
+          <w:trHeight w:val="380"/>
+        </w:trPr>
+        <w:tc>
+          <w:tcPr>
+            <w:tcW w:w="5180" w:type="dxa"/>
+            <w:tcBorders>
+              <w:top w:val="nil"/>
+              <w:left w:val="nil"/>
+              <w:bottom w:val="nil"/>
+              <w:right w:val="nil"/>
+            </w:tcBorders>
+            <w:shd w:val="clear" w:color="auto" w:fill="auto"/>
+            <w:noWrap/>
+            <w:vAlign w:val="bottom"/>
+            <w:hideMark/>
+          </w:tcPr>
+          <w:p>
+            <w:pPr>
+              <w:widowControl/>
+              <w:autoSpaceDE/>
+              <w:autoSpaceDN/>
+              <w:rPr>
+                <w:rFonts w:ascii="BCSans-Regular" w:eastAsia="Times New Roman" w:hAnsi="BCSans-Regular"/>
+                <w:color w:val="000000"/>
+                <w:sz w:val="18"/>
+                <w:szCs w:val="18"/>
+                <w:lang w:val="en-CA" w:bidi="ar-SA"/>
+              </w:rPr>
+            </w:pPr>
+          </w:p>
+        </w:tc>
+      </w:tr>
+      <w:tr>
+        <w:trPr>
+          <w:trHeight w:val="380"/>
+        </w:trPr>
+        <w:tc>
+          <w:tcPr>
+            <w:tcW w:w="5180" w:type="dxa"/>
+            <w:tcBorders>
+              <w:top w:val="nil"/>
+              <w:left w:val="nil"/>
+              <w:bottom w:val="nil"/>
+              <w:right w:val="nil"/>
+            </w:tcBorders>
+            <w:shd w:val="clear" w:color="auto" w:fill="auto"/>
+            <w:noWrap/>
+            <w:vAlign w:val="bottom"/>
+            <w:hideMark/>
+          </w:tcPr>
+          <w:p>
+            <w:pPr>
+              <w:widowControl/>
+              <w:autoSpaceDE/>
+              <w:autoSpaceDN/>
+              <w:rPr>
+                <w:rFonts w:ascii="BCSans-Regular" w:eastAsia="Times New Roman" w:hAnsi="BCSans-Regular"/>
+                <w:color w:val="000000"/>
+                <w:sz w:val="18"/>
+                <w:szCs w:val="18"/>
+                <w:lang w:val="en-CA" w:bidi="ar-SA"/>
+              </w:rPr>
+            </w:pPr>
+            <w:r>
+              <w:rPr>
+                <w:rFonts w:ascii="BCSans-Regular" w:eastAsia="Times New Roman" w:hAnsi="BCSans-Regular"/>
+                <w:color w:val="000000"/>
+                <w:sz w:val="18"/>
+                <w:szCs w:val="18"/>
+                <w:lang w:val="en-CA" w:bidi="ar-SA"/>
+              </w:rPr>
+              <w:t>{#grandTotals=d.grand_totals}</w:t>
+            </w:r>
+          </w:p>
+        </w:tc>
+      </w:tr>
+      <w:tr>
+        <w:trPr>
+          <w:trHeight w:val="380"/>
+        </w:trPr>
+        <w:tc>
+          <w:tcPr>
+            <w:tcW w:w="5180" w:type="dxa"/>
+            <w:tcBorders>
+              <w:top w:val="nil"/>
+              <w:left w:val="nil"/>
+              <w:bottom w:val="nil"/>
+              <w:right w:val="nil"/>
+            </w:tcBorders>
+            <w:shd w:val="clear" w:color="auto" w:fill="auto"/>
+            <w:noWrap/>
+            <w:vAlign w:val="bottom"/>
+            <w:hideMark/>
+          </w:tcPr>
+          <w:p>
+            <w:pPr>
+              <w:widowControl/>
+              <w:autoSpaceDE/>
+              <w:autoSpaceDN/>
+              <w:rPr>
+                <w:rFonts w:ascii="BCSans-Regular" w:eastAsia="Times New Roman" w:hAnsi="BCSans-Regular"/>
+                <w:color w:val="000000"/>
+                <w:sz w:val="18"/>
+                <w:szCs w:val="18"/>
+                <w:lang w:val="en-CA" w:bidi="ar-SA"/>
+              </w:rPr>
+            </w:pPr>
+            <w:r>
+              <w:rPr>
+                <w:rFonts w:ascii="BCSans-Regular" w:eastAsia="Times New Roman" w:hAnsi="BCSans-Regular"/>
+                <w:color w:val="000000"/>
+                <w:sz w:val="18"/>
+                <w:szCs w:val="18"/>
+                <w:lang w:val="en-CA" w:bidi="ar-SA"/>
+              </w:rPr>
+              <w:t>{#fy=d.fiscal_year}</w:t>
+            </w:r>
+          </w:p>
+        </w:tc>
+      </w:tr>
+      <w:tr>
+        <w:trPr>
+          <w:trHeight w:val="380"/>
+        </w:trPr>
+        <w:tc>
+          <w:tcPr>
+            <w:tcW w:w="5180" w:type="dxa"/>
+            <w:tcBorders>
+              <w:top w:val="nil"/>
+              <w:left w:val="nil"/>
+              <w:bottom w:val="nil"/>
+              <w:right w:val="nil"/>
+            </w:tcBorders>
+            <w:shd w:val="clear" w:color="auto" w:fill="auto"/>
+            <w:noWrap/>
+            <w:vAlign w:val="bottom"/>
+            <w:hideMark/>
+          </w:tcPr>
+          <w:p>
+            <w:pPr>
+              <w:widowControl/>
+              <w:autoSpaceDE/>
+              <w:autoSpaceDN/>
+              <w:rPr>
+                <w:rFonts w:ascii="BCSans-Regular" w:eastAsia="Times New Roman" w:hAnsi="BCSans-Regular"/>
+                <w:color w:val="000000"/>
+                <w:sz w:val="18"/>
+                <w:szCs w:val="18"/>
+                <w:lang w:val="en-CA" w:bidi="ar-SA"/>
+              </w:rPr>
+            </w:pPr>
+            <w:r>
+              <w:rPr>
+                <w:rFonts w:ascii="BCSans-Regular" w:eastAsia="Times New Roman" w:hAnsi="BCSans-Regular"/>
+                <w:color w:val="000000"/>
+                <w:sz w:val="18"/>
+                <w:szCs w:val="18"/>
+                <w:lang w:val="en-CA" w:bidi="ar-SA"/>
+              </w:rPr>
               <w:t>{#date=d.date}</w:t>
+            </w:r>
+          </w:p>
+        </w:tc>
+      </w:tr>
+      <w:tr>
+        <w:trPr>
+          <w:trHeight w:val="380"/>
+        </w:trPr>
+        <w:tc>
+          <w:tcPr>
+            <w:tcW w:w="5180" w:type="dxa"/>
+            <w:tcBorders>
+              <w:top w:val="nil"/>
+              <w:left w:val="nil"/>
+              <w:bottom w:val="nil"/>
+              <w:right w:val="nil"/>
+            </w:tcBorders>
+            <w:shd w:val="clear" w:color="auto" w:fill="auto"/>
+            <w:noWrap/>
+            <w:vAlign w:val="bottom"/>
+          </w:tcPr>
+          <w:p>
+            <w:pPr>
+              <w:widowControl/>
+              <w:autoSpaceDE/>
+              <w:autoSpaceDN/>
+              <w:rPr>
+                <w:rFonts w:ascii="BCSans-Regular" w:eastAsia="Times New Roman" w:hAnsi="BCSans-Regular"/>
+                <w:color w:val="000000"/>
+                <w:sz w:val="18"/>
+                <w:szCs w:val="18"/>
+                <w:lang w:val="en-CA" w:bidi="ar-SA"/>
+              </w:rPr>
+            </w:pPr>
+            <w:r>
+              <w:rPr>
+                <w:rFonts w:ascii="BCSans-Regular" w:eastAsia="Times New Roman" w:hAnsi="BCSans-Regular"/>
+                <w:color w:val="000000"/>
+                <w:sz w:val="18"/>
+                <w:szCs w:val="18"/>
+                <w:lang w:val="en-CA" w:bidi="ar-SA"/>
+              </w:rPr>
+              <w:t>{#</w:t>
+            </w:r>
+            <w:r>
+              <w:rPr>
+                <w:rFonts w:ascii="BCSans-Regular" w:eastAsia="Times New Roman" w:hAnsi="BCSans-Regular"/>
+                <w:color w:val="000000"/>
+                <w:sz w:val="18"/>
+                <w:szCs w:val="18"/>
+                <w:lang w:val="en-CA" w:bidi="ar-SA"/>
+              </w:rPr>
+              <w:t>afterD</w:t>
+            </w:r>
+            <w:r>
+              <w:rPr>
+                <w:rFonts w:ascii="BCSans-Regular" w:eastAsia="Times New Roman" w:hAnsi="BCSans-Regular"/>
+                <w:color w:val="000000"/>
+                <w:sz w:val="18"/>
+                <w:szCs w:val="18"/>
+                <w:lang w:val="en-CA" w:bidi="ar-SA"/>
+              </w:rPr>
+              <w:t>ate=d.</w:t>
+            </w:r>
+            <w:r>
+              <w:rPr>
+                <w:rFonts w:ascii="BCSans-Regular" w:eastAsia="Times New Roman" w:hAnsi="BCSans-Regular"/>
+                <w:color w:val="000000"/>
+                <w:sz w:val="18"/>
+                <w:szCs w:val="18"/>
+                <w:lang w:val="en-CA" w:bidi="ar-SA"/>
+              </w:rPr>
+              <w:t>afterD</w:t>
+            </w:r>
+            <w:r>
+              <w:rPr>
+                <w:rFonts w:ascii="BCSans-Regular" w:eastAsia="Times New Roman" w:hAnsi="BCSans-Regular"/>
+                <w:color w:val="000000"/>
+                <w:sz w:val="18"/>
+                <w:szCs w:val="18"/>
+                <w:lang w:val="en-CA" w:bidi="ar-SA"/>
+              </w:rPr>
+              <w:t>ate}</w:t>
             </w:r>
           </w:p>
         </w:tc>

</xml_diff>

<commit_message>
descw-1267 finish .docx template & fold subtotal data into model
</commit_message>
<xml_diff>
--- a/backend/reports/docx/Tab_32_rpt_PA_Registered.docx
+++ b/backend/reports/docx/Tab_32_rpt_PA_Registered.docx
@@ -29,16 +29,16 @@
         <w:tblLook w:val="04A0" w:firstRow="1" w:lastRow="0" w:firstColumn="1" w:lastColumn="0" w:noHBand="0" w:noVBand="1"/>
       </w:tblPr>
       <w:tblGrid>
-        <w:gridCol w:w="585"/>
-        <w:gridCol w:w="886"/>
-        <w:gridCol w:w="938"/>
+        <w:gridCol w:w="708"/>
+        <w:gridCol w:w="763"/>
+        <w:gridCol w:w="941"/>
         <w:gridCol w:w="1134"/>
-        <w:gridCol w:w="3544"/>
-        <w:gridCol w:w="1702"/>
+        <w:gridCol w:w="4817"/>
+        <w:gridCol w:w="1564"/>
         <w:gridCol w:w="1558"/>
-        <w:gridCol w:w="1843"/>
-        <w:gridCol w:w="1843"/>
-        <w:gridCol w:w="1297"/>
+        <w:gridCol w:w="1137"/>
+        <w:gridCol w:w="1558"/>
+        <w:gridCol w:w="1150"/>
       </w:tblGrid>
       <w:tr>
         <w:trPr>
@@ -46,7 +46,7 @@
         </w:trPr>
         <w:tc>
           <w:tcPr>
-            <w:tcW w:w="786" w:type="pct"/>
+            <w:tcW w:w="787" w:type="pct"/>
             <w:gridSpan w:val="3"/>
             <w:shd w:val="clear" w:color="auto" w:fill="003365"/>
             <w:vAlign w:val="center"/>
@@ -124,7 +124,7 @@
         </w:tc>
         <w:tc>
           <w:tcPr>
-            <w:tcW w:w="4214" w:type="pct"/>
+            <w:tcW w:w="4213" w:type="pct"/>
             <w:gridSpan w:val="7"/>
             <w:shd w:val="clear" w:color="auto" w:fill="003365"/>
             <w:vAlign w:val="center"/>
@@ -219,7 +219,7 @@
         </w:tc>
         <w:tc>
           <w:tcPr>
-            <w:tcW w:w="306" w:type="pct"/>
+            <w:tcW w:w="307" w:type="pct"/>
             <w:tcBorders>
               <w:bottom w:val="single" w:sz="4" w:space="0" w:color="auto"/>
             </w:tcBorders>
@@ -273,13 +273,49 @@
                 <w:sz w:val="18"/>
                 <w:szCs w:val="18"/>
               </w:rPr>
-              <w:t>Project Manager</w:t>
-            </w:r>
-          </w:p>
-        </w:tc>
-        <w:tc>
-          <w:tcPr>
-            <w:tcW w:w="1156" w:type="pct"/>
+              <w:t>Project</w:t>
+            </w:r>
+            <w:r>
+              <w:rPr>
+                <w:rFonts w:ascii="BC Sans" w:hAnsi="BC Sans" w:cstheme="minorHAnsi"/>
+                <w:b/>
+                <w:bCs/>
+                <w:noProof/>
+                <w:color w:val="767171" w:themeColor="background2" w:themeShade="80"/>
+                <w:sz w:val="18"/>
+                <w:szCs w:val="18"/>
+              </w:rPr>
+              <w:t xml:space="preserve"> </w:t>
+            </w:r>
+            <w:r>
+              <w:rPr>
+                <w:rFonts w:ascii="BC Sans" w:hAnsi="BC Sans" w:cstheme="minorHAnsi"/>
+                <w:b/>
+                <w:bCs/>
+                <w:noProof/>
+                <w:color w:val="767171" w:themeColor="background2" w:themeShade="80"/>
+                <w:sz w:val="18"/>
+                <w:szCs w:val="18"/>
+              </w:rPr>
+              <w:br/>
+            </w:r>
+            <w:r>
+              <w:rPr>
+                <w:rFonts w:ascii="BC Sans" w:hAnsi="BC Sans" w:cstheme="minorHAnsi"/>
+                <w:b/>
+                <w:bCs/>
+                <w:noProof/>
+                <w:color w:val="767171" w:themeColor="background2" w:themeShade="80"/>
+                <w:sz w:val="18"/>
+                <w:szCs w:val="18"/>
+              </w:rPr>
+              <w:t>Manager</w:t>
+            </w:r>
+          </w:p>
+        </w:tc>
+        <w:tc>
+          <w:tcPr>
+            <w:tcW w:w="1571" w:type="pct"/>
             <w:tcBorders>
               <w:bottom w:val="single" w:sz="4" w:space="0" w:color="auto"/>
             </w:tcBorders>
@@ -315,7 +351,7 @@
         </w:tc>
         <w:tc>
           <w:tcPr>
-            <w:tcW w:w="555" w:type="pct"/>
+            <w:tcW w:w="510" w:type="pct"/>
             <w:tcBorders>
               <w:bottom w:val="single" w:sz="4" w:space="0" w:color="auto"/>
             </w:tcBorders>
@@ -325,6 +361,7 @@
           </w:tcPr>
           <w:p>
             <w:pPr>
+              <w:jc w:val="center"/>
               <w:rPr>
                 <w:rFonts w:ascii="BC Sans" w:hAnsi="BC Sans" w:cstheme="minorHAnsi"/>
                 <w:b/>
@@ -345,7 +382,43 @@
                 <w:sz w:val="18"/>
                 <w:szCs w:val="18"/>
               </w:rPr>
-              <w:t>Registration Date</w:t>
+              <w:t>Registration</w:t>
+            </w:r>
+            <w:r>
+              <w:rPr>
+                <w:rFonts w:ascii="BC Sans" w:hAnsi="BC Sans" w:cstheme="minorHAnsi"/>
+                <w:b/>
+                <w:bCs/>
+                <w:noProof/>
+                <w:color w:val="767171" w:themeColor="background2" w:themeShade="80"/>
+                <w:sz w:val="18"/>
+                <w:szCs w:val="18"/>
+              </w:rPr>
+              <w:t xml:space="preserve"> </w:t>
+            </w:r>
+            <w:r>
+              <w:rPr>
+                <w:rFonts w:ascii="BC Sans" w:hAnsi="BC Sans" w:cstheme="minorHAnsi"/>
+                <w:b/>
+                <w:bCs/>
+                <w:noProof/>
+                <w:color w:val="767171" w:themeColor="background2" w:themeShade="80"/>
+                <w:sz w:val="18"/>
+                <w:szCs w:val="18"/>
+              </w:rPr>
+              <w:br/>
+            </w:r>
+            <w:r>
+              <w:rPr>
+                <w:rFonts w:ascii="BC Sans" w:hAnsi="BC Sans" w:cstheme="minorHAnsi"/>
+                <w:b/>
+                <w:bCs/>
+                <w:noProof/>
+                <w:color w:val="767171" w:themeColor="background2" w:themeShade="80"/>
+                <w:sz w:val="18"/>
+                <w:szCs w:val="18"/>
+              </w:rPr>
+              <w:t>Date</w:t>
             </w:r>
           </w:p>
         </w:tc>
@@ -360,6 +433,7 @@
           </w:tcPr>
           <w:p>
             <w:pPr>
+              <w:jc w:val="center"/>
               <w:rPr>
                 <w:rFonts w:ascii="BC Sans" w:hAnsi="BC Sans" w:cstheme="minorHAnsi"/>
                 <w:b/>
@@ -380,13 +454,49 @@
                 <w:sz w:val="18"/>
                 <w:szCs w:val="18"/>
               </w:rPr>
-              <w:t>Start Date</w:t>
-            </w:r>
-          </w:p>
-        </w:tc>
-        <w:tc>
-          <w:tcPr>
-            <w:tcW w:w="601" w:type="pct"/>
+              <w:t>Star</w:t>
+            </w:r>
+            <w:r>
+              <w:rPr>
+                <w:rFonts w:ascii="BC Sans" w:hAnsi="BC Sans" w:cstheme="minorHAnsi"/>
+                <w:b/>
+                <w:bCs/>
+                <w:noProof/>
+                <w:color w:val="767171" w:themeColor="background2" w:themeShade="80"/>
+                <w:sz w:val="18"/>
+                <w:szCs w:val="18"/>
+              </w:rPr>
+              <w:t xml:space="preserve">t </w:t>
+            </w:r>
+            <w:r>
+              <w:rPr>
+                <w:rFonts w:ascii="BC Sans" w:hAnsi="BC Sans" w:cstheme="minorHAnsi"/>
+                <w:b/>
+                <w:bCs/>
+                <w:noProof/>
+                <w:color w:val="767171" w:themeColor="background2" w:themeShade="80"/>
+                <w:sz w:val="18"/>
+                <w:szCs w:val="18"/>
+              </w:rPr>
+              <w:br/>
+            </w:r>
+            <w:r>
+              <w:rPr>
+                <w:rFonts w:ascii="BC Sans" w:hAnsi="BC Sans" w:cstheme="minorHAnsi"/>
+                <w:b/>
+                <w:bCs/>
+                <w:noProof/>
+                <w:color w:val="767171" w:themeColor="background2" w:themeShade="80"/>
+                <w:sz w:val="18"/>
+                <w:szCs w:val="18"/>
+              </w:rPr>
+              <w:t>Date</w:t>
+            </w:r>
+          </w:p>
+        </w:tc>
+        <w:tc>
+          <w:tcPr>
+            <w:tcW w:w="371" w:type="pct"/>
             <w:tcBorders>
               <w:bottom w:val="single" w:sz="4" w:space="0" w:color="auto"/>
             </w:tcBorders>
@@ -395,6 +505,7 @@
           </w:tcPr>
           <w:p>
             <w:pPr>
+              <w:jc w:val="center"/>
               <w:rPr>
                 <w:rFonts w:ascii="BC Sans" w:hAnsi="BC Sans" w:cstheme="minorHAnsi"/>
                 <w:b/>
@@ -415,13 +526,37 @@
                 <w:sz w:val="18"/>
                 <w:szCs w:val="18"/>
               </w:rPr>
-              <w:t>End Date</w:t>
-            </w:r>
-          </w:p>
-        </w:tc>
-        <w:tc>
-          <w:tcPr>
-            <w:tcW w:w="601" w:type="pct"/>
+              <w:t xml:space="preserve">End </w:t>
+            </w:r>
+            <w:r>
+              <w:rPr>
+                <w:rFonts w:ascii="BC Sans" w:hAnsi="BC Sans" w:cstheme="minorHAnsi"/>
+                <w:b/>
+                <w:bCs/>
+                <w:noProof/>
+                <w:color w:val="767171" w:themeColor="background2" w:themeShade="80"/>
+                <w:sz w:val="18"/>
+                <w:szCs w:val="18"/>
+              </w:rPr>
+              <w:br/>
+            </w:r>
+            <w:r>
+              <w:rPr>
+                <w:rFonts w:ascii="BC Sans" w:hAnsi="BC Sans" w:cstheme="minorHAnsi"/>
+                <w:b/>
+                <w:bCs/>
+                <w:noProof/>
+                <w:color w:val="767171" w:themeColor="background2" w:themeShade="80"/>
+                <w:sz w:val="18"/>
+                <w:szCs w:val="18"/>
+              </w:rPr>
+              <w:t>Date</w:t>
+            </w:r>
+          </w:p>
+        </w:tc>
+        <w:tc>
+          <w:tcPr>
+            <w:tcW w:w="508" w:type="pct"/>
             <w:tcBorders>
               <w:bottom w:val="single" w:sz="4" w:space="0" w:color="auto"/>
             </w:tcBorders>
@@ -430,6 +565,7 @@
           </w:tcPr>
           <w:p>
             <w:pPr>
+              <w:jc w:val="center"/>
               <w:rPr>
                 <w:rFonts w:ascii="BC Sans" w:hAnsi="BC Sans" w:cstheme="minorHAnsi"/>
                 <w:b/>
@@ -450,13 +586,37 @@
                 <w:sz w:val="18"/>
                 <w:szCs w:val="18"/>
               </w:rPr>
-              <w:t>Planned Budget</w:t>
-            </w:r>
-          </w:p>
-        </w:tc>
-        <w:tc>
-          <w:tcPr>
-            <w:tcW w:w="423" w:type="pct"/>
+              <w:t xml:space="preserve">Planned </w:t>
+            </w:r>
+            <w:r>
+              <w:rPr>
+                <w:rFonts w:ascii="BC Sans" w:hAnsi="BC Sans" w:cstheme="minorHAnsi"/>
+                <w:b/>
+                <w:bCs/>
+                <w:noProof/>
+                <w:color w:val="767171" w:themeColor="background2" w:themeShade="80"/>
+                <w:sz w:val="18"/>
+                <w:szCs w:val="18"/>
+              </w:rPr>
+              <w:br/>
+            </w:r>
+            <w:r>
+              <w:rPr>
+                <w:rFonts w:ascii="BC Sans" w:hAnsi="BC Sans" w:cstheme="minorHAnsi"/>
+                <w:b/>
+                <w:bCs/>
+                <w:noProof/>
+                <w:color w:val="767171" w:themeColor="background2" w:themeShade="80"/>
+                <w:sz w:val="18"/>
+                <w:szCs w:val="18"/>
+              </w:rPr>
+              <w:t>Budget</w:t>
+            </w:r>
+          </w:p>
+        </w:tc>
+        <w:tc>
+          <w:tcPr>
+            <w:tcW w:w="375" w:type="pct"/>
             <w:tcBorders>
               <w:bottom w:val="single" w:sz="4" w:space="0" w:color="auto"/>
             </w:tcBorders>
@@ -465,6 +625,7 @@
           </w:tcPr>
           <w:p>
             <w:pPr>
+              <w:jc w:val="center"/>
               <w:rPr>
                 <w:rFonts w:ascii="BC Sans" w:hAnsi="BC Sans" w:cstheme="minorHAnsi"/>
                 <w:b/>
@@ -578,11 +739,11 @@
       <w:tr>
         <w:trPr>
           <w:cantSplit/>
-          <w:trHeight w:val="1099"/>
+          <w:trHeight w:val="654"/>
         </w:trPr>
         <w:tc>
           <w:tcPr>
-            <w:tcW w:w="191" w:type="pct"/>
+            <w:tcW w:w="231" w:type="pct"/>
             <w:shd w:val="clear" w:color="auto" w:fill="FFFFFF" w:themeFill="background1"/>
           </w:tcPr>
           <w:p>
@@ -591,17 +752,17 @@
                 <w:rFonts w:ascii="BC Sans" w:hAnsi="BC Sans"/>
                 <w:noProof/>
                 <w:color w:val="595959" w:themeColor="text1" w:themeTint="A6"/>
-                <w:sz w:val="18"/>
-                <w:szCs w:val="18"/>
-              </w:rPr>
-            </w:pPr>
-            <w:r>
-              <w:rPr>
-                <w:rFonts w:ascii="BC Sans" w:hAnsi="BC Sans"/>
-                <w:noProof/>
-                <w:color w:val="595959" w:themeColor="text1" w:themeTint="A6"/>
-                <w:sz w:val="18"/>
-                <w:szCs w:val="18"/>
+                <w:sz w:val="16"/>
+                <w:szCs w:val="16"/>
+              </w:rPr>
+            </w:pPr>
+            <w:r>
+              <w:rPr>
+                <w:rFonts w:ascii="BC Sans" w:hAnsi="BC Sans"/>
+                <w:noProof/>
+                <w:color w:val="595959" w:themeColor="text1" w:themeTint="A6"/>
+                <w:sz w:val="16"/>
+                <w:szCs w:val="16"/>
               </w:rPr>
               <w:t>{</w:t>
             </w:r>
@@ -610,18 +771,28 @@
                 <w:rFonts w:ascii="BC Sans" w:hAnsi="BC Sans"/>
                 <w:noProof/>
                 <w:color w:val="595959" w:themeColor="text1" w:themeTint="A6"/>
-                <w:sz w:val="18"/>
-                <w:szCs w:val="18"/>
-              </w:rPr>
-              <w:t>$row</w:t>
-            </w:r>
-            <w:r>
-              <w:rPr>
-                <w:rFonts w:ascii="BC Sans" w:hAnsi="BC Sans"/>
-                <w:noProof/>
-                <w:color w:val="595959" w:themeColor="text1" w:themeTint="A6"/>
-                <w:sz w:val="18"/>
-                <w:szCs w:val="18"/>
+                <w:sz w:val="16"/>
+                <w:szCs w:val="16"/>
+              </w:rPr>
+              <w:t>$</w:t>
+            </w:r>
+            <w:r>
+              <w:rPr>
+                <w:rFonts w:ascii="BC Sans" w:hAnsi="BC Sans"/>
+                <w:noProof/>
+                <w:color w:val="595959" w:themeColor="text1" w:themeTint="A6"/>
+                <w:sz w:val="16"/>
+                <w:szCs w:val="16"/>
+              </w:rPr>
+              <w:t>p</w:t>
+            </w:r>
+            <w:r>
+              <w:rPr>
+                <w:rFonts w:ascii="BC Sans" w:hAnsi="BC Sans"/>
+                <w:noProof/>
+                <w:color w:val="595959" w:themeColor="text1" w:themeTint="A6"/>
+                <w:sz w:val="16"/>
+                <w:szCs w:val="16"/>
               </w:rPr>
               <w:t>.</w:t>
             </w:r>
@@ -630,8 +801,8 @@
                 <w:rFonts w:ascii="BC Sans" w:hAnsi="BC Sans"/>
                 <w:noProof/>
                 <w:color w:val="595959" w:themeColor="text1" w:themeTint="A6"/>
-                <w:sz w:val="18"/>
-                <w:szCs w:val="18"/>
+                <w:sz w:val="16"/>
+                <w:szCs w:val="16"/>
               </w:rPr>
               <w:t>#</w:t>
             </w:r>
@@ -640,8 +811,8 @@
                 <w:rFonts w:ascii="BC Sans" w:hAnsi="BC Sans"/>
                 <w:noProof/>
                 <w:color w:val="595959" w:themeColor="text1" w:themeTint="A6"/>
-                <w:sz w:val="18"/>
-                <w:szCs w:val="18"/>
+                <w:sz w:val="16"/>
+                <w:szCs w:val="16"/>
               </w:rPr>
               <w:t>}</w:t>
             </w:r>
@@ -649,7 +820,7 @@
         </w:tc>
         <w:tc>
           <w:tcPr>
-            <w:tcW w:w="595" w:type="pct"/>
+            <w:tcW w:w="556" w:type="pct"/>
             <w:gridSpan w:val="2"/>
             <w:shd w:val="clear" w:color="auto" w:fill="FFFFFF" w:themeFill="background1"/>
           </w:tcPr>
@@ -659,17 +830,17 @@
                 <w:rFonts w:ascii="BC Sans" w:hAnsi="BC Sans"/>
                 <w:noProof/>
                 <w:color w:val="595959" w:themeColor="text1" w:themeTint="A6"/>
-                <w:sz w:val="18"/>
-                <w:szCs w:val="18"/>
-              </w:rPr>
-            </w:pPr>
-            <w:r>
-              <w:rPr>
-                <w:rFonts w:ascii="BC Sans" w:hAnsi="BC Sans"/>
-                <w:noProof/>
-                <w:color w:val="595959" w:themeColor="text1" w:themeTint="A6"/>
-                <w:sz w:val="18"/>
-                <w:szCs w:val="18"/>
+                <w:sz w:val="16"/>
+                <w:szCs w:val="16"/>
+              </w:rPr>
+            </w:pPr>
+            <w:r>
+              <w:rPr>
+                <w:rFonts w:ascii="BC Sans" w:hAnsi="BC Sans"/>
+                <w:noProof/>
+                <w:color w:val="595959" w:themeColor="text1" w:themeTint="A6"/>
+                <w:sz w:val="16"/>
+                <w:szCs w:val="16"/>
               </w:rPr>
               <w:t>{</w:t>
             </w:r>
@@ -678,18 +849,28 @@
                 <w:rFonts w:ascii="BC Sans" w:hAnsi="BC Sans"/>
                 <w:noProof/>
                 <w:color w:val="595959" w:themeColor="text1" w:themeTint="A6"/>
-                <w:sz w:val="18"/>
-                <w:szCs w:val="18"/>
-              </w:rPr>
-              <w:t>$row</w:t>
-            </w:r>
-            <w:r>
-              <w:rPr>
-                <w:rFonts w:ascii="BC Sans" w:hAnsi="BC Sans"/>
-                <w:noProof/>
-                <w:color w:val="595959" w:themeColor="text1" w:themeTint="A6"/>
-                <w:sz w:val="18"/>
-                <w:szCs w:val="18"/>
+                <w:sz w:val="16"/>
+                <w:szCs w:val="16"/>
+              </w:rPr>
+              <w:t>$</w:t>
+            </w:r>
+            <w:r>
+              <w:rPr>
+                <w:rFonts w:ascii="BC Sans" w:hAnsi="BC Sans"/>
+                <w:noProof/>
+                <w:color w:val="595959" w:themeColor="text1" w:themeTint="A6"/>
+                <w:sz w:val="16"/>
+                <w:szCs w:val="16"/>
+              </w:rPr>
+              <w:t>p</w:t>
+            </w:r>
+            <w:r>
+              <w:rPr>
+                <w:rFonts w:ascii="BC Sans" w:hAnsi="BC Sans"/>
+                <w:noProof/>
+                <w:color w:val="595959" w:themeColor="text1" w:themeTint="A6"/>
+                <w:sz w:val="16"/>
+                <w:szCs w:val="16"/>
               </w:rPr>
               <w:t>.</w:t>
             </w:r>
@@ -698,8 +879,8 @@
                 <w:rFonts w:ascii="BC Sans" w:hAnsi="BC Sans"/>
                 <w:noProof/>
                 <w:color w:val="595959" w:themeColor="text1" w:themeTint="A6"/>
-                <w:sz w:val="18"/>
-                <w:szCs w:val="18"/>
+                <w:sz w:val="16"/>
+                <w:szCs w:val="16"/>
               </w:rPr>
               <w:t>name</w:t>
             </w:r>
@@ -708,8 +889,8 @@
                 <w:rFonts w:ascii="BC Sans" w:hAnsi="BC Sans"/>
                 <w:noProof/>
                 <w:color w:val="595959" w:themeColor="text1" w:themeTint="A6"/>
-                <w:sz w:val="18"/>
-                <w:szCs w:val="18"/>
+                <w:sz w:val="16"/>
+                <w:szCs w:val="16"/>
               </w:rPr>
               <w:t xml:space="preserve"> }</w:t>
             </w:r>
@@ -720,8 +901,8 @@
                 <w:rFonts w:ascii="BC Sans" w:hAnsi="BC Sans"/>
                 <w:noProof/>
                 <w:color w:val="595959" w:themeColor="text1" w:themeTint="A6"/>
-                <w:sz w:val="18"/>
-                <w:szCs w:val="18"/>
+                <w:sz w:val="16"/>
+                <w:szCs w:val="16"/>
               </w:rPr>
             </w:pPr>
           </w:p>
@@ -740,17 +921,17 @@
                 <w:rFonts w:ascii="BC Sans" w:hAnsi="BC Sans"/>
                 <w:noProof/>
                 <w:color w:val="595959" w:themeColor="text1" w:themeTint="A6"/>
-                <w:sz w:val="18"/>
-                <w:szCs w:val="18"/>
-              </w:rPr>
-            </w:pPr>
-            <w:r>
-              <w:rPr>
-                <w:rFonts w:ascii="BC Sans" w:hAnsi="BC Sans"/>
-                <w:noProof/>
-                <w:color w:val="595959" w:themeColor="text1" w:themeTint="A6"/>
-                <w:sz w:val="18"/>
-                <w:szCs w:val="18"/>
+                <w:sz w:val="16"/>
+                <w:szCs w:val="16"/>
+              </w:rPr>
+            </w:pPr>
+            <w:r>
+              <w:rPr>
+                <w:rFonts w:ascii="BC Sans" w:hAnsi="BC Sans"/>
+                <w:noProof/>
+                <w:color w:val="595959" w:themeColor="text1" w:themeTint="A6"/>
+                <w:sz w:val="16"/>
+                <w:szCs w:val="16"/>
               </w:rPr>
               <w:t>{</w:t>
             </w:r>
@@ -759,18 +940,28 @@
                 <w:rFonts w:ascii="BC Sans" w:hAnsi="BC Sans"/>
                 <w:noProof/>
                 <w:color w:val="595959" w:themeColor="text1" w:themeTint="A6"/>
-                <w:sz w:val="18"/>
-                <w:szCs w:val="18"/>
-              </w:rPr>
-              <w:t>$row</w:t>
-            </w:r>
-            <w:r>
-              <w:rPr>
-                <w:rFonts w:ascii="BC Sans" w:hAnsi="BC Sans"/>
-                <w:noProof/>
-                <w:color w:val="595959" w:themeColor="text1" w:themeTint="A6"/>
-                <w:sz w:val="18"/>
-                <w:szCs w:val="18"/>
+                <w:sz w:val="16"/>
+                <w:szCs w:val="16"/>
+              </w:rPr>
+              <w:t>$</w:t>
+            </w:r>
+            <w:r>
+              <w:rPr>
+                <w:rFonts w:ascii="BC Sans" w:hAnsi="BC Sans"/>
+                <w:noProof/>
+                <w:color w:val="595959" w:themeColor="text1" w:themeTint="A6"/>
+                <w:sz w:val="16"/>
+                <w:szCs w:val="16"/>
+              </w:rPr>
+              <w:t>p</w:t>
+            </w:r>
+            <w:r>
+              <w:rPr>
+                <w:rFonts w:ascii="BC Sans" w:hAnsi="BC Sans"/>
+                <w:noProof/>
+                <w:color w:val="595959" w:themeColor="text1" w:themeTint="A6"/>
+                <w:sz w:val="16"/>
+                <w:szCs w:val="16"/>
               </w:rPr>
               <w:t>.project_manager}</w:t>
             </w:r>
@@ -778,7 +969,7 @@
         </w:tc>
         <w:tc>
           <w:tcPr>
-            <w:tcW w:w="1156" w:type="pct"/>
+            <w:tcW w:w="1571" w:type="pct"/>
             <w:shd w:val="clear" w:color="auto" w:fill="FFFFFF" w:themeFill="background1"/>
           </w:tcPr>
           <w:p>
@@ -787,17 +978,17 @@
                 <w:rFonts w:ascii="BC Sans" w:hAnsi="BC Sans"/>
                 <w:noProof/>
                 <w:color w:val="595959" w:themeColor="text1" w:themeTint="A6"/>
-                <w:sz w:val="18"/>
-                <w:szCs w:val="18"/>
-              </w:rPr>
-            </w:pPr>
-            <w:r>
-              <w:rPr>
-                <w:rFonts w:ascii="BC Sans" w:hAnsi="BC Sans"/>
-                <w:noProof/>
-                <w:color w:val="595959" w:themeColor="text1" w:themeTint="A6"/>
-                <w:sz w:val="18"/>
-                <w:szCs w:val="18"/>
+                <w:sz w:val="16"/>
+                <w:szCs w:val="16"/>
+              </w:rPr>
+            </w:pPr>
+            <w:r>
+              <w:rPr>
+                <w:rFonts w:ascii="BC Sans" w:hAnsi="BC Sans"/>
+                <w:noProof/>
+                <w:color w:val="595959" w:themeColor="text1" w:themeTint="A6"/>
+                <w:sz w:val="16"/>
+                <w:szCs w:val="16"/>
               </w:rPr>
               <w:t>{</w:t>
             </w:r>
@@ -806,18 +997,28 @@
                 <w:rFonts w:ascii="BC Sans" w:hAnsi="BC Sans"/>
                 <w:noProof/>
                 <w:color w:val="595959" w:themeColor="text1" w:themeTint="A6"/>
-                <w:sz w:val="18"/>
-                <w:szCs w:val="18"/>
-              </w:rPr>
-              <w:t>$row</w:t>
-            </w:r>
-            <w:r>
-              <w:rPr>
-                <w:rFonts w:ascii="BC Sans" w:hAnsi="BC Sans"/>
-                <w:noProof/>
-                <w:color w:val="595959" w:themeColor="text1" w:themeTint="A6"/>
-                <w:sz w:val="18"/>
-                <w:szCs w:val="18"/>
+                <w:sz w:val="16"/>
+                <w:szCs w:val="16"/>
+              </w:rPr>
+              <w:t>$</w:t>
+            </w:r>
+            <w:r>
+              <w:rPr>
+                <w:rFonts w:ascii="BC Sans" w:hAnsi="BC Sans"/>
+                <w:noProof/>
+                <w:color w:val="595959" w:themeColor="text1" w:themeTint="A6"/>
+                <w:sz w:val="16"/>
+                <w:szCs w:val="16"/>
+              </w:rPr>
+              <w:t>p</w:t>
+            </w:r>
+            <w:r>
+              <w:rPr>
+                <w:rFonts w:ascii="BC Sans" w:hAnsi="BC Sans"/>
+                <w:noProof/>
+                <w:color w:val="595959" w:themeColor="text1" w:themeTint="A6"/>
+                <w:sz w:val="16"/>
+                <w:szCs w:val="16"/>
               </w:rPr>
               <w:t>.description}</w:t>
             </w:r>
@@ -825,26 +1026,28 @@
         </w:tc>
         <w:tc>
           <w:tcPr>
-            <w:tcW w:w="555" w:type="pct"/>
+            <w:tcW w:w="510" w:type="pct"/>
             <w:shd w:val="clear" w:color="auto" w:fill="FFFFFF" w:themeFill="background1"/>
-          </w:tcPr>
-          <w:p>
-            <w:pPr>
-              <w:rPr>
-                <w:rFonts w:ascii="BC Sans" w:hAnsi="BC Sans"/>
-                <w:noProof/>
-                <w:color w:val="595959" w:themeColor="text1" w:themeTint="A6"/>
-                <w:sz w:val="18"/>
-                <w:szCs w:val="18"/>
-              </w:rPr>
-            </w:pPr>
-            <w:r>
-              <w:rPr>
-                <w:rFonts w:ascii="BC Sans" w:hAnsi="BC Sans"/>
-                <w:noProof/>
-                <w:color w:val="595959" w:themeColor="text1" w:themeTint="A6"/>
-                <w:sz w:val="18"/>
-                <w:szCs w:val="18"/>
+            <w:vAlign w:val="center"/>
+          </w:tcPr>
+          <w:p>
+            <w:pPr>
+              <w:jc w:val="center"/>
+              <w:rPr>
+                <w:rFonts w:ascii="BC Sans" w:hAnsi="BC Sans"/>
+                <w:noProof/>
+                <w:color w:val="595959" w:themeColor="text1" w:themeTint="A6"/>
+                <w:sz w:val="16"/>
+                <w:szCs w:val="16"/>
+              </w:rPr>
+            </w:pPr>
+            <w:r>
+              <w:rPr>
+                <w:rFonts w:ascii="BC Sans" w:hAnsi="BC Sans"/>
+                <w:noProof/>
+                <w:color w:val="595959" w:themeColor="text1" w:themeTint="A6"/>
+                <w:sz w:val="16"/>
+                <w:szCs w:val="16"/>
               </w:rPr>
               <w:t>{</w:t>
             </w:r>
@@ -853,18 +1056,28 @@
                 <w:rFonts w:ascii="BC Sans" w:hAnsi="BC Sans"/>
                 <w:noProof/>
                 <w:color w:val="595959" w:themeColor="text1" w:themeTint="A6"/>
-                <w:sz w:val="18"/>
-                <w:szCs w:val="18"/>
-              </w:rPr>
-              <w:t>$row</w:t>
-            </w:r>
-            <w:r>
-              <w:rPr>
-                <w:rFonts w:ascii="BC Sans" w:hAnsi="BC Sans"/>
-                <w:noProof/>
-                <w:color w:val="595959" w:themeColor="text1" w:themeTint="A6"/>
-                <w:sz w:val="18"/>
-                <w:szCs w:val="18"/>
+                <w:sz w:val="16"/>
+                <w:szCs w:val="16"/>
+              </w:rPr>
+              <w:t>$</w:t>
+            </w:r>
+            <w:r>
+              <w:rPr>
+                <w:rFonts w:ascii="BC Sans" w:hAnsi="BC Sans"/>
+                <w:noProof/>
+                <w:color w:val="595959" w:themeColor="text1" w:themeTint="A6"/>
+                <w:sz w:val="16"/>
+                <w:szCs w:val="16"/>
+              </w:rPr>
+              <w:t>p</w:t>
+            </w:r>
+            <w:r>
+              <w:rPr>
+                <w:rFonts w:ascii="BC Sans" w:hAnsi="BC Sans"/>
+                <w:noProof/>
+                <w:color w:val="595959" w:themeColor="text1" w:themeTint="A6"/>
+                <w:sz w:val="16"/>
+                <w:szCs w:val="16"/>
               </w:rPr>
               <w:t>.</w:t>
             </w:r>
@@ -873,8 +1086,8 @@
                 <w:rFonts w:ascii="BC Sans" w:hAnsi="BC Sans"/>
                 <w:noProof/>
                 <w:color w:val="595959" w:themeColor="text1" w:themeTint="A6"/>
-                <w:sz w:val="18"/>
-                <w:szCs w:val="18"/>
+                <w:sz w:val="16"/>
+                <w:szCs w:val="16"/>
               </w:rPr>
               <w:t>initiation_dat</w:t>
             </w:r>
@@ -883,8 +1096,8 @@
                 <w:rFonts w:ascii="BC Sans" w:hAnsi="BC Sans"/>
                 <w:noProof/>
                 <w:color w:val="595959" w:themeColor="text1" w:themeTint="A6"/>
-                <w:sz w:val="18"/>
-                <w:szCs w:val="18"/>
+                <w:sz w:val="16"/>
+                <w:szCs w:val="16"/>
               </w:rPr>
               <w:t>e}</w:t>
             </w:r>
@@ -894,24 +1107,26 @@
           <w:tcPr>
             <w:tcW w:w="508" w:type="pct"/>
             <w:shd w:val="clear" w:color="auto" w:fill="FFFFFF" w:themeFill="background1"/>
-          </w:tcPr>
-          <w:p>
-            <w:pPr>
-              <w:rPr>
-                <w:rFonts w:ascii="BC Sans" w:hAnsi="BC Sans"/>
-                <w:noProof/>
-                <w:color w:val="595959" w:themeColor="text1" w:themeTint="A6"/>
-                <w:sz w:val="18"/>
-                <w:szCs w:val="18"/>
-              </w:rPr>
-            </w:pPr>
-            <w:r>
-              <w:rPr>
-                <w:rFonts w:ascii="BC Sans" w:hAnsi="BC Sans"/>
-                <w:noProof/>
-                <w:color w:val="595959" w:themeColor="text1" w:themeTint="A6"/>
-                <w:sz w:val="18"/>
-                <w:szCs w:val="18"/>
+            <w:vAlign w:val="center"/>
+          </w:tcPr>
+          <w:p>
+            <w:pPr>
+              <w:jc w:val="center"/>
+              <w:rPr>
+                <w:rFonts w:ascii="BC Sans" w:hAnsi="BC Sans"/>
+                <w:noProof/>
+                <w:color w:val="595959" w:themeColor="text1" w:themeTint="A6"/>
+                <w:sz w:val="16"/>
+                <w:szCs w:val="16"/>
+              </w:rPr>
+            </w:pPr>
+            <w:r>
+              <w:rPr>
+                <w:rFonts w:ascii="BC Sans" w:hAnsi="BC Sans"/>
+                <w:noProof/>
+                <w:color w:val="595959" w:themeColor="text1" w:themeTint="A6"/>
+                <w:sz w:val="16"/>
+                <w:szCs w:val="16"/>
               </w:rPr>
               <w:t>{</w:t>
             </w:r>
@@ -920,18 +1135,28 @@
                 <w:rFonts w:ascii="BC Sans" w:hAnsi="BC Sans"/>
                 <w:noProof/>
                 <w:color w:val="595959" w:themeColor="text1" w:themeTint="A6"/>
-                <w:sz w:val="18"/>
-                <w:szCs w:val="18"/>
-              </w:rPr>
-              <w:t>$row</w:t>
-            </w:r>
-            <w:r>
-              <w:rPr>
-                <w:rFonts w:ascii="BC Sans" w:hAnsi="BC Sans"/>
-                <w:noProof/>
-                <w:color w:val="595959" w:themeColor="text1" w:themeTint="A6"/>
-                <w:sz w:val="18"/>
-                <w:szCs w:val="18"/>
+                <w:sz w:val="16"/>
+                <w:szCs w:val="16"/>
+              </w:rPr>
+              <w:t>$</w:t>
+            </w:r>
+            <w:r>
+              <w:rPr>
+                <w:rFonts w:ascii="BC Sans" w:hAnsi="BC Sans"/>
+                <w:noProof/>
+                <w:color w:val="595959" w:themeColor="text1" w:themeTint="A6"/>
+                <w:sz w:val="16"/>
+                <w:szCs w:val="16"/>
+              </w:rPr>
+              <w:t>p</w:t>
+            </w:r>
+            <w:r>
+              <w:rPr>
+                <w:rFonts w:ascii="BC Sans" w:hAnsi="BC Sans"/>
+                <w:noProof/>
+                <w:color w:val="595959" w:themeColor="text1" w:themeTint="A6"/>
+                <w:sz w:val="16"/>
+                <w:szCs w:val="16"/>
               </w:rPr>
               <w:t>.</w:t>
             </w:r>
@@ -940,8 +1165,8 @@
                 <w:rFonts w:ascii="BC Sans" w:hAnsi="BC Sans"/>
                 <w:noProof/>
                 <w:color w:val="595959" w:themeColor="text1" w:themeTint="A6"/>
-                <w:sz w:val="18"/>
-                <w:szCs w:val="18"/>
+                <w:sz w:val="16"/>
+                <w:szCs w:val="16"/>
               </w:rPr>
               <w:t xml:space="preserve"> </w:t>
             </w:r>
@@ -950,8 +1175,8 @@
                 <w:rFonts w:ascii="BC Sans" w:hAnsi="BC Sans"/>
                 <w:noProof/>
                 <w:color w:val="595959" w:themeColor="text1" w:themeTint="A6"/>
-                <w:sz w:val="18"/>
-                <w:szCs w:val="18"/>
+                <w:sz w:val="16"/>
+                <w:szCs w:val="16"/>
               </w:rPr>
               <w:t>start_date</w:t>
             </w:r>
@@ -960,8 +1185,8 @@
                 <w:rFonts w:ascii="BC Sans" w:hAnsi="BC Sans"/>
                 <w:noProof/>
                 <w:color w:val="595959" w:themeColor="text1" w:themeTint="A6"/>
-                <w:sz w:val="18"/>
-                <w:szCs w:val="18"/>
+                <w:sz w:val="16"/>
+                <w:szCs w:val="16"/>
               </w:rPr>
               <w:t>:formatD(DD-MMM-YY)</w:t>
             </w:r>
@@ -970,8 +1195,8 @@
                 <w:rFonts w:ascii="BC Sans" w:hAnsi="BC Sans"/>
                 <w:noProof/>
                 <w:color w:val="595959" w:themeColor="text1" w:themeTint="A6"/>
-                <w:sz w:val="18"/>
-                <w:szCs w:val="18"/>
+                <w:sz w:val="16"/>
+                <w:szCs w:val="16"/>
               </w:rPr>
               <w:t>}</w:t>
             </w:r>
@@ -979,26 +1204,28 @@
         </w:tc>
         <w:tc>
           <w:tcPr>
-            <w:tcW w:w="601" w:type="pct"/>
+            <w:tcW w:w="371" w:type="pct"/>
             <w:shd w:val="clear" w:color="auto" w:fill="FFFFFF" w:themeFill="background1"/>
-          </w:tcPr>
-          <w:p>
-            <w:pPr>
-              <w:rPr>
-                <w:rFonts w:ascii="BC Sans" w:hAnsi="BC Sans"/>
-                <w:noProof/>
-                <w:color w:val="595959" w:themeColor="text1" w:themeTint="A6"/>
-                <w:sz w:val="18"/>
-                <w:szCs w:val="18"/>
-              </w:rPr>
-            </w:pPr>
-            <w:r>
-              <w:rPr>
-                <w:rFonts w:ascii="BC Sans" w:hAnsi="BC Sans"/>
-                <w:noProof/>
-                <w:color w:val="595959" w:themeColor="text1" w:themeTint="A6"/>
-                <w:sz w:val="18"/>
-                <w:szCs w:val="18"/>
+            <w:vAlign w:val="center"/>
+          </w:tcPr>
+          <w:p>
+            <w:pPr>
+              <w:jc w:val="center"/>
+              <w:rPr>
+                <w:rFonts w:ascii="BC Sans" w:hAnsi="BC Sans"/>
+                <w:noProof/>
+                <w:color w:val="595959" w:themeColor="text1" w:themeTint="A6"/>
+                <w:sz w:val="16"/>
+                <w:szCs w:val="16"/>
+              </w:rPr>
+            </w:pPr>
+            <w:r>
+              <w:rPr>
+                <w:rFonts w:ascii="BC Sans" w:hAnsi="BC Sans"/>
+                <w:noProof/>
+                <w:color w:val="595959" w:themeColor="text1" w:themeTint="A6"/>
+                <w:sz w:val="16"/>
+                <w:szCs w:val="16"/>
               </w:rPr>
               <w:t>{</w:t>
             </w:r>
@@ -1007,18 +1234,28 @@
                 <w:rFonts w:ascii="BC Sans" w:hAnsi="BC Sans"/>
                 <w:noProof/>
                 <w:color w:val="595959" w:themeColor="text1" w:themeTint="A6"/>
-                <w:sz w:val="18"/>
-                <w:szCs w:val="18"/>
-              </w:rPr>
-              <w:t>$row</w:t>
-            </w:r>
-            <w:r>
-              <w:rPr>
-                <w:rFonts w:ascii="BC Sans" w:hAnsi="BC Sans"/>
-                <w:noProof/>
-                <w:color w:val="595959" w:themeColor="text1" w:themeTint="A6"/>
-                <w:sz w:val="18"/>
-                <w:szCs w:val="18"/>
+                <w:sz w:val="16"/>
+                <w:szCs w:val="16"/>
+              </w:rPr>
+              <w:t>$</w:t>
+            </w:r>
+            <w:r>
+              <w:rPr>
+                <w:rFonts w:ascii="BC Sans" w:hAnsi="BC Sans"/>
+                <w:noProof/>
+                <w:color w:val="595959" w:themeColor="text1" w:themeTint="A6"/>
+                <w:sz w:val="16"/>
+                <w:szCs w:val="16"/>
+              </w:rPr>
+              <w:t>p</w:t>
+            </w:r>
+            <w:r>
+              <w:rPr>
+                <w:rFonts w:ascii="BC Sans" w:hAnsi="BC Sans"/>
+                <w:noProof/>
+                <w:color w:val="595959" w:themeColor="text1" w:themeTint="A6"/>
+                <w:sz w:val="16"/>
+                <w:szCs w:val="16"/>
               </w:rPr>
               <w:t>.</w:t>
             </w:r>
@@ -1027,8 +1264,8 @@
                 <w:rFonts w:ascii="BC Sans" w:hAnsi="BC Sans"/>
                 <w:noProof/>
                 <w:color w:val="595959" w:themeColor="text1" w:themeTint="A6"/>
-                <w:sz w:val="18"/>
-                <w:szCs w:val="18"/>
+                <w:sz w:val="16"/>
+                <w:szCs w:val="16"/>
               </w:rPr>
               <w:t xml:space="preserve"> </w:t>
             </w:r>
@@ -1037,8 +1274,8 @@
                 <w:rFonts w:ascii="BC Sans" w:hAnsi="BC Sans"/>
                 <w:noProof/>
                 <w:color w:val="595959" w:themeColor="text1" w:themeTint="A6"/>
-                <w:sz w:val="18"/>
-                <w:szCs w:val="18"/>
+                <w:sz w:val="16"/>
+                <w:szCs w:val="16"/>
               </w:rPr>
               <w:t>end_date</w:t>
             </w:r>
@@ -1047,8 +1284,8 @@
                 <w:rFonts w:ascii="BC Sans" w:hAnsi="BC Sans"/>
                 <w:noProof/>
                 <w:color w:val="595959" w:themeColor="text1" w:themeTint="A6"/>
-                <w:sz w:val="18"/>
-                <w:szCs w:val="18"/>
+                <w:sz w:val="16"/>
+                <w:szCs w:val="16"/>
               </w:rPr>
               <w:t>}</w:t>
             </w:r>
@@ -1056,26 +1293,28 @@
         </w:tc>
         <w:tc>
           <w:tcPr>
-            <w:tcW w:w="601" w:type="pct"/>
+            <w:tcW w:w="508" w:type="pct"/>
             <w:shd w:val="clear" w:color="auto" w:fill="FFFFFF" w:themeFill="background1"/>
-          </w:tcPr>
-          <w:p>
-            <w:pPr>
-              <w:rPr>
-                <w:rFonts w:ascii="BC Sans" w:hAnsi="BC Sans"/>
-                <w:noProof/>
-                <w:color w:val="595959" w:themeColor="text1" w:themeTint="A6"/>
-                <w:sz w:val="18"/>
-                <w:szCs w:val="18"/>
-              </w:rPr>
-            </w:pPr>
-            <w:r>
-              <w:rPr>
-                <w:rFonts w:ascii="BC Sans" w:hAnsi="BC Sans"/>
-                <w:noProof/>
-                <w:color w:val="595959" w:themeColor="text1" w:themeTint="A6"/>
-                <w:sz w:val="18"/>
-                <w:szCs w:val="18"/>
+            <w:vAlign w:val="center"/>
+          </w:tcPr>
+          <w:p>
+            <w:pPr>
+              <w:jc w:val="center"/>
+              <w:rPr>
+                <w:rFonts w:ascii="BC Sans" w:hAnsi="BC Sans"/>
+                <w:noProof/>
+                <w:color w:val="595959" w:themeColor="text1" w:themeTint="A6"/>
+                <w:sz w:val="16"/>
+                <w:szCs w:val="16"/>
+              </w:rPr>
+            </w:pPr>
+            <w:r>
+              <w:rPr>
+                <w:rFonts w:ascii="BC Sans" w:hAnsi="BC Sans"/>
+                <w:noProof/>
+                <w:color w:val="595959" w:themeColor="text1" w:themeTint="A6"/>
+                <w:sz w:val="16"/>
+                <w:szCs w:val="16"/>
               </w:rPr>
               <w:t>{</w:t>
             </w:r>
@@ -1084,18 +1323,28 @@
                 <w:rFonts w:ascii="BC Sans" w:hAnsi="BC Sans"/>
                 <w:noProof/>
                 <w:color w:val="595959" w:themeColor="text1" w:themeTint="A6"/>
-                <w:sz w:val="18"/>
-                <w:szCs w:val="18"/>
-              </w:rPr>
-              <w:t>$row</w:t>
-            </w:r>
-            <w:r>
-              <w:rPr>
-                <w:rFonts w:ascii="BC Sans" w:hAnsi="BC Sans"/>
-                <w:noProof/>
-                <w:color w:val="595959" w:themeColor="text1" w:themeTint="A6"/>
-                <w:sz w:val="18"/>
-                <w:szCs w:val="18"/>
+                <w:sz w:val="16"/>
+                <w:szCs w:val="16"/>
+              </w:rPr>
+              <w:t>$</w:t>
+            </w:r>
+            <w:r>
+              <w:rPr>
+                <w:rFonts w:ascii="BC Sans" w:hAnsi="BC Sans"/>
+                <w:noProof/>
+                <w:color w:val="595959" w:themeColor="text1" w:themeTint="A6"/>
+                <w:sz w:val="16"/>
+                <w:szCs w:val="16"/>
+              </w:rPr>
+              <w:t>p</w:t>
+            </w:r>
+            <w:r>
+              <w:rPr>
+                <w:rFonts w:ascii="BC Sans" w:hAnsi="BC Sans"/>
+                <w:noProof/>
+                <w:color w:val="595959" w:themeColor="text1" w:themeTint="A6"/>
+                <w:sz w:val="16"/>
+                <w:szCs w:val="16"/>
               </w:rPr>
               <w:t>.planned_budget}</w:t>
             </w:r>
@@ -1103,26 +1352,28 @@
         </w:tc>
         <w:tc>
           <w:tcPr>
-            <w:tcW w:w="423" w:type="pct"/>
+            <w:tcW w:w="375" w:type="pct"/>
             <w:shd w:val="clear" w:color="auto" w:fill="FFFFFF" w:themeFill="background1"/>
-          </w:tcPr>
-          <w:p>
-            <w:pPr>
-              <w:rPr>
-                <w:rFonts w:ascii="BC Sans" w:hAnsi="BC Sans"/>
-                <w:noProof/>
-                <w:color w:val="595959" w:themeColor="text1" w:themeTint="A6"/>
-                <w:sz w:val="18"/>
-                <w:szCs w:val="18"/>
-              </w:rPr>
-            </w:pPr>
-            <w:r>
-              <w:rPr>
-                <w:rFonts w:ascii="BC Sans" w:hAnsi="BC Sans"/>
-                <w:noProof/>
-                <w:color w:val="595959" w:themeColor="text1" w:themeTint="A6"/>
-                <w:sz w:val="18"/>
-                <w:szCs w:val="18"/>
+            <w:vAlign w:val="center"/>
+          </w:tcPr>
+          <w:p>
+            <w:pPr>
+              <w:jc w:val="center"/>
+              <w:rPr>
+                <w:rFonts w:ascii="BC Sans" w:hAnsi="BC Sans"/>
+                <w:noProof/>
+                <w:color w:val="595959" w:themeColor="text1" w:themeTint="A6"/>
+                <w:sz w:val="16"/>
+                <w:szCs w:val="16"/>
+              </w:rPr>
+            </w:pPr>
+            <w:r>
+              <w:rPr>
+                <w:rFonts w:ascii="BC Sans" w:hAnsi="BC Sans"/>
+                <w:noProof/>
+                <w:color w:val="595959" w:themeColor="text1" w:themeTint="A6"/>
+                <w:sz w:val="16"/>
+                <w:szCs w:val="16"/>
               </w:rPr>
               <w:t>{</w:t>
             </w:r>
@@ -1131,18 +1382,28 @@
                 <w:rFonts w:ascii="BC Sans" w:hAnsi="BC Sans"/>
                 <w:noProof/>
                 <w:color w:val="595959" w:themeColor="text1" w:themeTint="A6"/>
-                <w:sz w:val="18"/>
-                <w:szCs w:val="18"/>
-              </w:rPr>
-              <w:t>$row</w:t>
-            </w:r>
-            <w:r>
-              <w:rPr>
-                <w:rFonts w:ascii="BC Sans" w:hAnsi="BC Sans"/>
-                <w:noProof/>
-                <w:color w:val="595959" w:themeColor="text1" w:themeTint="A6"/>
-                <w:sz w:val="18"/>
-                <w:szCs w:val="18"/>
+                <w:sz w:val="16"/>
+                <w:szCs w:val="16"/>
+              </w:rPr>
+              <w:t>$</w:t>
+            </w:r>
+            <w:r>
+              <w:rPr>
+                <w:rFonts w:ascii="BC Sans" w:hAnsi="BC Sans"/>
+                <w:noProof/>
+                <w:color w:val="595959" w:themeColor="text1" w:themeTint="A6"/>
+                <w:sz w:val="16"/>
+                <w:szCs w:val="16"/>
+              </w:rPr>
+              <w:t>p</w:t>
+            </w:r>
+            <w:r>
+              <w:rPr>
+                <w:rFonts w:ascii="BC Sans" w:hAnsi="BC Sans"/>
+                <w:noProof/>
+                <w:color w:val="595959" w:themeColor="text1" w:themeTint="A6"/>
+                <w:sz w:val="16"/>
+                <w:szCs w:val="16"/>
               </w:rPr>
               <w:t>.ministry}</w:t>
             </w:r>
@@ -1152,13 +1413,13 @@
       <w:tr>
         <w:trPr>
           <w:cantSplit/>
-          <w:trHeight w:val="1099"/>
+          <w:trHeight w:val="654"/>
         </w:trPr>
         <w:tc>
           <w:tcPr>
-            <w:tcW w:w="191" w:type="pct"/>
+            <w:tcW w:w="231" w:type="pct"/>
             <w:tcBorders>
-              <w:bottom w:val="single" w:sz="4" w:space="0" w:color="auto"/>
+              <w:bottom w:val="double" w:sz="4" w:space="0" w:color="auto"/>
             </w:tcBorders>
             <w:shd w:val="clear" w:color="auto" w:fill="FFFFFF" w:themeFill="background1"/>
           </w:tcPr>
@@ -1168,17 +1429,17 @@
                 <w:rFonts w:ascii="BC Sans" w:hAnsi="BC Sans"/>
                 <w:noProof/>
                 <w:color w:val="595959" w:themeColor="text1" w:themeTint="A6"/>
-                <w:sz w:val="18"/>
-                <w:szCs w:val="18"/>
-              </w:rPr>
-            </w:pPr>
-            <w:r>
-              <w:rPr>
-                <w:rFonts w:ascii="BC Sans" w:hAnsi="BC Sans"/>
-                <w:noProof/>
-                <w:color w:val="595959" w:themeColor="text1" w:themeTint="A6"/>
-                <w:sz w:val="18"/>
-                <w:szCs w:val="18"/>
+                <w:sz w:val="16"/>
+                <w:szCs w:val="16"/>
+              </w:rPr>
+            </w:pPr>
+            <w:r>
+              <w:rPr>
+                <w:rFonts w:ascii="BC Sans" w:hAnsi="BC Sans"/>
+                <w:noProof/>
+                <w:color w:val="595959" w:themeColor="text1" w:themeTint="A6"/>
+                <w:sz w:val="16"/>
+                <w:szCs w:val="16"/>
               </w:rPr>
               <w:t>{</w:t>
             </w:r>
@@ -1187,18 +1448,38 @@
                 <w:rFonts w:ascii="BC Sans" w:hAnsi="BC Sans"/>
                 <w:noProof/>
                 <w:color w:val="595959" w:themeColor="text1" w:themeTint="A6"/>
-                <w:sz w:val="18"/>
-                <w:szCs w:val="18"/>
-              </w:rPr>
-              <w:t>$rows</w:t>
-            </w:r>
-            <w:r>
-              <w:rPr>
-                <w:rFonts w:ascii="BC Sans" w:hAnsi="BC Sans"/>
-                <w:noProof/>
-                <w:color w:val="595959" w:themeColor="text1" w:themeTint="A6"/>
-                <w:sz w:val="18"/>
-                <w:szCs w:val="18"/>
+                <w:sz w:val="16"/>
+                <w:szCs w:val="16"/>
+              </w:rPr>
+              <w:t>$</w:t>
+            </w:r>
+            <w:r>
+              <w:rPr>
+                <w:rFonts w:ascii="BC Sans" w:hAnsi="BC Sans"/>
+                <w:noProof/>
+                <w:color w:val="595959" w:themeColor="text1" w:themeTint="A6"/>
+                <w:sz w:val="16"/>
+                <w:szCs w:val="16"/>
+              </w:rPr>
+              <w:t xml:space="preserve"> </w:t>
+            </w:r>
+            <w:r>
+              <w:rPr>
+                <w:rFonts w:ascii="BC Sans" w:hAnsi="BC Sans"/>
+                <w:noProof/>
+                <w:color w:val="595959" w:themeColor="text1" w:themeTint="A6"/>
+                <w:sz w:val="16"/>
+                <w:szCs w:val="16"/>
+              </w:rPr>
+              <w:t>p1</w:t>
+            </w:r>
+            <w:r>
+              <w:rPr>
+                <w:rFonts w:ascii="BC Sans" w:hAnsi="BC Sans"/>
+                <w:noProof/>
+                <w:color w:val="595959" w:themeColor="text1" w:themeTint="A6"/>
+                <w:sz w:val="16"/>
+                <w:szCs w:val="16"/>
               </w:rPr>
               <w:t>.</w:t>
             </w:r>
@@ -1207,8 +1488,8 @@
                 <w:rFonts w:ascii="BC Sans" w:hAnsi="BC Sans"/>
                 <w:noProof/>
                 <w:color w:val="595959" w:themeColor="text1" w:themeTint="A6"/>
-                <w:sz w:val="18"/>
-                <w:szCs w:val="18"/>
+                <w:sz w:val="16"/>
+                <w:szCs w:val="16"/>
               </w:rPr>
               <w:t>#</w:t>
             </w:r>
@@ -1217,8 +1498,8 @@
                 <w:rFonts w:ascii="BC Sans" w:hAnsi="BC Sans"/>
                 <w:noProof/>
                 <w:color w:val="595959" w:themeColor="text1" w:themeTint="A6"/>
-                <w:sz w:val="18"/>
-                <w:szCs w:val="18"/>
+                <w:sz w:val="16"/>
+                <w:szCs w:val="16"/>
               </w:rPr>
               <w:t>}</w:t>
             </w:r>
@@ -1226,10 +1507,10 @@
         </w:tc>
         <w:tc>
           <w:tcPr>
-            <w:tcW w:w="595" w:type="pct"/>
+            <w:tcW w:w="556" w:type="pct"/>
             <w:gridSpan w:val="2"/>
             <w:tcBorders>
-              <w:bottom w:val="single" w:sz="4" w:space="0" w:color="auto"/>
+              <w:bottom w:val="double" w:sz="4" w:space="0" w:color="auto"/>
             </w:tcBorders>
             <w:shd w:val="clear" w:color="auto" w:fill="FFFFFF" w:themeFill="background1"/>
           </w:tcPr>
@@ -1239,17 +1520,17 @@
                 <w:rFonts w:ascii="BC Sans" w:hAnsi="BC Sans"/>
                 <w:noProof/>
                 <w:color w:val="595959" w:themeColor="text1" w:themeTint="A6"/>
-                <w:sz w:val="18"/>
-                <w:szCs w:val="18"/>
-              </w:rPr>
-            </w:pPr>
-            <w:r>
-              <w:rPr>
-                <w:rFonts w:ascii="BC Sans" w:hAnsi="BC Sans"/>
-                <w:noProof/>
-                <w:color w:val="595959" w:themeColor="text1" w:themeTint="A6"/>
-                <w:sz w:val="18"/>
-                <w:szCs w:val="18"/>
+                <w:sz w:val="16"/>
+                <w:szCs w:val="16"/>
+              </w:rPr>
+            </w:pPr>
+            <w:r>
+              <w:rPr>
+                <w:rFonts w:ascii="BC Sans" w:hAnsi="BC Sans"/>
+                <w:noProof/>
+                <w:color w:val="595959" w:themeColor="text1" w:themeTint="A6"/>
+                <w:sz w:val="16"/>
+                <w:szCs w:val="16"/>
               </w:rPr>
               <w:t>{</w:t>
             </w:r>
@@ -1258,18 +1539,38 @@
                 <w:rFonts w:ascii="BC Sans" w:hAnsi="BC Sans"/>
                 <w:noProof/>
                 <w:color w:val="595959" w:themeColor="text1" w:themeTint="A6"/>
-                <w:sz w:val="18"/>
-                <w:szCs w:val="18"/>
-              </w:rPr>
-              <w:t>$rows</w:t>
-            </w:r>
-            <w:r>
-              <w:rPr>
-                <w:rFonts w:ascii="BC Sans" w:hAnsi="BC Sans"/>
-                <w:noProof/>
-                <w:color w:val="595959" w:themeColor="text1" w:themeTint="A6"/>
-                <w:sz w:val="18"/>
-                <w:szCs w:val="18"/>
+                <w:sz w:val="16"/>
+                <w:szCs w:val="16"/>
+              </w:rPr>
+              <w:t>$</w:t>
+            </w:r>
+            <w:r>
+              <w:rPr>
+                <w:rFonts w:ascii="BC Sans" w:hAnsi="BC Sans"/>
+                <w:noProof/>
+                <w:color w:val="595959" w:themeColor="text1" w:themeTint="A6"/>
+                <w:sz w:val="16"/>
+                <w:szCs w:val="16"/>
+              </w:rPr>
+              <w:t xml:space="preserve"> </w:t>
+            </w:r>
+            <w:r>
+              <w:rPr>
+                <w:rFonts w:ascii="BC Sans" w:hAnsi="BC Sans"/>
+                <w:noProof/>
+                <w:color w:val="595959" w:themeColor="text1" w:themeTint="A6"/>
+                <w:sz w:val="16"/>
+                <w:szCs w:val="16"/>
+              </w:rPr>
+              <w:t>p1</w:t>
+            </w:r>
+            <w:r>
+              <w:rPr>
+                <w:rFonts w:ascii="BC Sans" w:hAnsi="BC Sans"/>
+                <w:noProof/>
+                <w:color w:val="595959" w:themeColor="text1" w:themeTint="A6"/>
+                <w:sz w:val="16"/>
+                <w:szCs w:val="16"/>
               </w:rPr>
               <w:t>.</w:t>
             </w:r>
@@ -1278,8 +1579,8 @@
                 <w:rFonts w:ascii="BC Sans" w:hAnsi="BC Sans"/>
                 <w:noProof/>
                 <w:color w:val="595959" w:themeColor="text1" w:themeTint="A6"/>
-                <w:sz w:val="18"/>
-                <w:szCs w:val="18"/>
+                <w:sz w:val="16"/>
+                <w:szCs w:val="16"/>
               </w:rPr>
               <w:t>name</w:t>
             </w:r>
@@ -1288,8 +1589,8 @@
                 <w:rFonts w:ascii="BC Sans" w:hAnsi="BC Sans"/>
                 <w:noProof/>
                 <w:color w:val="595959" w:themeColor="text1" w:themeTint="A6"/>
-                <w:sz w:val="18"/>
-                <w:szCs w:val="18"/>
+                <w:sz w:val="16"/>
+                <w:szCs w:val="16"/>
               </w:rPr>
               <w:t>}</w:t>
             </w:r>
@@ -1300,8 +1601,8 @@
                 <w:rFonts w:ascii="BC Sans" w:hAnsi="BC Sans"/>
                 <w:noProof/>
                 <w:color w:val="595959" w:themeColor="text1" w:themeTint="A6"/>
-                <w:sz w:val="18"/>
-                <w:szCs w:val="18"/>
+                <w:sz w:val="16"/>
+                <w:szCs w:val="16"/>
               </w:rPr>
             </w:pPr>
           </w:p>
@@ -1310,7 +1611,7 @@
           <w:tcPr>
             <w:tcW w:w="370" w:type="pct"/>
             <w:tcBorders>
-              <w:bottom w:val="single" w:sz="4" w:space="0" w:color="auto"/>
+              <w:bottom w:val="double" w:sz="4" w:space="0" w:color="auto"/>
             </w:tcBorders>
             <w:shd w:val="clear" w:color="auto" w:fill="FFFFFF" w:themeFill="background1"/>
             <w:tcMar>
@@ -1323,17 +1624,17 @@
                 <w:rFonts w:ascii="BC Sans" w:hAnsi="BC Sans"/>
                 <w:noProof/>
                 <w:color w:val="595959" w:themeColor="text1" w:themeTint="A6"/>
-                <w:sz w:val="18"/>
-                <w:szCs w:val="18"/>
-              </w:rPr>
-            </w:pPr>
-            <w:r>
-              <w:rPr>
-                <w:rFonts w:ascii="BC Sans" w:hAnsi="BC Sans"/>
-                <w:noProof/>
-                <w:color w:val="595959" w:themeColor="text1" w:themeTint="A6"/>
-                <w:sz w:val="18"/>
-                <w:szCs w:val="18"/>
+                <w:sz w:val="16"/>
+                <w:szCs w:val="16"/>
+              </w:rPr>
+            </w:pPr>
+            <w:r>
+              <w:rPr>
+                <w:rFonts w:ascii="BC Sans" w:hAnsi="BC Sans"/>
+                <w:noProof/>
+                <w:color w:val="595959" w:themeColor="text1" w:themeTint="A6"/>
+                <w:sz w:val="16"/>
+                <w:szCs w:val="16"/>
               </w:rPr>
               <w:t>{</w:t>
             </w:r>
@@ -1342,18 +1643,38 @@
                 <w:rFonts w:ascii="BC Sans" w:hAnsi="BC Sans"/>
                 <w:noProof/>
                 <w:color w:val="595959" w:themeColor="text1" w:themeTint="A6"/>
-                <w:sz w:val="18"/>
-                <w:szCs w:val="18"/>
-              </w:rPr>
-              <w:t>$rows</w:t>
-            </w:r>
-            <w:r>
-              <w:rPr>
-                <w:rFonts w:ascii="BC Sans" w:hAnsi="BC Sans"/>
-                <w:noProof/>
-                <w:color w:val="595959" w:themeColor="text1" w:themeTint="A6"/>
-                <w:sz w:val="18"/>
-                <w:szCs w:val="18"/>
+                <w:sz w:val="16"/>
+                <w:szCs w:val="16"/>
+              </w:rPr>
+              <w:t>$</w:t>
+            </w:r>
+            <w:r>
+              <w:rPr>
+                <w:rFonts w:ascii="BC Sans" w:hAnsi="BC Sans"/>
+                <w:noProof/>
+                <w:color w:val="595959" w:themeColor="text1" w:themeTint="A6"/>
+                <w:sz w:val="16"/>
+                <w:szCs w:val="16"/>
+              </w:rPr>
+              <w:t xml:space="preserve"> </w:t>
+            </w:r>
+            <w:r>
+              <w:rPr>
+                <w:rFonts w:ascii="BC Sans" w:hAnsi="BC Sans"/>
+                <w:noProof/>
+                <w:color w:val="595959" w:themeColor="text1" w:themeTint="A6"/>
+                <w:sz w:val="16"/>
+                <w:szCs w:val="16"/>
+              </w:rPr>
+              <w:t>p1</w:t>
+            </w:r>
+            <w:r>
+              <w:rPr>
+                <w:rFonts w:ascii="BC Sans" w:hAnsi="BC Sans"/>
+                <w:noProof/>
+                <w:color w:val="595959" w:themeColor="text1" w:themeTint="A6"/>
+                <w:sz w:val="16"/>
+                <w:szCs w:val="16"/>
               </w:rPr>
               <w:t>.project_manager}</w:t>
             </w:r>
@@ -1361,9 +1682,9 @@
         </w:tc>
         <w:tc>
           <w:tcPr>
-            <w:tcW w:w="1156" w:type="pct"/>
+            <w:tcW w:w="1571" w:type="pct"/>
             <w:tcBorders>
-              <w:bottom w:val="single" w:sz="4" w:space="0" w:color="auto"/>
+              <w:bottom w:val="double" w:sz="4" w:space="0" w:color="auto"/>
             </w:tcBorders>
             <w:shd w:val="clear" w:color="auto" w:fill="FFFFFF" w:themeFill="background1"/>
           </w:tcPr>
@@ -1373,17 +1694,17 @@
                 <w:rFonts w:ascii="BC Sans" w:hAnsi="BC Sans"/>
                 <w:noProof/>
                 <w:color w:val="595959" w:themeColor="text1" w:themeTint="A6"/>
-                <w:sz w:val="18"/>
-                <w:szCs w:val="18"/>
-              </w:rPr>
-            </w:pPr>
-            <w:r>
-              <w:rPr>
-                <w:rFonts w:ascii="BC Sans" w:hAnsi="BC Sans"/>
-                <w:noProof/>
-                <w:color w:val="595959" w:themeColor="text1" w:themeTint="A6"/>
-                <w:sz w:val="18"/>
-                <w:szCs w:val="18"/>
+                <w:sz w:val="16"/>
+                <w:szCs w:val="16"/>
+              </w:rPr>
+            </w:pPr>
+            <w:r>
+              <w:rPr>
+                <w:rFonts w:ascii="BC Sans" w:hAnsi="BC Sans"/>
+                <w:noProof/>
+                <w:color w:val="595959" w:themeColor="text1" w:themeTint="A6"/>
+                <w:sz w:val="16"/>
+                <w:szCs w:val="16"/>
               </w:rPr>
               <w:t>{</w:t>
             </w:r>
@@ -1392,18 +1713,38 @@
                 <w:rFonts w:ascii="BC Sans" w:hAnsi="BC Sans"/>
                 <w:noProof/>
                 <w:color w:val="595959" w:themeColor="text1" w:themeTint="A6"/>
-                <w:sz w:val="18"/>
-                <w:szCs w:val="18"/>
-              </w:rPr>
-              <w:t>$rows</w:t>
-            </w:r>
-            <w:r>
-              <w:rPr>
-                <w:rFonts w:ascii="BC Sans" w:hAnsi="BC Sans"/>
-                <w:noProof/>
-                <w:color w:val="595959" w:themeColor="text1" w:themeTint="A6"/>
-                <w:sz w:val="18"/>
-                <w:szCs w:val="18"/>
+                <w:sz w:val="16"/>
+                <w:szCs w:val="16"/>
+              </w:rPr>
+              <w:t>$</w:t>
+            </w:r>
+            <w:r>
+              <w:rPr>
+                <w:rFonts w:ascii="BC Sans" w:hAnsi="BC Sans"/>
+                <w:noProof/>
+                <w:color w:val="595959" w:themeColor="text1" w:themeTint="A6"/>
+                <w:sz w:val="16"/>
+                <w:szCs w:val="16"/>
+              </w:rPr>
+              <w:t xml:space="preserve"> </w:t>
+            </w:r>
+            <w:r>
+              <w:rPr>
+                <w:rFonts w:ascii="BC Sans" w:hAnsi="BC Sans"/>
+                <w:noProof/>
+                <w:color w:val="595959" w:themeColor="text1" w:themeTint="A6"/>
+                <w:sz w:val="16"/>
+                <w:szCs w:val="16"/>
+              </w:rPr>
+              <w:t>p1</w:t>
+            </w:r>
+            <w:r>
+              <w:rPr>
+                <w:rFonts w:ascii="BC Sans" w:hAnsi="BC Sans"/>
+                <w:noProof/>
+                <w:color w:val="595959" w:themeColor="text1" w:themeTint="A6"/>
+                <w:sz w:val="16"/>
+                <w:szCs w:val="16"/>
               </w:rPr>
               <w:t>.description}</w:t>
             </w:r>
@@ -1411,29 +1752,31 @@
         </w:tc>
         <w:tc>
           <w:tcPr>
-            <w:tcW w:w="555" w:type="pct"/>
+            <w:tcW w:w="510" w:type="pct"/>
             <w:tcBorders>
-              <w:bottom w:val="single" w:sz="4" w:space="0" w:color="auto"/>
+              <w:bottom w:val="double" w:sz="4" w:space="0" w:color="auto"/>
             </w:tcBorders>
             <w:shd w:val="clear" w:color="auto" w:fill="FFFFFF" w:themeFill="background1"/>
-          </w:tcPr>
-          <w:p>
-            <w:pPr>
-              <w:rPr>
-                <w:rFonts w:ascii="BC Sans" w:hAnsi="BC Sans"/>
-                <w:noProof/>
-                <w:color w:val="595959" w:themeColor="text1" w:themeTint="A6"/>
-                <w:sz w:val="18"/>
-                <w:szCs w:val="18"/>
-              </w:rPr>
-            </w:pPr>
-            <w:r>
-              <w:rPr>
-                <w:rFonts w:ascii="BC Sans" w:hAnsi="BC Sans"/>
-                <w:noProof/>
-                <w:color w:val="595959" w:themeColor="text1" w:themeTint="A6"/>
-                <w:sz w:val="18"/>
-                <w:szCs w:val="18"/>
+            <w:vAlign w:val="center"/>
+          </w:tcPr>
+          <w:p>
+            <w:pPr>
+              <w:jc w:val="center"/>
+              <w:rPr>
+                <w:rFonts w:ascii="BC Sans" w:hAnsi="BC Sans"/>
+                <w:noProof/>
+                <w:color w:val="595959" w:themeColor="text1" w:themeTint="A6"/>
+                <w:sz w:val="16"/>
+                <w:szCs w:val="16"/>
+              </w:rPr>
+            </w:pPr>
+            <w:r>
+              <w:rPr>
+                <w:rFonts w:ascii="BC Sans" w:hAnsi="BC Sans"/>
+                <w:noProof/>
+                <w:color w:val="595959" w:themeColor="text1" w:themeTint="A6"/>
+                <w:sz w:val="16"/>
+                <w:szCs w:val="16"/>
               </w:rPr>
               <w:t>{</w:t>
             </w:r>
@@ -1442,18 +1785,28 @@
                 <w:rFonts w:ascii="BC Sans" w:hAnsi="BC Sans"/>
                 <w:noProof/>
                 <w:color w:val="595959" w:themeColor="text1" w:themeTint="A6"/>
-                <w:sz w:val="18"/>
-                <w:szCs w:val="18"/>
-              </w:rPr>
-              <w:t>$rows</w:t>
-            </w:r>
-            <w:r>
-              <w:rPr>
-                <w:rFonts w:ascii="BC Sans" w:hAnsi="BC Sans"/>
-                <w:noProof/>
-                <w:color w:val="595959" w:themeColor="text1" w:themeTint="A6"/>
-                <w:sz w:val="18"/>
-                <w:szCs w:val="18"/>
+                <w:sz w:val="16"/>
+                <w:szCs w:val="16"/>
+              </w:rPr>
+              <w:t>$</w:t>
+            </w:r>
+            <w:r>
+              <w:rPr>
+                <w:rFonts w:ascii="BC Sans" w:hAnsi="BC Sans"/>
+                <w:noProof/>
+                <w:color w:val="595959" w:themeColor="text1" w:themeTint="A6"/>
+                <w:sz w:val="16"/>
+                <w:szCs w:val="16"/>
+              </w:rPr>
+              <w:t>p1</w:t>
+            </w:r>
+            <w:r>
+              <w:rPr>
+                <w:rFonts w:ascii="BC Sans" w:hAnsi="BC Sans"/>
+                <w:noProof/>
+                <w:color w:val="595959" w:themeColor="text1" w:themeTint="A6"/>
+                <w:sz w:val="16"/>
+                <w:szCs w:val="16"/>
               </w:rPr>
               <w:t>.</w:t>
             </w:r>
@@ -1462,8 +1815,8 @@
                 <w:rFonts w:ascii="BC Sans" w:hAnsi="BC Sans"/>
                 <w:noProof/>
                 <w:color w:val="595959" w:themeColor="text1" w:themeTint="A6"/>
-                <w:sz w:val="18"/>
-                <w:szCs w:val="18"/>
+                <w:sz w:val="16"/>
+                <w:szCs w:val="16"/>
               </w:rPr>
               <w:t>initiation_date</w:t>
             </w:r>
@@ -1472,8 +1825,8 @@
                 <w:rFonts w:ascii="BC Sans" w:hAnsi="BC Sans"/>
                 <w:noProof/>
                 <w:color w:val="595959" w:themeColor="text1" w:themeTint="A6"/>
-                <w:sz w:val="18"/>
-                <w:szCs w:val="18"/>
+                <w:sz w:val="16"/>
+                <w:szCs w:val="16"/>
               </w:rPr>
               <w:t>}</w:t>
             </w:r>
@@ -1483,27 +1836,29 @@
           <w:tcPr>
             <w:tcW w:w="508" w:type="pct"/>
             <w:tcBorders>
-              <w:bottom w:val="single" w:sz="4" w:space="0" w:color="auto"/>
+              <w:bottom w:val="double" w:sz="4" w:space="0" w:color="auto"/>
             </w:tcBorders>
             <w:shd w:val="clear" w:color="auto" w:fill="FFFFFF" w:themeFill="background1"/>
-          </w:tcPr>
-          <w:p>
-            <w:pPr>
-              <w:rPr>
-                <w:rFonts w:ascii="BC Sans" w:hAnsi="BC Sans"/>
-                <w:noProof/>
-                <w:color w:val="595959" w:themeColor="text1" w:themeTint="A6"/>
-                <w:sz w:val="18"/>
-                <w:szCs w:val="18"/>
-              </w:rPr>
-            </w:pPr>
-            <w:r>
-              <w:rPr>
-                <w:rFonts w:ascii="BC Sans" w:hAnsi="BC Sans"/>
-                <w:noProof/>
-                <w:color w:val="595959" w:themeColor="text1" w:themeTint="A6"/>
-                <w:sz w:val="18"/>
-                <w:szCs w:val="18"/>
+            <w:vAlign w:val="center"/>
+          </w:tcPr>
+          <w:p>
+            <w:pPr>
+              <w:jc w:val="center"/>
+              <w:rPr>
+                <w:rFonts w:ascii="BC Sans" w:hAnsi="BC Sans"/>
+                <w:noProof/>
+                <w:color w:val="595959" w:themeColor="text1" w:themeTint="A6"/>
+                <w:sz w:val="16"/>
+                <w:szCs w:val="16"/>
+              </w:rPr>
+            </w:pPr>
+            <w:r>
+              <w:rPr>
+                <w:rFonts w:ascii="BC Sans" w:hAnsi="BC Sans"/>
+                <w:noProof/>
+                <w:color w:val="595959" w:themeColor="text1" w:themeTint="A6"/>
+                <w:sz w:val="16"/>
+                <w:szCs w:val="16"/>
               </w:rPr>
               <w:t>{</w:t>
             </w:r>
@@ -1512,28 +1867,18 @@
                 <w:rFonts w:ascii="BC Sans" w:hAnsi="BC Sans"/>
                 <w:noProof/>
                 <w:color w:val="595959" w:themeColor="text1" w:themeTint="A6"/>
-                <w:sz w:val="18"/>
-                <w:szCs w:val="18"/>
-              </w:rPr>
-              <w:t>$rows</w:t>
-            </w:r>
-            <w:r>
-              <w:rPr>
-                <w:rFonts w:ascii="BC Sans" w:hAnsi="BC Sans"/>
-                <w:noProof/>
-                <w:color w:val="595959" w:themeColor="text1" w:themeTint="A6"/>
-                <w:sz w:val="18"/>
-                <w:szCs w:val="18"/>
-              </w:rPr>
-              <w:t>.</w:t>
-            </w:r>
-            <w:r>
-              <w:rPr>
-                <w:rFonts w:ascii="BC Sans" w:hAnsi="BC Sans"/>
-                <w:noProof/>
-                <w:color w:val="595959" w:themeColor="text1" w:themeTint="A6"/>
-                <w:sz w:val="18"/>
-                <w:szCs w:val="18"/>
+                <w:sz w:val="16"/>
+                <w:szCs w:val="16"/>
+              </w:rPr>
+              <w:t>$</w:t>
+            </w:r>
+            <w:r>
+              <w:rPr>
+                <w:rFonts w:ascii="BC Sans" w:hAnsi="BC Sans"/>
+                <w:noProof/>
+                <w:color w:val="595959" w:themeColor="text1" w:themeTint="A6"/>
+                <w:sz w:val="16"/>
+                <w:szCs w:val="16"/>
               </w:rPr>
               <w:t xml:space="preserve"> </w:t>
             </w:r>
@@ -1542,18 +1887,28 @@
                 <w:rFonts w:ascii="BC Sans" w:hAnsi="BC Sans"/>
                 <w:noProof/>
                 <w:color w:val="595959" w:themeColor="text1" w:themeTint="A6"/>
-                <w:sz w:val="18"/>
-                <w:szCs w:val="18"/>
-              </w:rPr>
-              <w:t>start_date</w:t>
-            </w:r>
-            <w:r>
-              <w:rPr>
-                <w:rFonts w:ascii="BC Sans" w:hAnsi="BC Sans"/>
-                <w:noProof/>
-                <w:color w:val="595959" w:themeColor="text1" w:themeTint="A6"/>
-                <w:sz w:val="18"/>
-                <w:szCs w:val="18"/>
+                <w:sz w:val="16"/>
+                <w:szCs w:val="16"/>
+              </w:rPr>
+              <w:t>p1</w:t>
+            </w:r>
+            <w:r>
+              <w:rPr>
+                <w:rFonts w:ascii="BC Sans" w:hAnsi="BC Sans"/>
+                <w:noProof/>
+                <w:color w:val="595959" w:themeColor="text1" w:themeTint="A6"/>
+                <w:sz w:val="16"/>
+                <w:szCs w:val="16"/>
+              </w:rPr>
+              <w:t>.start_date</w:t>
+            </w:r>
+            <w:r>
+              <w:rPr>
+                <w:rFonts w:ascii="BC Sans" w:hAnsi="BC Sans"/>
+                <w:noProof/>
+                <w:color w:val="595959" w:themeColor="text1" w:themeTint="A6"/>
+                <w:sz w:val="16"/>
+                <w:szCs w:val="16"/>
               </w:rPr>
               <w:t>}</w:t>
             </w:r>
@@ -1561,29 +1916,31 @@
         </w:tc>
         <w:tc>
           <w:tcPr>
-            <w:tcW w:w="601" w:type="pct"/>
+            <w:tcW w:w="371" w:type="pct"/>
             <w:tcBorders>
-              <w:bottom w:val="single" w:sz="4" w:space="0" w:color="auto"/>
+              <w:bottom w:val="double" w:sz="4" w:space="0" w:color="auto"/>
             </w:tcBorders>
             <w:shd w:val="clear" w:color="auto" w:fill="FFFFFF" w:themeFill="background1"/>
-          </w:tcPr>
-          <w:p>
-            <w:pPr>
-              <w:rPr>
-                <w:rFonts w:ascii="BC Sans" w:hAnsi="BC Sans"/>
-                <w:noProof/>
-                <w:color w:val="595959" w:themeColor="text1" w:themeTint="A6"/>
-                <w:sz w:val="18"/>
-                <w:szCs w:val="18"/>
-              </w:rPr>
-            </w:pPr>
-            <w:r>
-              <w:rPr>
-                <w:rFonts w:ascii="BC Sans" w:hAnsi="BC Sans"/>
-                <w:noProof/>
-                <w:color w:val="595959" w:themeColor="text1" w:themeTint="A6"/>
-                <w:sz w:val="18"/>
-                <w:szCs w:val="18"/>
+            <w:vAlign w:val="center"/>
+          </w:tcPr>
+          <w:p>
+            <w:pPr>
+              <w:jc w:val="center"/>
+              <w:rPr>
+                <w:rFonts w:ascii="BC Sans" w:hAnsi="BC Sans"/>
+                <w:noProof/>
+                <w:color w:val="595959" w:themeColor="text1" w:themeTint="A6"/>
+                <w:sz w:val="16"/>
+                <w:szCs w:val="16"/>
+              </w:rPr>
+            </w:pPr>
+            <w:r>
+              <w:rPr>
+                <w:rFonts w:ascii="BC Sans" w:hAnsi="BC Sans"/>
+                <w:noProof/>
+                <w:color w:val="595959" w:themeColor="text1" w:themeTint="A6"/>
+                <w:sz w:val="16"/>
+                <w:szCs w:val="16"/>
               </w:rPr>
               <w:t>{</w:t>
             </w:r>
@@ -1592,18 +1949,38 @@
                 <w:rFonts w:ascii="BC Sans" w:hAnsi="BC Sans"/>
                 <w:noProof/>
                 <w:color w:val="595959" w:themeColor="text1" w:themeTint="A6"/>
-                <w:sz w:val="18"/>
-                <w:szCs w:val="18"/>
-              </w:rPr>
-              <w:t>$rows</w:t>
-            </w:r>
-            <w:r>
-              <w:rPr>
-                <w:rFonts w:ascii="BC Sans" w:hAnsi="BC Sans"/>
-                <w:noProof/>
-                <w:color w:val="595959" w:themeColor="text1" w:themeTint="A6"/>
-                <w:sz w:val="18"/>
-                <w:szCs w:val="18"/>
+                <w:sz w:val="16"/>
+                <w:szCs w:val="16"/>
+              </w:rPr>
+              <w:t>$</w:t>
+            </w:r>
+            <w:r>
+              <w:rPr>
+                <w:rFonts w:ascii="BC Sans" w:hAnsi="BC Sans"/>
+                <w:noProof/>
+                <w:color w:val="595959" w:themeColor="text1" w:themeTint="A6"/>
+                <w:sz w:val="16"/>
+                <w:szCs w:val="16"/>
+              </w:rPr>
+              <w:t xml:space="preserve"> </w:t>
+            </w:r>
+            <w:r>
+              <w:rPr>
+                <w:rFonts w:ascii="BC Sans" w:hAnsi="BC Sans"/>
+                <w:noProof/>
+                <w:color w:val="595959" w:themeColor="text1" w:themeTint="A6"/>
+                <w:sz w:val="16"/>
+                <w:szCs w:val="16"/>
+              </w:rPr>
+              <w:t>p1</w:t>
+            </w:r>
+            <w:r>
+              <w:rPr>
+                <w:rFonts w:ascii="BC Sans" w:hAnsi="BC Sans"/>
+                <w:noProof/>
+                <w:color w:val="595959" w:themeColor="text1" w:themeTint="A6"/>
+                <w:sz w:val="16"/>
+                <w:szCs w:val="16"/>
               </w:rPr>
               <w:t>.</w:t>
             </w:r>
@@ -1612,8 +1989,8 @@
                 <w:rFonts w:ascii="BC Sans" w:hAnsi="BC Sans"/>
                 <w:noProof/>
                 <w:color w:val="595959" w:themeColor="text1" w:themeTint="A6"/>
-                <w:sz w:val="18"/>
-                <w:szCs w:val="18"/>
+                <w:sz w:val="16"/>
+                <w:szCs w:val="16"/>
               </w:rPr>
               <w:t>end_date}</w:t>
             </w:r>
@@ -1621,29 +1998,31 @@
         </w:tc>
         <w:tc>
           <w:tcPr>
-            <w:tcW w:w="601" w:type="pct"/>
+            <w:tcW w:w="508" w:type="pct"/>
             <w:tcBorders>
-              <w:bottom w:val="single" w:sz="4" w:space="0" w:color="auto"/>
+              <w:bottom w:val="double" w:sz="4" w:space="0" w:color="auto"/>
             </w:tcBorders>
             <w:shd w:val="clear" w:color="auto" w:fill="FFFFFF" w:themeFill="background1"/>
-          </w:tcPr>
-          <w:p>
-            <w:pPr>
-              <w:rPr>
-                <w:rFonts w:ascii="BC Sans" w:hAnsi="BC Sans"/>
-                <w:noProof/>
-                <w:color w:val="595959" w:themeColor="text1" w:themeTint="A6"/>
-                <w:sz w:val="18"/>
-                <w:szCs w:val="18"/>
-              </w:rPr>
-            </w:pPr>
-            <w:r>
-              <w:rPr>
-                <w:rFonts w:ascii="BC Sans" w:hAnsi="BC Sans"/>
-                <w:noProof/>
-                <w:color w:val="595959" w:themeColor="text1" w:themeTint="A6"/>
-                <w:sz w:val="18"/>
-                <w:szCs w:val="18"/>
+            <w:vAlign w:val="center"/>
+          </w:tcPr>
+          <w:p>
+            <w:pPr>
+              <w:jc w:val="center"/>
+              <w:rPr>
+                <w:rFonts w:ascii="BC Sans" w:hAnsi="BC Sans"/>
+                <w:noProof/>
+                <w:color w:val="595959" w:themeColor="text1" w:themeTint="A6"/>
+                <w:sz w:val="16"/>
+                <w:szCs w:val="16"/>
+              </w:rPr>
+            </w:pPr>
+            <w:r>
+              <w:rPr>
+                <w:rFonts w:ascii="BC Sans" w:hAnsi="BC Sans"/>
+                <w:noProof/>
+                <w:color w:val="595959" w:themeColor="text1" w:themeTint="A6"/>
+                <w:sz w:val="16"/>
+                <w:szCs w:val="16"/>
               </w:rPr>
               <w:t>{</w:t>
             </w:r>
@@ -1652,18 +2031,28 @@
                 <w:rFonts w:ascii="BC Sans" w:hAnsi="BC Sans"/>
                 <w:noProof/>
                 <w:color w:val="595959" w:themeColor="text1" w:themeTint="A6"/>
-                <w:sz w:val="18"/>
-                <w:szCs w:val="18"/>
-              </w:rPr>
-              <w:t>$rows</w:t>
-            </w:r>
-            <w:r>
-              <w:rPr>
-                <w:rFonts w:ascii="BC Sans" w:hAnsi="BC Sans"/>
-                <w:noProof/>
-                <w:color w:val="595959" w:themeColor="text1" w:themeTint="A6"/>
-                <w:sz w:val="18"/>
-                <w:szCs w:val="18"/>
+                <w:sz w:val="16"/>
+                <w:szCs w:val="16"/>
+              </w:rPr>
+              <w:t>$</w:t>
+            </w:r>
+            <w:r>
+              <w:rPr>
+                <w:rFonts w:ascii="BC Sans" w:hAnsi="BC Sans"/>
+                <w:noProof/>
+                <w:color w:val="595959" w:themeColor="text1" w:themeTint="A6"/>
+                <w:sz w:val="16"/>
+                <w:szCs w:val="16"/>
+              </w:rPr>
+              <w:t>p1</w:t>
+            </w:r>
+            <w:r>
+              <w:rPr>
+                <w:rFonts w:ascii="BC Sans" w:hAnsi="BC Sans"/>
+                <w:noProof/>
+                <w:color w:val="595959" w:themeColor="text1" w:themeTint="A6"/>
+                <w:sz w:val="16"/>
+                <w:szCs w:val="16"/>
               </w:rPr>
               <w:t>.planned_budget}</w:t>
             </w:r>
@@ -1671,29 +2060,31 @@
         </w:tc>
         <w:tc>
           <w:tcPr>
-            <w:tcW w:w="423" w:type="pct"/>
+            <w:tcW w:w="375" w:type="pct"/>
             <w:tcBorders>
-              <w:bottom w:val="single" w:sz="4" w:space="0" w:color="auto"/>
+              <w:bottom w:val="double" w:sz="4" w:space="0" w:color="auto"/>
             </w:tcBorders>
             <w:shd w:val="clear" w:color="auto" w:fill="FFFFFF" w:themeFill="background1"/>
-          </w:tcPr>
-          <w:p>
-            <w:pPr>
-              <w:rPr>
-                <w:rFonts w:ascii="BC Sans" w:hAnsi="BC Sans"/>
-                <w:noProof/>
-                <w:color w:val="595959" w:themeColor="text1" w:themeTint="A6"/>
-                <w:sz w:val="18"/>
-                <w:szCs w:val="18"/>
-              </w:rPr>
-            </w:pPr>
-            <w:r>
-              <w:rPr>
-                <w:rFonts w:ascii="BC Sans" w:hAnsi="BC Sans"/>
-                <w:noProof/>
-                <w:color w:val="595959" w:themeColor="text1" w:themeTint="A6"/>
-                <w:sz w:val="18"/>
-                <w:szCs w:val="18"/>
+            <w:vAlign w:val="center"/>
+          </w:tcPr>
+          <w:p>
+            <w:pPr>
+              <w:jc w:val="center"/>
+              <w:rPr>
+                <w:rFonts w:ascii="BC Sans" w:hAnsi="BC Sans"/>
+                <w:noProof/>
+                <w:color w:val="595959" w:themeColor="text1" w:themeTint="A6"/>
+                <w:sz w:val="16"/>
+                <w:szCs w:val="16"/>
+              </w:rPr>
+            </w:pPr>
+            <w:r>
+              <w:rPr>
+                <w:rFonts w:ascii="BC Sans" w:hAnsi="BC Sans"/>
+                <w:noProof/>
+                <w:color w:val="595959" w:themeColor="text1" w:themeTint="A6"/>
+                <w:sz w:val="16"/>
+                <w:szCs w:val="16"/>
               </w:rPr>
               <w:t>{</w:t>
             </w:r>
@@ -1702,18 +2093,28 @@
                 <w:rFonts w:ascii="BC Sans" w:hAnsi="BC Sans"/>
                 <w:noProof/>
                 <w:color w:val="595959" w:themeColor="text1" w:themeTint="A6"/>
-                <w:sz w:val="18"/>
-                <w:szCs w:val="18"/>
-              </w:rPr>
-              <w:t>$rows</w:t>
-            </w:r>
-            <w:r>
-              <w:rPr>
-                <w:rFonts w:ascii="BC Sans" w:hAnsi="BC Sans"/>
-                <w:noProof/>
-                <w:color w:val="595959" w:themeColor="text1" w:themeTint="A6"/>
-                <w:sz w:val="18"/>
-                <w:szCs w:val="18"/>
+                <w:sz w:val="16"/>
+                <w:szCs w:val="16"/>
+              </w:rPr>
+              <w:t>$</w:t>
+            </w:r>
+            <w:r>
+              <w:rPr>
+                <w:rFonts w:ascii="BC Sans" w:hAnsi="BC Sans"/>
+                <w:noProof/>
+                <w:color w:val="595959" w:themeColor="text1" w:themeTint="A6"/>
+                <w:sz w:val="16"/>
+                <w:szCs w:val="16"/>
+              </w:rPr>
+              <w:t>p1</w:t>
+            </w:r>
+            <w:r>
+              <w:rPr>
+                <w:rFonts w:ascii="BC Sans" w:hAnsi="BC Sans"/>
+                <w:noProof/>
+                <w:color w:val="595959" w:themeColor="text1" w:themeTint="A6"/>
+                <w:sz w:val="16"/>
+                <w:szCs w:val="16"/>
               </w:rPr>
               <w:t>.ministry}</w:t>
             </w:r>
@@ -1729,18 +2130,61 @@
             <w:tcW w:w="5000" w:type="pct"/>
             <w:gridSpan w:val="10"/>
             <w:tcBorders>
-              <w:top w:val="single" w:sz="4" w:space="0" w:color="auto"/>
+              <w:top w:val="double" w:sz="4" w:space="0" w:color="auto"/>
+              <w:bottom w:val="single" w:sz="2" w:space="0" w:color="auto"/>
             </w:tcBorders>
             <w:shd w:val="clear" w:color="auto" w:fill="F1F1F1"/>
+            <w:vAlign w:val="center"/>
           </w:tcPr>
           <w:p>
             <w:pPr>
               <w:spacing w:before="20"/>
               <w:ind w:left="16"/>
-              <w:rPr>
-                <w:rFonts w:ascii="BC Sans" w:hAnsi="BC Sans"/>
-              </w:rPr>
-            </w:pPr>
+              <w:jc w:val="right"/>
+              <w:rPr>
+                <w:rFonts w:ascii="BC Sans" w:hAnsi="BC Sans"/>
+              </w:rPr>
+            </w:pPr>
+            <w:r>
+              <w:rPr>
+                <w:rFonts w:ascii="BC Sans" w:hAnsi="BC Sans"/>
+              </w:rPr>
+              <w:t>{$</w:t>
+            </w:r>
+            <w:proofErr w:type="spellStart"/>
+            <w:r>
+              <w:rPr>
+                <w:rFonts w:ascii="BC Sans" w:hAnsi="BC Sans"/>
+              </w:rPr>
+              <w:t>row.portfolio_name</w:t>
+            </w:r>
+            <w:proofErr w:type="spellEnd"/>
+            <w:r>
+              <w:rPr>
+                <w:rFonts w:ascii="BC Sans" w:hAnsi="BC Sans"/>
+              </w:rPr>
+              <w:t xml:space="preserve">} </w:t>
+            </w:r>
+            <w:r>
+              <w:rPr>
+                <w:rFonts w:ascii="BC Sans" w:hAnsi="BC Sans"/>
+              </w:rPr>
+              <w:t>Total: {$</w:t>
+            </w:r>
+            <w:proofErr w:type="spellStart"/>
+            <w:r>
+              <w:rPr>
+                <w:rFonts w:ascii="BC Sans" w:hAnsi="BC Sans"/>
+              </w:rPr>
+              <w:t>subtotals.total</w:t>
+            </w:r>
+            <w:proofErr w:type="spellEnd"/>
+            <w:r>
+              <w:rPr>
+                <w:rFonts w:ascii="BC Sans" w:hAnsi="BC Sans"/>
+              </w:rPr>
+              <w:t>}</w:t>
+            </w:r>
           </w:p>
         </w:tc>
       </w:tr>
@@ -1753,9 +2197,11 @@
             <w:tcW w:w="5000" w:type="pct"/>
             <w:gridSpan w:val="10"/>
             <w:tcBorders>
-              <w:top w:val="single" w:sz="4" w:space="0" w:color="auto"/>
+              <w:top w:val="single" w:sz="2" w:space="0" w:color="auto"/>
+              <w:bottom w:val="double" w:sz="4" w:space="0" w:color="auto"/>
             </w:tcBorders>
             <w:shd w:val="clear" w:color="auto" w:fill="D5DCE4" w:themeFill="text2" w:themeFillTint="33"/>
+            <w:vAlign w:val="center"/>
           </w:tcPr>
           <w:p>
             <w:pPr>
@@ -1833,6 +2279,53 @@
                 <w:szCs w:val="28"/>
               </w:rPr>
               <w:t>}</w:t>
+            </w:r>
+          </w:p>
+        </w:tc>
+      </w:tr>
+      <w:tr>
+        <w:trPr>
+          <w:trHeight w:val="460"/>
+        </w:trPr>
+        <w:tc>
+          <w:tcPr>
+            <w:tcW w:w="5000" w:type="pct"/>
+            <w:gridSpan w:val="10"/>
+            <w:tcBorders>
+              <w:top w:val="double" w:sz="4" w:space="0" w:color="auto"/>
+              <w:bottom w:val="single" w:sz="12" w:space="0" w:color="auto"/>
+            </w:tcBorders>
+            <w:shd w:val="clear" w:color="auto" w:fill="D5DCE4"/>
+            <w:vAlign w:val="center"/>
+          </w:tcPr>
+          <w:p>
+            <w:pPr>
+              <w:spacing w:before="20"/>
+              <w:ind w:left="16"/>
+              <w:jc w:val="right"/>
+              <w:rPr>
+                <w:rFonts w:ascii="BC Sans" w:hAnsi="BC Sans"/>
+              </w:rPr>
+            </w:pPr>
+            <w:r>
+              <w:rPr>
+                <w:rFonts w:ascii="BC Sans" w:hAnsi="BC Sans"/>
+              </w:rPr>
+              <w:t>Report Total: {$</w:t>
+            </w:r>
+            <w:proofErr w:type="spellStart"/>
+            <w:r>
+              <w:rPr>
+                <w:rFonts w:ascii="BC Sans" w:hAnsi="BC Sans"/>
+              </w:rPr>
+              <w:t>grandTotals.total</w:t>
+            </w:r>
+            <w:proofErr w:type="spellEnd"/>
+            <w:r>
+              <w:rPr>
+                <w:rFonts w:ascii="BC Sans" w:hAnsi="BC Sans"/>
+              </w:rPr>
+              <w:t xml:space="preserve">} </w:t>
             </w:r>
           </w:p>
         </w:tc>
@@ -1847,19 +2340,19 @@
     </w:p>
     <w:tbl>
       <w:tblPr>
-        <w:tblW w:w="5180" w:type="dxa"/>
+        <w:tblW w:w="0" w:type="auto"/>
         <w:tblLook w:val="04A0" w:firstRow="1" w:lastRow="0" w:firstColumn="1" w:lastColumn="0" w:noHBand="0" w:noVBand="1"/>
       </w:tblPr>
       <w:tblGrid>
-        <w:gridCol w:w="5180"/>
+        <w:gridCol w:w="12071"/>
       </w:tblGrid>
       <w:tr>
         <w:trPr>
-          <w:trHeight w:val="380"/>
+          <w:trHeight w:val="263"/>
         </w:trPr>
         <w:tc>
           <w:tcPr>
-            <w:tcW w:w="5180" w:type="dxa"/>
+            <w:tcW w:w="12071" w:type="dxa"/>
             <w:tcBorders>
               <w:top w:val="nil"/>
               <w:left w:val="nil"/>
@@ -1868,7 +2361,7 @@
             </w:tcBorders>
             <w:shd w:val="clear" w:color="auto" w:fill="auto"/>
             <w:noWrap/>
-            <w:vAlign w:val="bottom"/>
+            <w:vAlign w:val="center"/>
             <w:hideMark/>
           </w:tcPr>
           <w:p>
@@ -1879,8 +2372,8 @@
               <w:rPr>
                 <w:rFonts w:ascii="BCSans-Regular" w:eastAsia="Times New Roman" w:hAnsi="BCSans-Regular"/>
                 <w:color w:val="000000"/>
-                <w:sz w:val="18"/>
-                <w:szCs w:val="18"/>
+                <w:sz w:val="15"/>
+                <w:szCs w:val="15"/>
                 <w:lang w:val="en-CA" w:bidi="ar-SA"/>
               </w:rPr>
             </w:pPr>
@@ -1888,8 +2381,8 @@
               <w:rPr>
                 <w:rFonts w:ascii="BCSans-Regular" w:eastAsia="Times New Roman" w:hAnsi="BCSans-Regular"/>
                 <w:color w:val="000000"/>
-                <w:sz w:val="18"/>
-                <w:szCs w:val="18"/>
+                <w:sz w:val="15"/>
+                <w:szCs w:val="15"/>
                 <w:lang w:val="en-CA" w:bidi="ar-SA"/>
               </w:rPr>
               <w:t>{#row=d.report[i]}</w:t>
@@ -1899,11 +2392,11 @@
       </w:tr>
       <w:tr>
         <w:trPr>
-          <w:trHeight w:val="380"/>
+          <w:trHeight w:val="263"/>
         </w:trPr>
         <w:tc>
           <w:tcPr>
-            <w:tcW w:w="5180" w:type="dxa"/>
+            <w:tcW w:w="12071" w:type="dxa"/>
             <w:tcBorders>
               <w:top w:val="nil"/>
               <w:left w:val="nil"/>
@@ -1912,7 +2405,7 @@
             </w:tcBorders>
             <w:shd w:val="clear" w:color="auto" w:fill="auto"/>
             <w:noWrap/>
-            <w:vAlign w:val="bottom"/>
+            <w:vAlign w:val="center"/>
             <w:hideMark/>
           </w:tcPr>
           <w:p>
@@ -1923,8 +2416,8 @@
               <w:rPr>
                 <w:rFonts w:ascii="BCSans-Regular" w:eastAsia="Times New Roman" w:hAnsi="BCSans-Regular"/>
                 <w:color w:val="000000"/>
-                <w:sz w:val="18"/>
-                <w:szCs w:val="18"/>
+                <w:sz w:val="15"/>
+                <w:szCs w:val="15"/>
                 <w:lang w:val="en-CA" w:bidi="ar-SA"/>
               </w:rPr>
             </w:pPr>
@@ -1932,8 +2425,8 @@
               <w:rPr>
                 <w:rFonts w:ascii="BCSans-Regular" w:eastAsia="Times New Roman" w:hAnsi="BCSans-Regular"/>
                 <w:color w:val="000000"/>
-                <w:sz w:val="18"/>
-                <w:szCs w:val="18"/>
+                <w:sz w:val="15"/>
+                <w:szCs w:val="15"/>
                 <w:lang w:val="en-CA" w:bidi="ar-SA"/>
               </w:rPr>
               <w:t>{#rows=d.report[i+1]}</w:t>
@@ -1943,11 +2436,11 @@
       </w:tr>
       <w:tr>
         <w:trPr>
-          <w:trHeight w:val="380"/>
+          <w:trHeight w:val="263"/>
         </w:trPr>
         <w:tc>
           <w:tcPr>
-            <w:tcW w:w="5180" w:type="dxa"/>
+            <w:tcW w:w="12071" w:type="dxa"/>
             <w:tcBorders>
               <w:top w:val="nil"/>
               <w:left w:val="nil"/>
@@ -1956,7 +2449,7 @@
             </w:tcBorders>
             <w:shd w:val="clear" w:color="auto" w:fill="auto"/>
             <w:noWrap/>
-            <w:vAlign w:val="bottom"/>
+            <w:vAlign w:val="center"/>
             <w:hideMark/>
           </w:tcPr>
           <w:p>
@@ -1967,8 +2460,8 @@
               <w:rPr>
                 <w:rFonts w:ascii="BCSans-Regular" w:eastAsia="Times New Roman" w:hAnsi="BCSans-Regular"/>
                 <w:color w:val="000000"/>
-                <w:sz w:val="18"/>
-                <w:szCs w:val="18"/>
+                <w:sz w:val="15"/>
+                <w:szCs w:val="15"/>
                 <w:lang w:val="en-CA" w:bidi="ar-SA"/>
               </w:rPr>
             </w:pPr>
@@ -1977,11 +2470,11 @@
       </w:tr>
       <w:tr>
         <w:trPr>
-          <w:trHeight w:val="380"/>
+          <w:trHeight w:val="263"/>
         </w:trPr>
         <w:tc>
           <w:tcPr>
-            <w:tcW w:w="5180" w:type="dxa"/>
+            <w:tcW w:w="12071" w:type="dxa"/>
             <w:tcBorders>
               <w:top w:val="nil"/>
               <w:left w:val="nil"/>
@@ -1990,7 +2483,7 @@
             </w:tcBorders>
             <w:shd w:val="clear" w:color="auto" w:fill="auto"/>
             <w:noWrap/>
-            <w:vAlign w:val="bottom"/>
+            <w:vAlign w:val="center"/>
             <w:hideMark/>
           </w:tcPr>
           <w:p>
@@ -2001,8 +2494,8 @@
               <w:rPr>
                 <w:rFonts w:ascii="BCSans-Regular" w:eastAsia="Times New Roman" w:hAnsi="BCSans-Regular"/>
                 <w:color w:val="000000"/>
-                <w:sz w:val="18"/>
-                <w:szCs w:val="18"/>
+                <w:sz w:val="15"/>
+                <w:szCs w:val="15"/>
                 <w:lang w:val="en-CA" w:bidi="ar-SA"/>
               </w:rPr>
             </w:pPr>
@@ -2010,8 +2503,8 @@
               <w:rPr>
                 <w:rFonts w:ascii="BCSans-Regular" w:eastAsia="Times New Roman" w:hAnsi="BCSans-Regular"/>
                 <w:color w:val="000000"/>
-                <w:sz w:val="18"/>
-                <w:szCs w:val="18"/>
+                <w:sz w:val="15"/>
+                <w:szCs w:val="15"/>
                 <w:lang w:val="en-CA" w:bidi="ar-SA"/>
               </w:rPr>
               <w:t>{#p=d.report[i].projects[i]}</w:t>
@@ -2021,11 +2514,11 @@
       </w:tr>
       <w:tr>
         <w:trPr>
-          <w:trHeight w:val="380"/>
+          <w:trHeight w:val="263"/>
         </w:trPr>
         <w:tc>
           <w:tcPr>
-            <w:tcW w:w="5180" w:type="dxa"/>
+            <w:tcW w:w="12071" w:type="dxa"/>
             <w:tcBorders>
               <w:top w:val="nil"/>
               <w:left w:val="nil"/>
@@ -2034,7 +2527,7 @@
             </w:tcBorders>
             <w:shd w:val="clear" w:color="auto" w:fill="auto"/>
             <w:noWrap/>
-            <w:vAlign w:val="bottom"/>
+            <w:vAlign w:val="center"/>
             <w:hideMark/>
           </w:tcPr>
           <w:p>
@@ -2045,8 +2538,8 @@
               <w:rPr>
                 <w:rFonts w:ascii="BCSans-Regular" w:eastAsia="Times New Roman" w:hAnsi="BCSans-Regular"/>
                 <w:color w:val="000000"/>
-                <w:sz w:val="18"/>
-                <w:szCs w:val="18"/>
+                <w:sz w:val="15"/>
+                <w:szCs w:val="15"/>
                 <w:lang w:val="en-CA" w:bidi="ar-SA"/>
               </w:rPr>
             </w:pPr>
@@ -2054,8 +2547,8 @@
               <w:rPr>
                 <w:rFonts w:ascii="BCSans-Regular" w:eastAsia="Times New Roman" w:hAnsi="BCSans-Regular"/>
                 <w:color w:val="000000"/>
-                <w:sz w:val="18"/>
-                <w:szCs w:val="18"/>
+                <w:sz w:val="15"/>
+                <w:szCs w:val="15"/>
                 <w:lang w:val="en-CA" w:bidi="ar-SA"/>
               </w:rPr>
               <w:t>{#p1=d.report[i].projects[i+1]}</w:t>
@@ -2065,11 +2558,11 @@
       </w:tr>
       <w:tr>
         <w:trPr>
-          <w:trHeight w:val="380"/>
+          <w:trHeight w:val="263"/>
         </w:trPr>
         <w:tc>
           <w:tcPr>
-            <w:tcW w:w="5180" w:type="dxa"/>
+            <w:tcW w:w="12071" w:type="dxa"/>
             <w:tcBorders>
               <w:top w:val="nil"/>
               <w:left w:val="nil"/>
@@ -2078,7 +2571,7 @@
             </w:tcBorders>
             <w:shd w:val="clear" w:color="auto" w:fill="auto"/>
             <w:noWrap/>
-            <w:vAlign w:val="bottom"/>
+            <w:vAlign w:val="center"/>
             <w:hideMark/>
           </w:tcPr>
           <w:p>
@@ -2089,8 +2582,8 @@
               <w:rPr>
                 <w:rFonts w:ascii="BCSans-Regular" w:eastAsia="Times New Roman" w:hAnsi="BCSans-Regular"/>
                 <w:color w:val="000000"/>
-                <w:sz w:val="18"/>
-                <w:szCs w:val="18"/>
+                <w:sz w:val="15"/>
+                <w:szCs w:val="15"/>
                 <w:lang w:val="en-CA" w:bidi="ar-SA"/>
               </w:rPr>
             </w:pPr>
@@ -2099,11 +2592,11 @@
       </w:tr>
       <w:tr>
         <w:trPr>
-          <w:trHeight w:val="380"/>
+          <w:trHeight w:val="263"/>
         </w:trPr>
         <w:tc>
           <w:tcPr>
-            <w:tcW w:w="5180" w:type="dxa"/>
+            <w:tcW w:w="12071" w:type="dxa"/>
             <w:tcBorders>
               <w:top w:val="nil"/>
               <w:left w:val="nil"/>
@@ -2112,7 +2605,7 @@
             </w:tcBorders>
             <w:shd w:val="clear" w:color="auto" w:fill="auto"/>
             <w:noWrap/>
-            <w:vAlign w:val="bottom"/>
+            <w:vAlign w:val="center"/>
             <w:hideMark/>
           </w:tcPr>
           <w:p>
@@ -2123,8 +2616,8 @@
               <w:rPr>
                 <w:rFonts w:ascii="BCSans-Regular" w:eastAsia="Times New Roman" w:hAnsi="BCSans-Regular"/>
                 <w:color w:val="000000"/>
-                <w:sz w:val="18"/>
-                <w:szCs w:val="18"/>
+                <w:sz w:val="15"/>
+                <w:szCs w:val="15"/>
                 <w:lang w:val="en-CA" w:bidi="ar-SA"/>
               </w:rPr>
             </w:pPr>
@@ -2132,22 +2625,42 @@
               <w:rPr>
                 <w:rFonts w:ascii="BCSans-Regular" w:eastAsia="Times New Roman" w:hAnsi="BCSans-Regular"/>
                 <w:color w:val="000000"/>
-                <w:sz w:val="18"/>
-                <w:szCs w:val="18"/>
+                <w:sz w:val="15"/>
+                <w:szCs w:val="15"/>
                 <w:lang w:val="en-CA" w:bidi="ar-SA"/>
               </w:rPr>
-              <w:t>{#subtotals=d.report[i].subtotals}</w:t>
+              <w:t>{#subtotals=d.report[i].</w:t>
+            </w:r>
+            <w:r>
+              <w:rPr>
+                <w:rFonts w:ascii="BCSans-Regular" w:eastAsia="Times New Roman" w:hAnsi="BCSans-Regular"/>
+                <w:color w:val="000000"/>
+                <w:sz w:val="15"/>
+                <w:szCs w:val="15"/>
+                <w:lang w:val="en-CA" w:bidi="ar-SA"/>
+              </w:rPr>
+              <w:t>portfolio_totals</w:t>
+            </w:r>
+            <w:r>
+              <w:rPr>
+                <w:rFonts w:ascii="BCSans-Regular" w:eastAsia="Times New Roman" w:hAnsi="BCSans-Regular"/>
+                <w:color w:val="000000"/>
+                <w:sz w:val="15"/>
+                <w:szCs w:val="15"/>
+                <w:lang w:val="en-CA" w:bidi="ar-SA"/>
+              </w:rPr>
+              <w:t>}</w:t>
             </w:r>
           </w:p>
         </w:tc>
       </w:tr>
       <w:tr>
         <w:trPr>
-          <w:trHeight w:val="380"/>
+          <w:trHeight w:val="263"/>
         </w:trPr>
         <w:tc>
           <w:tcPr>
-            <w:tcW w:w="5180" w:type="dxa"/>
+            <w:tcW w:w="12071" w:type="dxa"/>
             <w:tcBorders>
               <w:top w:val="nil"/>
               <w:left w:val="nil"/>
@@ -2156,7 +2669,7 @@
             </w:tcBorders>
             <w:shd w:val="clear" w:color="auto" w:fill="auto"/>
             <w:noWrap/>
-            <w:vAlign w:val="bottom"/>
+            <w:vAlign w:val="center"/>
             <w:hideMark/>
           </w:tcPr>
           <w:p>
@@ -2167,8 +2680,8 @@
               <w:rPr>
                 <w:rFonts w:ascii="BCSans-Regular" w:eastAsia="Times New Roman" w:hAnsi="BCSans-Regular"/>
                 <w:color w:val="000000"/>
-                <w:sz w:val="18"/>
-                <w:szCs w:val="18"/>
+                <w:sz w:val="15"/>
+                <w:szCs w:val="15"/>
                 <w:lang w:val="en-CA" w:bidi="ar-SA"/>
               </w:rPr>
             </w:pPr>
@@ -2176,8 +2689,8 @@
               <w:rPr>
                 <w:rFonts w:ascii="BCSans-Regular" w:eastAsia="Times New Roman" w:hAnsi="BCSans-Regular"/>
                 <w:color w:val="000000"/>
-                <w:sz w:val="18"/>
-                <w:szCs w:val="18"/>
+                <w:sz w:val="15"/>
+                <w:szCs w:val="15"/>
                 <w:lang w:val="en-CA" w:bidi="ar-SA"/>
               </w:rPr>
               <w:t>{#subtotals1=d.report[i].subtotals}</w:t>
@@ -2187,11 +2700,11 @@
       </w:tr>
       <w:tr>
         <w:trPr>
-          <w:trHeight w:val="380"/>
+          <w:trHeight w:val="263"/>
         </w:trPr>
         <w:tc>
           <w:tcPr>
-            <w:tcW w:w="5180" w:type="dxa"/>
+            <w:tcW w:w="12071" w:type="dxa"/>
             <w:tcBorders>
               <w:top w:val="nil"/>
               <w:left w:val="nil"/>
@@ -2200,7 +2713,7 @@
             </w:tcBorders>
             <w:shd w:val="clear" w:color="auto" w:fill="auto"/>
             <w:noWrap/>
-            <w:vAlign w:val="bottom"/>
+            <w:vAlign w:val="center"/>
             <w:hideMark/>
           </w:tcPr>
           <w:p>
@@ -2211,8 +2724,8 @@
               <w:rPr>
                 <w:rFonts w:ascii="BCSans-Regular" w:eastAsia="Times New Roman" w:hAnsi="BCSans-Regular"/>
                 <w:color w:val="000000"/>
-                <w:sz w:val="18"/>
-                <w:szCs w:val="18"/>
+                <w:sz w:val="15"/>
+                <w:szCs w:val="15"/>
                 <w:lang w:val="en-CA" w:bidi="ar-SA"/>
               </w:rPr>
             </w:pPr>
@@ -2221,11 +2734,11 @@
       </w:tr>
       <w:tr>
         <w:trPr>
-          <w:trHeight w:val="380"/>
+          <w:trHeight w:val="263"/>
         </w:trPr>
         <w:tc>
           <w:tcPr>
-            <w:tcW w:w="5180" w:type="dxa"/>
+            <w:tcW w:w="12071" w:type="dxa"/>
             <w:tcBorders>
               <w:top w:val="nil"/>
               <w:left w:val="nil"/>
@@ -2234,7 +2747,7 @@
             </w:tcBorders>
             <w:shd w:val="clear" w:color="auto" w:fill="auto"/>
             <w:noWrap/>
-            <w:vAlign w:val="bottom"/>
+            <w:vAlign w:val="center"/>
             <w:hideMark/>
           </w:tcPr>
           <w:p>
@@ -2245,8 +2758,8 @@
               <w:rPr>
                 <w:rFonts w:ascii="BCSans-Regular" w:eastAsia="Times New Roman" w:hAnsi="BCSans-Regular"/>
                 <w:color w:val="000000"/>
-                <w:sz w:val="18"/>
-                <w:szCs w:val="18"/>
+                <w:sz w:val="15"/>
+                <w:szCs w:val="15"/>
                 <w:lang w:val="en-CA" w:bidi="ar-SA"/>
               </w:rPr>
             </w:pPr>
@@ -2254,8 +2767,8 @@
               <w:rPr>
                 <w:rFonts w:ascii="BCSans-Regular" w:eastAsia="Times New Roman" w:hAnsi="BCSans-Regular"/>
                 <w:color w:val="000000"/>
-                <w:sz w:val="18"/>
-                <w:szCs w:val="18"/>
+                <w:sz w:val="15"/>
+                <w:szCs w:val="15"/>
                 <w:lang w:val="en-CA" w:bidi="ar-SA"/>
               </w:rPr>
               <w:t>{#grandTotals=d.grand_totals}</w:t>
@@ -2265,11 +2778,11 @@
       </w:tr>
       <w:tr>
         <w:trPr>
-          <w:trHeight w:val="380"/>
+          <w:trHeight w:val="263"/>
         </w:trPr>
         <w:tc>
           <w:tcPr>
-            <w:tcW w:w="5180" w:type="dxa"/>
+            <w:tcW w:w="12071" w:type="dxa"/>
             <w:tcBorders>
               <w:top w:val="nil"/>
               <w:left w:val="nil"/>
@@ -2278,7 +2791,7 @@
             </w:tcBorders>
             <w:shd w:val="clear" w:color="auto" w:fill="auto"/>
             <w:noWrap/>
-            <w:vAlign w:val="bottom"/>
+            <w:vAlign w:val="center"/>
             <w:hideMark/>
           </w:tcPr>
           <w:p>
@@ -2289,8 +2802,8 @@
               <w:rPr>
                 <w:rFonts w:ascii="BCSans-Regular" w:eastAsia="Times New Roman" w:hAnsi="BCSans-Regular"/>
                 <w:color w:val="000000"/>
-                <w:sz w:val="18"/>
-                <w:szCs w:val="18"/>
+                <w:sz w:val="15"/>
+                <w:szCs w:val="15"/>
                 <w:lang w:val="en-CA" w:bidi="ar-SA"/>
               </w:rPr>
             </w:pPr>
@@ -2298,8 +2811,8 @@
               <w:rPr>
                 <w:rFonts w:ascii="BCSans-Regular" w:eastAsia="Times New Roman" w:hAnsi="BCSans-Regular"/>
                 <w:color w:val="000000"/>
-                <w:sz w:val="18"/>
-                <w:szCs w:val="18"/>
+                <w:sz w:val="15"/>
+                <w:szCs w:val="15"/>
                 <w:lang w:val="en-CA" w:bidi="ar-SA"/>
               </w:rPr>
               <w:t>{#fy=d.fiscal_year}</w:t>
@@ -2309,11 +2822,11 @@
       </w:tr>
       <w:tr>
         <w:trPr>
-          <w:trHeight w:val="380"/>
+          <w:trHeight w:val="263"/>
         </w:trPr>
         <w:tc>
           <w:tcPr>
-            <w:tcW w:w="5180" w:type="dxa"/>
+            <w:tcW w:w="12071" w:type="dxa"/>
             <w:tcBorders>
               <w:top w:val="nil"/>
               <w:left w:val="nil"/>
@@ -2322,7 +2835,7 @@
             </w:tcBorders>
             <w:shd w:val="clear" w:color="auto" w:fill="auto"/>
             <w:noWrap/>
-            <w:vAlign w:val="bottom"/>
+            <w:vAlign w:val="center"/>
             <w:hideMark/>
           </w:tcPr>
           <w:p>
@@ -2333,8 +2846,8 @@
               <w:rPr>
                 <w:rFonts w:ascii="BCSans-Regular" w:eastAsia="Times New Roman" w:hAnsi="BCSans-Regular"/>
                 <w:color w:val="000000"/>
-                <w:sz w:val="18"/>
-                <w:szCs w:val="18"/>
+                <w:sz w:val="15"/>
+                <w:szCs w:val="15"/>
                 <w:lang w:val="en-CA" w:bidi="ar-SA"/>
               </w:rPr>
             </w:pPr>
@@ -2342,8 +2855,8 @@
               <w:rPr>
                 <w:rFonts w:ascii="BCSans-Regular" w:eastAsia="Times New Roman" w:hAnsi="BCSans-Regular"/>
                 <w:color w:val="000000"/>
-                <w:sz w:val="18"/>
-                <w:szCs w:val="18"/>
+                <w:sz w:val="15"/>
+                <w:szCs w:val="15"/>
                 <w:lang w:val="en-CA" w:bidi="ar-SA"/>
               </w:rPr>
               <w:t>{#date=d.date}</w:t>
@@ -2353,11 +2866,11 @@
       </w:tr>
       <w:tr>
         <w:trPr>
-          <w:trHeight w:val="380"/>
+          <w:trHeight w:val="263"/>
         </w:trPr>
         <w:tc>
           <w:tcPr>
-            <w:tcW w:w="5180" w:type="dxa"/>
+            <w:tcW w:w="12071" w:type="dxa"/>
             <w:tcBorders>
               <w:top w:val="nil"/>
               <w:left w:val="nil"/>
@@ -2366,7 +2879,7 @@
             </w:tcBorders>
             <w:shd w:val="clear" w:color="auto" w:fill="auto"/>
             <w:noWrap/>
-            <w:vAlign w:val="bottom"/>
+            <w:vAlign w:val="center"/>
           </w:tcPr>
           <w:p>
             <w:pPr>
@@ -2376,8 +2889,8 @@
               <w:rPr>
                 <w:rFonts w:ascii="BCSans-Regular" w:eastAsia="Times New Roman" w:hAnsi="BCSans-Regular"/>
                 <w:color w:val="000000"/>
-                <w:sz w:val="18"/>
-                <w:szCs w:val="18"/>
+                <w:sz w:val="15"/>
+                <w:szCs w:val="15"/>
                 <w:lang w:val="en-CA" w:bidi="ar-SA"/>
               </w:rPr>
             </w:pPr>
@@ -2385,8 +2898,8 @@
               <w:rPr>
                 <w:rFonts w:ascii="BCSans-Regular" w:eastAsia="Times New Roman" w:hAnsi="BCSans-Regular"/>
                 <w:color w:val="000000"/>
-                <w:sz w:val="18"/>
-                <w:szCs w:val="18"/>
+                <w:sz w:val="15"/>
+                <w:szCs w:val="15"/>
                 <w:lang w:val="en-CA" w:bidi="ar-SA"/>
               </w:rPr>
               <w:t>{#</w:t>
@@ -2395,8 +2908,8 @@
               <w:rPr>
                 <w:rFonts w:ascii="BCSans-Regular" w:eastAsia="Times New Roman" w:hAnsi="BCSans-Regular"/>
                 <w:color w:val="000000"/>
-                <w:sz w:val="18"/>
-                <w:szCs w:val="18"/>
+                <w:sz w:val="15"/>
+                <w:szCs w:val="15"/>
                 <w:lang w:val="en-CA" w:bidi="ar-SA"/>
               </w:rPr>
               <w:t>afterD</w:t>
@@ -2405,8 +2918,8 @@
               <w:rPr>
                 <w:rFonts w:ascii="BCSans-Regular" w:eastAsia="Times New Roman" w:hAnsi="BCSans-Regular"/>
                 <w:color w:val="000000"/>
-                <w:sz w:val="18"/>
-                <w:szCs w:val="18"/>
+                <w:sz w:val="15"/>
+                <w:szCs w:val="15"/>
                 <w:lang w:val="en-CA" w:bidi="ar-SA"/>
               </w:rPr>
               <w:t>ate=d.</w:t>
@@ -2415,8 +2928,8 @@
               <w:rPr>
                 <w:rFonts w:ascii="BCSans-Regular" w:eastAsia="Times New Roman" w:hAnsi="BCSans-Regular"/>
                 <w:color w:val="000000"/>
-                <w:sz w:val="18"/>
-                <w:szCs w:val="18"/>
+                <w:sz w:val="15"/>
+                <w:szCs w:val="15"/>
                 <w:lang w:val="en-CA" w:bidi="ar-SA"/>
               </w:rPr>
               <w:t>afterD</w:t>
@@ -2425,8 +2938,8 @@
               <w:rPr>
                 <w:rFonts w:ascii="BCSans-Regular" w:eastAsia="Times New Roman" w:hAnsi="BCSans-Regular"/>
                 <w:color w:val="000000"/>
-                <w:sz w:val="18"/>
-                <w:szCs w:val="18"/>
+                <w:sz w:val="15"/>
+                <w:szCs w:val="15"/>
                 <w:lang w:val="en-CA" w:bidi="ar-SA"/>
               </w:rPr>
               <w:t>ate}</w:t>
@@ -2439,6 +2952,8 @@
       <w:pPr>
         <w:rPr>
           <w:rFonts w:ascii="BC Sans" w:hAnsi="BC Sans"/>
+          <w:sz w:val="20"/>
+          <w:szCs w:val="20"/>
         </w:rPr>
       </w:pPr>
     </w:p>
@@ -2492,41 +3007,33 @@
       </w:tabs>
       <w:rPr>
         <w:rFonts w:ascii="BC Sans" w:hAnsi="BC Sans"/>
-        <w:b/>
-        <w:bCs/>
-        <w:sz w:val="20"/>
-        <w:szCs w:val="20"/>
+        <w:sz w:val="18"/>
+        <w:szCs w:val="18"/>
       </w:rPr>
     </w:pPr>
     <w:r>
       <w:rPr>
         <w:rFonts w:ascii="BC Sans" w:hAnsi="BC Sans"/>
-        <w:b/>
-        <w:bCs/>
         <w:color w:val="404040"/>
-        <w:sz w:val="20"/>
-        <w:szCs w:val="20"/>
+        <w:sz w:val="18"/>
+        <w:szCs w:val="18"/>
       </w:rPr>
       <w:t>Tab_32_</w:t>
     </w:r>
     <w:r>
       <w:rPr>
         <w:rFonts w:ascii="BC Sans" w:hAnsi="BC Sans"/>
-        <w:b/>
-        <w:bCs/>
         <w:color w:val="404040"/>
-        <w:sz w:val="20"/>
-        <w:szCs w:val="20"/>
+        <w:sz w:val="18"/>
+        <w:szCs w:val="18"/>
       </w:rPr>
       <w:t>rpt_PA_Registered</w:t>
     </w:r>
     <w:r>
       <w:rPr>
         <w:rFonts w:ascii="BC Sans" w:hAnsi="BC Sans"/>
-        <w:b/>
-        <w:bCs/>
-        <w:sz w:val="20"/>
-        <w:szCs w:val="20"/>
+        <w:sz w:val="18"/>
+        <w:szCs w:val="18"/>
       </w:rPr>
       <w:tab/>
       <w:t>Page</w:t>
@@ -2534,130 +3041,104 @@
     <w:r>
       <w:rPr>
         <w:rFonts w:ascii="BC Sans" w:hAnsi="BC Sans"/>
-        <w:b/>
-        <w:bCs/>
-        <w:sz w:val="20"/>
-        <w:szCs w:val="20"/>
+        <w:sz w:val="18"/>
+        <w:szCs w:val="18"/>
       </w:rPr>
       <w:t xml:space="preserve"> </w:t>
     </w:r>
     <w:r>
       <w:rPr>
         <w:rFonts w:ascii="BC Sans" w:hAnsi="BC Sans"/>
-        <w:b/>
-        <w:bCs/>
-        <w:sz w:val="20"/>
-        <w:szCs w:val="20"/>
+        <w:sz w:val="18"/>
+        <w:szCs w:val="18"/>
       </w:rPr>
       <w:fldChar w:fldCharType="begin"/>
     </w:r>
     <w:r>
       <w:rPr>
         <w:rFonts w:ascii="BC Sans" w:hAnsi="BC Sans"/>
-        <w:b/>
-        <w:bCs/>
-        <w:sz w:val="20"/>
-        <w:szCs w:val="20"/>
+        <w:sz w:val="18"/>
+        <w:szCs w:val="18"/>
       </w:rPr>
       <w:instrText xml:space="preserve"> PAGE  \* Arabic  \* MERGEFORMAT </w:instrText>
     </w:r>
     <w:r>
       <w:rPr>
         <w:rFonts w:ascii="BC Sans" w:hAnsi="BC Sans"/>
-        <w:b/>
-        <w:bCs/>
-        <w:sz w:val="20"/>
-        <w:szCs w:val="20"/>
+        <w:sz w:val="18"/>
+        <w:szCs w:val="18"/>
       </w:rPr>
       <w:fldChar w:fldCharType="separate"/>
     </w:r>
     <w:r>
       <w:rPr>
         <w:rFonts w:ascii="BC Sans" w:hAnsi="BC Sans"/>
-        <w:b/>
-        <w:bCs/>
-        <w:sz w:val="20"/>
-        <w:szCs w:val="20"/>
+        <w:sz w:val="18"/>
+        <w:szCs w:val="18"/>
       </w:rPr>
       <w:t>2</w:t>
     </w:r>
     <w:r>
       <w:rPr>
         <w:rFonts w:ascii="BC Sans" w:hAnsi="BC Sans"/>
-        <w:b/>
-        <w:bCs/>
-        <w:sz w:val="20"/>
-        <w:szCs w:val="20"/>
+        <w:sz w:val="18"/>
+        <w:szCs w:val="18"/>
       </w:rPr>
       <w:fldChar w:fldCharType="end"/>
     </w:r>
     <w:r>
       <w:rPr>
         <w:rFonts w:ascii="BC Sans" w:hAnsi="BC Sans"/>
-        <w:b/>
-        <w:bCs/>
-        <w:sz w:val="20"/>
-        <w:szCs w:val="20"/>
+        <w:sz w:val="18"/>
+        <w:szCs w:val="18"/>
       </w:rPr>
       <w:t xml:space="preserve"> of </w:t>
     </w:r>
     <w:r>
       <w:rPr>
         <w:rFonts w:ascii="BC Sans" w:hAnsi="BC Sans"/>
-        <w:b/>
-        <w:bCs/>
-        <w:sz w:val="20"/>
-        <w:szCs w:val="20"/>
+        <w:sz w:val="18"/>
+        <w:szCs w:val="18"/>
       </w:rPr>
       <w:fldChar w:fldCharType="begin"/>
     </w:r>
     <w:r>
       <w:rPr>
         <w:rFonts w:ascii="BC Sans" w:hAnsi="BC Sans"/>
-        <w:b/>
-        <w:bCs/>
-        <w:sz w:val="20"/>
-        <w:szCs w:val="20"/>
+        <w:sz w:val="18"/>
+        <w:szCs w:val="18"/>
       </w:rPr>
       <w:instrText xml:space="preserve"> NUMPAGES  \* Arabic  \* MERGEFORMAT </w:instrText>
     </w:r>
     <w:r>
       <w:rPr>
         <w:rFonts w:ascii="BC Sans" w:hAnsi="BC Sans"/>
-        <w:b/>
-        <w:bCs/>
-        <w:sz w:val="20"/>
-        <w:szCs w:val="20"/>
+        <w:sz w:val="18"/>
+        <w:szCs w:val="18"/>
       </w:rPr>
       <w:fldChar w:fldCharType="separate"/>
     </w:r>
     <w:r>
       <w:rPr>
         <w:rFonts w:ascii="BC Sans" w:hAnsi="BC Sans"/>
-        <w:b/>
-        <w:bCs/>
-        <w:sz w:val="20"/>
-        <w:szCs w:val="20"/>
+        <w:sz w:val="18"/>
+        <w:szCs w:val="18"/>
       </w:rPr>
       <w:t>2</w:t>
     </w:r>
     <w:r>
       <w:rPr>
         <w:rFonts w:ascii="BC Sans" w:hAnsi="BC Sans"/>
-        <w:b/>
-        <w:bCs/>
-        <w:sz w:val="20"/>
-        <w:szCs w:val="20"/>
+        <w:sz w:val="18"/>
+        <w:szCs w:val="18"/>
       </w:rPr>
       <w:fldChar w:fldCharType="end"/>
     </w:r>
     <w:r>
       <w:rPr>
         <w:rFonts w:ascii="BC Sans" w:hAnsi="BC Sans"/>
-        <w:b/>
-        <w:bCs/>
-        <w:sz w:val="20"/>
-        <w:szCs w:val="20"/>
+        <w:sz w:val="18"/>
+        <w:szCs w:val="18"/>
       </w:rPr>
       <w:tab/>
       <w:t>{</w:t>
@@ -2665,20 +3146,16 @@
     <w:r>
       <w:rPr>
         <w:rFonts w:ascii="BC Sans" w:hAnsi="BC Sans"/>
-        <w:b/>
-        <w:bCs/>
-        <w:sz w:val="20"/>
-        <w:szCs w:val="20"/>
+        <w:sz w:val="18"/>
+        <w:szCs w:val="18"/>
       </w:rPr>
       <w:t>$date</w:t>
     </w:r>
     <w:r>
       <w:rPr>
         <w:rFonts w:ascii="BC Sans" w:hAnsi="BC Sans"/>
-        <w:b/>
-        <w:bCs/>
-        <w:sz w:val="20"/>
-        <w:szCs w:val="20"/>
+        <w:sz w:val="18"/>
+        <w:szCs w:val="18"/>
       </w:rPr>
       <w:t>}</w:t>
     </w:r>
@@ -2687,10 +3164,6 @@
     <w:pPr>
       <w:pStyle w:val="BodyText"/>
       <w:spacing w:line="14" w:lineRule="auto"/>
-      <w:rPr>
-        <w:b/>
-        <w:bCs/>
-      </w:rPr>
     </w:pPr>
   </w:p>
 </w:ftr>

</xml_diff>

<commit_message>
descw-1267 finish excel report and tweak model for readability
</commit_message>
<xml_diff>
--- a/backend/reports/docx/Tab_32_rpt_PA_Registered.docx
+++ b/backend/reports/docx/Tab_32_rpt_PA_Registered.docx
@@ -29,8 +29,8 @@
         <w:tblLook w:val="04A0" w:firstRow="1" w:lastRow="0" w:firstColumn="1" w:lastColumn="0" w:noHBand="0" w:noVBand="1"/>
       </w:tblPr>
       <w:tblGrid>
-        <w:gridCol w:w="708"/>
-        <w:gridCol w:w="763"/>
+        <w:gridCol w:w="852"/>
+        <w:gridCol w:w="619"/>
         <w:gridCol w:w="941"/>
         <w:gridCol w:w="1134"/>
         <w:gridCol w:w="4817"/>
@@ -743,7 +743,7 @@
         </w:trPr>
         <w:tc>
           <w:tcPr>
-            <w:tcW w:w="231" w:type="pct"/>
+            <w:tcW w:w="278" w:type="pct"/>
             <w:shd w:val="clear" w:color="auto" w:fill="FFFFFF" w:themeFill="background1"/>
           </w:tcPr>
           <w:p>
@@ -820,7 +820,7 @@
         </w:tc>
         <w:tc>
           <w:tcPr>
-            <w:tcW w:w="556" w:type="pct"/>
+            <w:tcW w:w="509" w:type="pct"/>
             <w:gridSpan w:val="2"/>
             <w:shd w:val="clear" w:color="auto" w:fill="FFFFFF" w:themeFill="background1"/>
           </w:tcPr>
@@ -1178,27 +1178,7 @@
                 <w:sz w:val="16"/>
                 <w:szCs w:val="16"/>
               </w:rPr>
-              <w:t>start_date</w:t>
-            </w:r>
-            <w:r>
-              <w:rPr>
-                <w:rFonts w:ascii="BC Sans" w:hAnsi="BC Sans"/>
-                <w:noProof/>
-                <w:color w:val="595959" w:themeColor="text1" w:themeTint="A6"/>
-                <w:sz w:val="16"/>
-                <w:szCs w:val="16"/>
-              </w:rPr>
-              <w:t>:formatD(DD-MMM-YY)</w:t>
-            </w:r>
-            <w:r>
-              <w:rPr>
-                <w:rFonts w:ascii="BC Sans" w:hAnsi="BC Sans"/>
-                <w:noProof/>
-                <w:color w:val="595959" w:themeColor="text1" w:themeTint="A6"/>
-                <w:sz w:val="16"/>
-                <w:szCs w:val="16"/>
-              </w:rPr>
-              <w:t>}</w:t>
+              <w:t>start_date}</w:t>
             </w:r>
           </w:p>
         </w:tc>
@@ -1417,7 +1397,7 @@
         </w:trPr>
         <w:tc>
           <w:tcPr>
-            <w:tcW w:w="231" w:type="pct"/>
+            <w:tcW w:w="278" w:type="pct"/>
             <w:tcBorders>
               <w:bottom w:val="double" w:sz="4" w:space="0" w:color="auto"/>
             </w:tcBorders>
@@ -1507,7 +1487,7 @@
         </w:tc>
         <w:tc>
           <w:tcPr>
-            <w:tcW w:w="556" w:type="pct"/>
+            <w:tcW w:w="509" w:type="pct"/>
             <w:gridSpan w:val="2"/>
             <w:tcBorders>
               <w:bottom w:val="double" w:sz="4" w:space="0" w:color="auto"/>

</xml_diff>